<commit_message>
pridaná konfigurácia pre nahrávanie súborov do 20MB
</commit_message>
<xml_diff>
--- a/Technická dokumentácia_ZP.docx
+++ b/Technická dokumentácia_ZP.docx
@@ -27,8 +27,30 @@
         <w:rPr>
           <w:rFonts w:ascii="Times New Roman" w:hAnsi="Times New Roman" w:cs="Times New Roman"/>
         </w:rPr>
-        <w:t>Martin Skasko, Michal Štrba, Miloslav Šmíd, Dávid Oliver Spirczak</w:t>
-      </w:r>
+        <w:t xml:space="preserve">Martin </w:t>
+      </w:r>
+      <w:proofErr w:type="spellStart"/>
+      <w:r>
+        <w:rPr>
+          <w:rFonts w:ascii="Times New Roman" w:hAnsi="Times New Roman" w:cs="Times New Roman"/>
+        </w:rPr>
+        <w:t>Skasko</w:t>
+      </w:r>
+      <w:proofErr w:type="spellEnd"/>
+      <w:r>
+        <w:rPr>
+          <w:rFonts w:ascii="Times New Roman" w:hAnsi="Times New Roman" w:cs="Times New Roman"/>
+        </w:rPr>
+        <w:t xml:space="preserve">, Michal Štrba, Miloslav Šmíd, Dávid Oliver </w:t>
+      </w:r>
+      <w:proofErr w:type="spellStart"/>
+      <w:r>
+        <w:rPr>
+          <w:rFonts w:ascii="Times New Roman" w:hAnsi="Times New Roman" w:cs="Times New Roman"/>
+        </w:rPr>
+        <w:t>Spirczak</w:t>
+      </w:r>
+      <w:proofErr w:type="spellEnd"/>
     </w:p>
     <w:p>
       <w:pPr>
@@ -41,11 +63,19 @@
           <w:rFonts w:ascii="Times New Roman" w:hAnsi="Times New Roman" w:cs="Times New Roman"/>
         </w:rPr>
       </w:pPr>
-      <w:r>
-        <w:rPr>
-          <w:rFonts w:ascii="Times New Roman" w:hAnsi="Times New Roman" w:cs="Times New Roman"/>
-        </w:rPr>
-        <w:t>Login pre administrátora a používateľa a do databázy</w:t>
+      <w:proofErr w:type="spellStart"/>
+      <w:r>
+        <w:rPr>
+          <w:rFonts w:ascii="Times New Roman" w:hAnsi="Times New Roman" w:cs="Times New Roman"/>
+        </w:rPr>
+        <w:t>Login</w:t>
+      </w:r>
+      <w:proofErr w:type="spellEnd"/>
+      <w:r>
+        <w:rPr>
+          <w:rFonts w:ascii="Times New Roman" w:hAnsi="Times New Roman" w:cs="Times New Roman"/>
+        </w:rPr>
+        <w:t xml:space="preserve"> pre administrátora a používateľa a do databázy</w:t>
       </w:r>
     </w:p>
     <w:p>
@@ -59,11 +89,19 @@
           <w:rFonts w:ascii="Times New Roman" w:hAnsi="Times New Roman" w:cs="Times New Roman"/>
         </w:rPr>
       </w:pPr>
-      <w:r>
-        <w:rPr>
-          <w:rFonts w:ascii="Times New Roman" w:hAnsi="Times New Roman" w:cs="Times New Roman"/>
-        </w:rPr>
-        <w:t xml:space="preserve">Login pre admina: </w:t>
+      <w:proofErr w:type="spellStart"/>
+      <w:r>
+        <w:rPr>
+          <w:rFonts w:ascii="Times New Roman" w:hAnsi="Times New Roman" w:cs="Times New Roman"/>
+        </w:rPr>
+        <w:t>Login</w:t>
+      </w:r>
+      <w:proofErr w:type="spellEnd"/>
+      <w:r>
+        <w:rPr>
+          <w:rFonts w:ascii="Times New Roman" w:hAnsi="Times New Roman" w:cs="Times New Roman"/>
+        </w:rPr>
+        <w:t xml:space="preserve"> pre admina: </w:t>
       </w:r>
     </w:p>
     <w:p>
@@ -122,11 +160,19 @@
           <w:rFonts w:ascii="Times New Roman" w:hAnsi="Times New Roman" w:cs="Times New Roman"/>
         </w:rPr>
       </w:pPr>
-      <w:r>
-        <w:rPr>
-          <w:rFonts w:ascii="Times New Roman" w:hAnsi="Times New Roman" w:cs="Times New Roman"/>
-        </w:rPr>
-        <w:t>Login pre používateľa:</w:t>
+      <w:proofErr w:type="spellStart"/>
+      <w:r>
+        <w:rPr>
+          <w:rFonts w:ascii="Times New Roman" w:hAnsi="Times New Roman" w:cs="Times New Roman"/>
+        </w:rPr>
+        <w:t>Login</w:t>
+      </w:r>
+      <w:proofErr w:type="spellEnd"/>
+      <w:r>
+        <w:rPr>
+          <w:rFonts w:ascii="Times New Roman" w:hAnsi="Times New Roman" w:cs="Times New Roman"/>
+        </w:rPr>
+        <w:t xml:space="preserve"> pre používateľa:</w:t>
       </w:r>
     </w:p>
     <w:p>
@@ -185,11 +231,19 @@
           <w:rFonts w:ascii="Times New Roman" w:hAnsi="Times New Roman" w:cs="Times New Roman"/>
         </w:rPr>
       </w:pPr>
-      <w:r>
-        <w:rPr>
-          <w:rFonts w:ascii="Times New Roman" w:hAnsi="Times New Roman" w:cs="Times New Roman"/>
-        </w:rPr>
-        <w:t>Login do databázy</w:t>
+      <w:proofErr w:type="spellStart"/>
+      <w:r>
+        <w:rPr>
+          <w:rFonts w:ascii="Times New Roman" w:hAnsi="Times New Roman" w:cs="Times New Roman"/>
+        </w:rPr>
+        <w:t>Login</w:t>
+      </w:r>
+      <w:proofErr w:type="spellEnd"/>
+      <w:r>
+        <w:rPr>
+          <w:rFonts w:ascii="Times New Roman" w:hAnsi="Times New Roman" w:cs="Times New Roman"/>
+        </w:rPr>
+        <w:t xml:space="preserve"> do databázy</w:t>
       </w:r>
     </w:p>
     <w:p>
@@ -209,12 +263,14 @@
         </w:rPr>
         <w:t xml:space="preserve">Používateľské meno: </w:t>
       </w:r>
+      <w:proofErr w:type="spellStart"/>
       <w:r>
         <w:rPr>
           <w:rFonts w:ascii="Times New Roman" w:hAnsi="Times New Roman" w:cs="Times New Roman"/>
         </w:rPr>
         <w:t>root</w:t>
       </w:r>
+      <w:proofErr w:type="spellEnd"/>
     </w:p>
     <w:p>
       <w:pPr>
@@ -233,12 +289,14 @@
         </w:rPr>
         <w:t xml:space="preserve">Heslo: </w:t>
       </w:r>
+      <w:proofErr w:type="spellStart"/>
       <w:r>
         <w:rPr>
           <w:rFonts w:ascii="Times New Roman" w:hAnsi="Times New Roman" w:cs="Times New Roman"/>
         </w:rPr>
         <w:t>root</w:t>
       </w:r>
+      <w:proofErr w:type="spellEnd"/>
     </w:p>
     <w:p>
       <w:pPr>
@@ -275,137 +333,471 @@
         </w:rPr>
         <w:t>Zmena konfiguračného súboru na servery (pridané):</w:t>
       </w:r>
+    </w:p>
+    <w:p>
+      <w:pPr>
+        <w:pStyle w:val="Odsekzoznamu"/>
+        <w:ind w:left="1440"/>
+        <w:rPr>
+          <w:rFonts w:ascii="Times New Roman" w:hAnsi="Times New Roman" w:cs="Times New Roman"/>
+        </w:rPr>
+      </w:pPr>
+      <w:proofErr w:type="spellStart"/>
+      <w:r>
+        <w:rPr>
+          <w:rFonts w:ascii="Times New Roman" w:hAnsi="Times New Roman" w:cs="Times New Roman"/>
+        </w:rPr>
+        <w:t>client_max_body_size</w:t>
+      </w:r>
+      <w:proofErr w:type="spellEnd"/>
+      <w:r>
+        <w:rPr>
+          <w:rFonts w:ascii="Times New Roman" w:hAnsi="Times New Roman" w:cs="Times New Roman"/>
+        </w:rPr>
+        <w:t xml:space="preserve"> 20M;</w:t>
+      </w:r>
+    </w:p>
+    <w:p>
+      <w:pPr>
+        <w:pStyle w:val="Odsekzoznamu"/>
+        <w:ind w:left="1440"/>
+        <w:rPr>
+          <w:rFonts w:ascii="Times New Roman" w:hAnsi="Times New Roman" w:cs="Times New Roman"/>
+        </w:rPr>
+      </w:pPr>
       <w:r>
         <w:rPr>
           <w:rFonts w:ascii="Times New Roman" w:hAnsi="Times New Roman" w:cs="Times New Roman"/>
         </w:rPr>
         <w:br/>
       </w:r>
-      <w:r>
-        <w:rPr>
-          <w:rFonts w:ascii="Times New Roman" w:hAnsi="Times New Roman" w:cs="Times New Roman"/>
-        </w:rPr>
-        <w:t>location /api/ {</w:t>
-      </w:r>
-    </w:p>
-    <w:p>
-      <w:pPr>
-        <w:pStyle w:val="Odsekzoznamu"/>
-        <w:ind w:left="1440"/>
-        <w:rPr>
-          <w:rFonts w:ascii="Times New Roman" w:hAnsi="Times New Roman" w:cs="Times New Roman"/>
-        </w:rPr>
-      </w:pPr>
-      <w:r>
-        <w:rPr>
-          <w:rFonts w:ascii="Times New Roman" w:hAnsi="Times New Roman" w:cs="Times New Roman"/>
-        </w:rPr>
-        <w:t xml:space="preserve">                proxy_pass http://localhost:8000;</w:t>
-      </w:r>
-    </w:p>
-    <w:p>
-      <w:pPr>
-        <w:pStyle w:val="Odsekzoznamu"/>
-        <w:ind w:left="1440"/>
-        <w:rPr>
-          <w:rFonts w:ascii="Times New Roman" w:hAnsi="Times New Roman" w:cs="Times New Roman"/>
-        </w:rPr>
-      </w:pPr>
-      <w:r>
-        <w:rPr>
-          <w:rFonts w:ascii="Times New Roman" w:hAnsi="Times New Roman" w:cs="Times New Roman"/>
-        </w:rPr>
-        <w:t xml:space="preserve">                proxy_http_version 1.1;</w:t>
-      </w:r>
-    </w:p>
-    <w:p>
-      <w:pPr>
-        <w:pStyle w:val="Odsekzoznamu"/>
-        <w:ind w:left="1440"/>
-        <w:rPr>
-          <w:rFonts w:ascii="Times New Roman" w:hAnsi="Times New Roman" w:cs="Times New Roman"/>
-        </w:rPr>
-      </w:pPr>
-      <w:r>
-        <w:rPr>
-          <w:rFonts w:ascii="Times New Roman" w:hAnsi="Times New Roman" w:cs="Times New Roman"/>
-        </w:rPr>
-        <w:t xml:space="preserve">                proxy_set_header Host $host;</w:t>
-      </w:r>
-    </w:p>
-    <w:p>
-      <w:pPr>
-        <w:pStyle w:val="Odsekzoznamu"/>
-        <w:ind w:left="1440"/>
-        <w:rPr>
-          <w:rFonts w:ascii="Times New Roman" w:hAnsi="Times New Roman" w:cs="Times New Roman"/>
-        </w:rPr>
-      </w:pPr>
-      <w:r>
-        <w:rPr>
-          <w:rFonts w:ascii="Times New Roman" w:hAnsi="Times New Roman" w:cs="Times New Roman"/>
-        </w:rPr>
-        <w:t xml:space="preserve">                proxy_set_header X-Real-IP $remote_addr;</w:t>
-      </w:r>
-    </w:p>
-    <w:p>
-      <w:pPr>
-        <w:pStyle w:val="Odsekzoznamu"/>
-        <w:ind w:left="1440"/>
-        <w:rPr>
-          <w:rFonts w:ascii="Times New Roman" w:hAnsi="Times New Roman" w:cs="Times New Roman"/>
-        </w:rPr>
-      </w:pPr>
-      <w:r>
-        <w:rPr>
-          <w:rFonts w:ascii="Times New Roman" w:hAnsi="Times New Roman" w:cs="Times New Roman"/>
-        </w:rPr>
-        <w:t xml:space="preserve">                proxy_set_header X-Forwarded-For $proxy_add_x_forwarded_for;</w:t>
-      </w:r>
-    </w:p>
-    <w:p>
-      <w:pPr>
-        <w:pStyle w:val="Odsekzoznamu"/>
-        <w:ind w:left="1440"/>
-        <w:rPr>
-          <w:rFonts w:ascii="Times New Roman" w:hAnsi="Times New Roman" w:cs="Times New Roman"/>
-        </w:rPr>
-      </w:pPr>
-      <w:r>
-        <w:rPr>
-          <w:rFonts w:ascii="Times New Roman" w:hAnsi="Times New Roman" w:cs="Times New Roman"/>
-        </w:rPr>
-        <w:t xml:space="preserve">                proxy_set_header X-Forwarded-Proto https;</w:t>
-      </w:r>
-    </w:p>
-    <w:p>
-      <w:pPr>
-        <w:pStyle w:val="Odsekzoznamu"/>
-        <w:ind w:left="1440"/>
-        <w:rPr>
-          <w:rFonts w:ascii="Times New Roman" w:hAnsi="Times New Roman" w:cs="Times New Roman"/>
-        </w:rPr>
-      </w:pPr>
-      <w:r>
-        <w:rPr>
-          <w:rFonts w:ascii="Times New Roman" w:hAnsi="Times New Roman" w:cs="Times New Roman"/>
-        </w:rPr>
-        <w:t xml:space="preserve">                proxy_set_header Upgrade $http_upgrade;</w:t>
-      </w:r>
-    </w:p>
-    <w:p>
-      <w:pPr>
-        <w:pStyle w:val="Odsekzoznamu"/>
-        <w:ind w:left="1440"/>
-        <w:rPr>
-          <w:rFonts w:ascii="Times New Roman" w:hAnsi="Times New Roman" w:cs="Times New Roman"/>
-        </w:rPr>
-      </w:pPr>
-      <w:r>
-        <w:rPr>
-          <w:rFonts w:ascii="Times New Roman" w:hAnsi="Times New Roman" w:cs="Times New Roman"/>
-        </w:rPr>
-        <w:t xml:space="preserve">                proxy_set_header Connection "upgrade";</w:t>
+      <w:proofErr w:type="spellStart"/>
+      <w:r>
+        <w:rPr>
+          <w:rFonts w:ascii="Times New Roman" w:hAnsi="Times New Roman" w:cs="Times New Roman"/>
+        </w:rPr>
+        <w:t>location</w:t>
+      </w:r>
+      <w:proofErr w:type="spellEnd"/>
+      <w:r>
+        <w:rPr>
+          <w:rFonts w:ascii="Times New Roman" w:hAnsi="Times New Roman" w:cs="Times New Roman"/>
+        </w:rPr>
+        <w:t xml:space="preserve"> /</w:t>
+      </w:r>
+      <w:proofErr w:type="spellStart"/>
+      <w:r>
+        <w:rPr>
+          <w:rFonts w:ascii="Times New Roman" w:hAnsi="Times New Roman" w:cs="Times New Roman"/>
+        </w:rPr>
+        <w:t>api</w:t>
+      </w:r>
+      <w:proofErr w:type="spellEnd"/>
+      <w:r>
+        <w:rPr>
+          <w:rFonts w:ascii="Times New Roman" w:hAnsi="Times New Roman" w:cs="Times New Roman"/>
+        </w:rPr>
+        <w:t>/ {</w:t>
+      </w:r>
+    </w:p>
+    <w:p>
+      <w:pPr>
+        <w:pStyle w:val="Odsekzoznamu"/>
+        <w:ind w:left="1440"/>
+        <w:rPr>
+          <w:rFonts w:ascii="Times New Roman" w:hAnsi="Times New Roman" w:cs="Times New Roman"/>
+        </w:rPr>
+      </w:pPr>
+      <w:r>
+        <w:rPr>
+          <w:rFonts w:ascii="Times New Roman" w:hAnsi="Times New Roman" w:cs="Times New Roman"/>
+        </w:rPr>
+        <w:t xml:space="preserve">                </w:t>
+      </w:r>
+      <w:proofErr w:type="spellStart"/>
+      <w:r>
+        <w:rPr>
+          <w:rFonts w:ascii="Times New Roman" w:hAnsi="Times New Roman" w:cs="Times New Roman"/>
+        </w:rPr>
+        <w:t>proxy_pass</w:t>
+      </w:r>
+      <w:proofErr w:type="spellEnd"/>
+      <w:r>
+        <w:rPr>
+          <w:rFonts w:ascii="Times New Roman" w:hAnsi="Times New Roman" w:cs="Times New Roman"/>
+        </w:rPr>
+        <w:t xml:space="preserve"> http://localhost:8000;</w:t>
+      </w:r>
+    </w:p>
+    <w:p>
+      <w:pPr>
+        <w:pStyle w:val="Odsekzoznamu"/>
+        <w:ind w:left="1440"/>
+        <w:rPr>
+          <w:rFonts w:ascii="Times New Roman" w:hAnsi="Times New Roman" w:cs="Times New Roman"/>
+        </w:rPr>
+      </w:pPr>
+      <w:r>
+        <w:rPr>
+          <w:rFonts w:ascii="Times New Roman" w:hAnsi="Times New Roman" w:cs="Times New Roman"/>
+        </w:rPr>
+        <w:t xml:space="preserve">                </w:t>
+      </w:r>
+      <w:proofErr w:type="spellStart"/>
+      <w:r>
+        <w:rPr>
+          <w:rFonts w:ascii="Times New Roman" w:hAnsi="Times New Roman" w:cs="Times New Roman"/>
+        </w:rPr>
+        <w:t>proxy_http_version</w:t>
+      </w:r>
+      <w:proofErr w:type="spellEnd"/>
+      <w:r>
+        <w:rPr>
+          <w:rFonts w:ascii="Times New Roman" w:hAnsi="Times New Roman" w:cs="Times New Roman"/>
+        </w:rPr>
+        <w:t xml:space="preserve"> 1.1;</w:t>
+      </w:r>
+    </w:p>
+    <w:p>
+      <w:pPr>
+        <w:pStyle w:val="Odsekzoznamu"/>
+        <w:ind w:left="1440"/>
+        <w:rPr>
+          <w:rFonts w:ascii="Times New Roman" w:hAnsi="Times New Roman" w:cs="Times New Roman"/>
+        </w:rPr>
+      </w:pPr>
+      <w:r>
+        <w:rPr>
+          <w:rFonts w:ascii="Times New Roman" w:hAnsi="Times New Roman" w:cs="Times New Roman"/>
+        </w:rPr>
+        <w:t xml:space="preserve">                </w:t>
+      </w:r>
+      <w:proofErr w:type="spellStart"/>
+      <w:r>
+        <w:rPr>
+          <w:rFonts w:ascii="Times New Roman" w:hAnsi="Times New Roman" w:cs="Times New Roman"/>
+        </w:rPr>
+        <w:t>proxy_set_header</w:t>
+      </w:r>
+      <w:proofErr w:type="spellEnd"/>
+      <w:r>
+        <w:rPr>
+          <w:rFonts w:ascii="Times New Roman" w:hAnsi="Times New Roman" w:cs="Times New Roman"/>
+        </w:rPr>
+        <w:t xml:space="preserve"> </w:t>
+      </w:r>
+      <w:proofErr w:type="spellStart"/>
+      <w:r>
+        <w:rPr>
+          <w:rFonts w:ascii="Times New Roman" w:hAnsi="Times New Roman" w:cs="Times New Roman"/>
+        </w:rPr>
+        <w:t>Host</w:t>
+      </w:r>
+      <w:proofErr w:type="spellEnd"/>
+      <w:r>
+        <w:rPr>
+          <w:rFonts w:ascii="Times New Roman" w:hAnsi="Times New Roman" w:cs="Times New Roman"/>
+        </w:rPr>
+        <w:t xml:space="preserve"> $</w:t>
+      </w:r>
+      <w:proofErr w:type="spellStart"/>
+      <w:r>
+        <w:rPr>
+          <w:rFonts w:ascii="Times New Roman" w:hAnsi="Times New Roman" w:cs="Times New Roman"/>
+        </w:rPr>
+        <w:t>host</w:t>
+      </w:r>
+      <w:proofErr w:type="spellEnd"/>
+      <w:r>
+        <w:rPr>
+          <w:rFonts w:ascii="Times New Roman" w:hAnsi="Times New Roman" w:cs="Times New Roman"/>
+        </w:rPr>
+        <w:t>;</w:t>
+      </w:r>
+    </w:p>
+    <w:p>
+      <w:pPr>
+        <w:pStyle w:val="Odsekzoznamu"/>
+        <w:ind w:left="1440"/>
+        <w:rPr>
+          <w:rFonts w:ascii="Times New Roman" w:hAnsi="Times New Roman" w:cs="Times New Roman"/>
+        </w:rPr>
+      </w:pPr>
+      <w:r>
+        <w:rPr>
+          <w:rFonts w:ascii="Times New Roman" w:hAnsi="Times New Roman" w:cs="Times New Roman"/>
+        </w:rPr>
+        <w:t xml:space="preserve">                </w:t>
+      </w:r>
+      <w:proofErr w:type="spellStart"/>
+      <w:r>
+        <w:rPr>
+          <w:rFonts w:ascii="Times New Roman" w:hAnsi="Times New Roman" w:cs="Times New Roman"/>
+        </w:rPr>
+        <w:t>proxy_set_header</w:t>
+      </w:r>
+      <w:proofErr w:type="spellEnd"/>
+      <w:r>
+        <w:rPr>
+          <w:rFonts w:ascii="Times New Roman" w:hAnsi="Times New Roman" w:cs="Times New Roman"/>
+        </w:rPr>
+        <w:t xml:space="preserve"> X-</w:t>
+      </w:r>
+      <w:proofErr w:type="spellStart"/>
+      <w:r>
+        <w:rPr>
+          <w:rFonts w:ascii="Times New Roman" w:hAnsi="Times New Roman" w:cs="Times New Roman"/>
+        </w:rPr>
+        <w:t>Real</w:t>
+      </w:r>
+      <w:proofErr w:type="spellEnd"/>
+      <w:r>
+        <w:rPr>
+          <w:rFonts w:ascii="Times New Roman" w:hAnsi="Times New Roman" w:cs="Times New Roman"/>
+        </w:rPr>
+        <w:t>-IP $</w:t>
+      </w:r>
+      <w:proofErr w:type="spellStart"/>
+      <w:r>
+        <w:rPr>
+          <w:rFonts w:ascii="Times New Roman" w:hAnsi="Times New Roman" w:cs="Times New Roman"/>
+        </w:rPr>
+        <w:t>remote_addr</w:t>
+      </w:r>
+      <w:proofErr w:type="spellEnd"/>
+      <w:r>
+        <w:rPr>
+          <w:rFonts w:ascii="Times New Roman" w:hAnsi="Times New Roman" w:cs="Times New Roman"/>
+        </w:rPr>
+        <w:t>;</w:t>
+      </w:r>
+    </w:p>
+    <w:p>
+      <w:pPr>
+        <w:pStyle w:val="Odsekzoznamu"/>
+        <w:ind w:left="1440"/>
+        <w:rPr>
+          <w:rFonts w:ascii="Times New Roman" w:hAnsi="Times New Roman" w:cs="Times New Roman"/>
+        </w:rPr>
+      </w:pPr>
+      <w:r>
+        <w:rPr>
+          <w:rFonts w:ascii="Times New Roman" w:hAnsi="Times New Roman" w:cs="Times New Roman"/>
+        </w:rPr>
+        <w:t xml:space="preserve">                </w:t>
+      </w:r>
+      <w:proofErr w:type="spellStart"/>
+      <w:r>
+        <w:rPr>
+          <w:rFonts w:ascii="Times New Roman" w:hAnsi="Times New Roman" w:cs="Times New Roman"/>
+        </w:rPr>
+        <w:t>proxy_set_header</w:t>
+      </w:r>
+      <w:proofErr w:type="spellEnd"/>
+      <w:r>
+        <w:rPr>
+          <w:rFonts w:ascii="Times New Roman" w:hAnsi="Times New Roman" w:cs="Times New Roman"/>
+        </w:rPr>
+        <w:t xml:space="preserve"> X-</w:t>
+      </w:r>
+      <w:proofErr w:type="spellStart"/>
+      <w:r>
+        <w:rPr>
+          <w:rFonts w:ascii="Times New Roman" w:hAnsi="Times New Roman" w:cs="Times New Roman"/>
+        </w:rPr>
+        <w:t>Forwarded</w:t>
+      </w:r>
+      <w:proofErr w:type="spellEnd"/>
+      <w:r>
+        <w:rPr>
+          <w:rFonts w:ascii="Times New Roman" w:hAnsi="Times New Roman" w:cs="Times New Roman"/>
+        </w:rPr>
+        <w:t>-</w:t>
+      </w:r>
+      <w:proofErr w:type="spellStart"/>
+      <w:r>
+        <w:rPr>
+          <w:rFonts w:ascii="Times New Roman" w:hAnsi="Times New Roman" w:cs="Times New Roman"/>
+        </w:rPr>
+        <w:t>For</w:t>
+      </w:r>
+      <w:proofErr w:type="spellEnd"/>
+      <w:r>
+        <w:rPr>
+          <w:rFonts w:ascii="Times New Roman" w:hAnsi="Times New Roman" w:cs="Times New Roman"/>
+        </w:rPr>
+        <w:t xml:space="preserve"> $</w:t>
+      </w:r>
+      <w:proofErr w:type="spellStart"/>
+      <w:r>
+        <w:rPr>
+          <w:rFonts w:ascii="Times New Roman" w:hAnsi="Times New Roman" w:cs="Times New Roman"/>
+        </w:rPr>
+        <w:t>proxy_add_x_forwarded_for</w:t>
+      </w:r>
+      <w:proofErr w:type="spellEnd"/>
+      <w:r>
+        <w:rPr>
+          <w:rFonts w:ascii="Times New Roman" w:hAnsi="Times New Roman" w:cs="Times New Roman"/>
+        </w:rPr>
+        <w:t>;</w:t>
+      </w:r>
+    </w:p>
+    <w:p>
+      <w:pPr>
+        <w:pStyle w:val="Odsekzoznamu"/>
+        <w:ind w:left="1440"/>
+        <w:rPr>
+          <w:rFonts w:ascii="Times New Roman" w:hAnsi="Times New Roman" w:cs="Times New Roman"/>
+        </w:rPr>
+      </w:pPr>
+      <w:r>
+        <w:rPr>
+          <w:rFonts w:ascii="Times New Roman" w:hAnsi="Times New Roman" w:cs="Times New Roman"/>
+        </w:rPr>
+        <w:t xml:space="preserve">                </w:t>
+      </w:r>
+      <w:proofErr w:type="spellStart"/>
+      <w:r>
+        <w:rPr>
+          <w:rFonts w:ascii="Times New Roman" w:hAnsi="Times New Roman" w:cs="Times New Roman"/>
+        </w:rPr>
+        <w:t>proxy_set_header</w:t>
+      </w:r>
+      <w:proofErr w:type="spellEnd"/>
+      <w:r>
+        <w:rPr>
+          <w:rFonts w:ascii="Times New Roman" w:hAnsi="Times New Roman" w:cs="Times New Roman"/>
+        </w:rPr>
+        <w:t xml:space="preserve"> X-</w:t>
+      </w:r>
+      <w:proofErr w:type="spellStart"/>
+      <w:r>
+        <w:rPr>
+          <w:rFonts w:ascii="Times New Roman" w:hAnsi="Times New Roman" w:cs="Times New Roman"/>
+        </w:rPr>
+        <w:t>Forwarded</w:t>
+      </w:r>
+      <w:proofErr w:type="spellEnd"/>
+      <w:r>
+        <w:rPr>
+          <w:rFonts w:ascii="Times New Roman" w:hAnsi="Times New Roman" w:cs="Times New Roman"/>
+        </w:rPr>
+        <w:t>-</w:t>
+      </w:r>
+      <w:proofErr w:type="spellStart"/>
+      <w:r>
+        <w:rPr>
+          <w:rFonts w:ascii="Times New Roman" w:hAnsi="Times New Roman" w:cs="Times New Roman"/>
+        </w:rPr>
+        <w:t>Proto</w:t>
+      </w:r>
+      <w:proofErr w:type="spellEnd"/>
+      <w:r>
+        <w:rPr>
+          <w:rFonts w:ascii="Times New Roman" w:hAnsi="Times New Roman" w:cs="Times New Roman"/>
+        </w:rPr>
+        <w:t xml:space="preserve"> </w:t>
+      </w:r>
+      <w:proofErr w:type="spellStart"/>
+      <w:r>
+        <w:rPr>
+          <w:rFonts w:ascii="Times New Roman" w:hAnsi="Times New Roman" w:cs="Times New Roman"/>
+        </w:rPr>
+        <w:t>https</w:t>
+      </w:r>
+      <w:proofErr w:type="spellEnd"/>
+      <w:r>
+        <w:rPr>
+          <w:rFonts w:ascii="Times New Roman" w:hAnsi="Times New Roman" w:cs="Times New Roman"/>
+        </w:rPr>
+        <w:t>;</w:t>
+      </w:r>
+    </w:p>
+    <w:p>
+      <w:pPr>
+        <w:pStyle w:val="Odsekzoznamu"/>
+        <w:ind w:left="1440"/>
+        <w:rPr>
+          <w:rFonts w:ascii="Times New Roman" w:hAnsi="Times New Roman" w:cs="Times New Roman"/>
+        </w:rPr>
+      </w:pPr>
+      <w:r>
+        <w:rPr>
+          <w:rFonts w:ascii="Times New Roman" w:hAnsi="Times New Roman" w:cs="Times New Roman"/>
+        </w:rPr>
+        <w:t xml:space="preserve">                </w:t>
+      </w:r>
+      <w:proofErr w:type="spellStart"/>
+      <w:r>
+        <w:rPr>
+          <w:rFonts w:ascii="Times New Roman" w:hAnsi="Times New Roman" w:cs="Times New Roman"/>
+        </w:rPr>
+        <w:t>proxy_set_header</w:t>
+      </w:r>
+      <w:proofErr w:type="spellEnd"/>
+      <w:r>
+        <w:rPr>
+          <w:rFonts w:ascii="Times New Roman" w:hAnsi="Times New Roman" w:cs="Times New Roman"/>
+        </w:rPr>
+        <w:t xml:space="preserve"> Upgrade $</w:t>
+      </w:r>
+      <w:proofErr w:type="spellStart"/>
+      <w:r>
+        <w:rPr>
+          <w:rFonts w:ascii="Times New Roman" w:hAnsi="Times New Roman" w:cs="Times New Roman"/>
+        </w:rPr>
+        <w:t>http_upgrade</w:t>
+      </w:r>
+      <w:proofErr w:type="spellEnd"/>
+      <w:r>
+        <w:rPr>
+          <w:rFonts w:ascii="Times New Roman" w:hAnsi="Times New Roman" w:cs="Times New Roman"/>
+        </w:rPr>
+        <w:t>;</w:t>
+      </w:r>
+    </w:p>
+    <w:p>
+      <w:pPr>
+        <w:pStyle w:val="Odsekzoznamu"/>
+        <w:ind w:left="1440"/>
+        <w:rPr>
+          <w:rFonts w:ascii="Times New Roman" w:hAnsi="Times New Roman" w:cs="Times New Roman"/>
+        </w:rPr>
+      </w:pPr>
+      <w:r>
+        <w:rPr>
+          <w:rFonts w:ascii="Times New Roman" w:hAnsi="Times New Roman" w:cs="Times New Roman"/>
+        </w:rPr>
+        <w:t xml:space="preserve">                </w:t>
+      </w:r>
+      <w:proofErr w:type="spellStart"/>
+      <w:r>
+        <w:rPr>
+          <w:rFonts w:ascii="Times New Roman" w:hAnsi="Times New Roman" w:cs="Times New Roman"/>
+        </w:rPr>
+        <w:t>proxy_set_header</w:t>
+      </w:r>
+      <w:proofErr w:type="spellEnd"/>
+      <w:r>
+        <w:rPr>
+          <w:rFonts w:ascii="Times New Roman" w:hAnsi="Times New Roman" w:cs="Times New Roman"/>
+        </w:rPr>
+        <w:t xml:space="preserve"> </w:t>
+      </w:r>
+      <w:proofErr w:type="spellStart"/>
+      <w:r>
+        <w:rPr>
+          <w:rFonts w:ascii="Times New Roman" w:hAnsi="Times New Roman" w:cs="Times New Roman"/>
+        </w:rPr>
+        <w:t>Connection</w:t>
+      </w:r>
+      <w:proofErr w:type="spellEnd"/>
+      <w:r>
+        <w:rPr>
+          <w:rFonts w:ascii="Times New Roman" w:hAnsi="Times New Roman" w:cs="Times New Roman"/>
+        </w:rPr>
+        <w:t xml:space="preserve"> "upgrade";</w:t>
       </w:r>
     </w:p>
     <w:p>
@@ -468,70 +860,140 @@
         <w:rPr>
           <w:rFonts w:ascii="Times New Roman" w:hAnsi="Times New Roman" w:cs="Times New Roman"/>
         </w:rPr>
-        <w:t xml:space="preserve">       listen 80;</w:t>
-      </w:r>
-    </w:p>
-    <w:p>
-      <w:pPr>
-        <w:pStyle w:val="Odsekzoznamu"/>
-        <w:ind w:left="1440"/>
-        <w:rPr>
-          <w:rFonts w:ascii="Times New Roman" w:hAnsi="Times New Roman" w:cs="Times New Roman"/>
-        </w:rPr>
-      </w:pPr>
-      <w:r>
-        <w:rPr>
-          <w:rFonts w:ascii="Times New Roman" w:hAnsi="Times New Roman" w:cs="Times New Roman"/>
-        </w:rPr>
-        <w:t xml:space="preserve">       listen [::]:80;</w:t>
-      </w:r>
-    </w:p>
-    <w:p>
-      <w:pPr>
-        <w:pStyle w:val="Odsekzoznamu"/>
-        <w:ind w:left="1440"/>
-        <w:rPr>
-          <w:rFonts w:ascii="Times New Roman" w:hAnsi="Times New Roman" w:cs="Times New Roman"/>
-        </w:rPr>
-      </w:pPr>
-    </w:p>
-    <w:p>
-      <w:pPr>
-        <w:pStyle w:val="Odsekzoznamu"/>
-        <w:ind w:left="1440"/>
-        <w:rPr>
-          <w:rFonts w:ascii="Times New Roman" w:hAnsi="Times New Roman" w:cs="Times New Roman"/>
-        </w:rPr>
-      </w:pPr>
-      <w:r>
-        <w:rPr>
-          <w:rFonts w:ascii="Times New Roman" w:hAnsi="Times New Roman" w:cs="Times New Roman"/>
-        </w:rPr>
-        <w:t xml:space="preserve">       server_name node108.webte.fei.stuba.sk;</w:t>
-      </w:r>
-    </w:p>
-    <w:p>
-      <w:pPr>
-        <w:pStyle w:val="Odsekzoznamu"/>
-        <w:ind w:left="1440"/>
-        <w:rPr>
-          <w:rFonts w:ascii="Times New Roman" w:hAnsi="Times New Roman" w:cs="Times New Roman"/>
-        </w:rPr>
-      </w:pPr>
-    </w:p>
-    <w:p>
-      <w:pPr>
-        <w:pStyle w:val="Odsekzoznamu"/>
-        <w:ind w:left="1440"/>
-        <w:rPr>
-          <w:rFonts w:ascii="Times New Roman" w:hAnsi="Times New Roman" w:cs="Times New Roman"/>
-        </w:rPr>
-      </w:pPr>
-      <w:r>
-        <w:rPr>
-          <w:rFonts w:ascii="Times New Roman" w:hAnsi="Times New Roman" w:cs="Times New Roman"/>
-        </w:rPr>
-        <w:t xml:space="preserve">       rewrite ^ https://$server_name$request_uri? permanent;</w:t>
+        <w:t xml:space="preserve">       </w:t>
+      </w:r>
+      <w:proofErr w:type="spellStart"/>
+      <w:r>
+        <w:rPr>
+          <w:rFonts w:ascii="Times New Roman" w:hAnsi="Times New Roman" w:cs="Times New Roman"/>
+        </w:rPr>
+        <w:t>listen</w:t>
+      </w:r>
+      <w:proofErr w:type="spellEnd"/>
+      <w:r>
+        <w:rPr>
+          <w:rFonts w:ascii="Times New Roman" w:hAnsi="Times New Roman" w:cs="Times New Roman"/>
+        </w:rPr>
+        <w:t xml:space="preserve"> 80;</w:t>
+      </w:r>
+    </w:p>
+    <w:p>
+      <w:pPr>
+        <w:pStyle w:val="Odsekzoznamu"/>
+        <w:ind w:left="1440"/>
+        <w:rPr>
+          <w:rFonts w:ascii="Times New Roman" w:hAnsi="Times New Roman" w:cs="Times New Roman"/>
+        </w:rPr>
+      </w:pPr>
+      <w:r>
+        <w:rPr>
+          <w:rFonts w:ascii="Times New Roman" w:hAnsi="Times New Roman" w:cs="Times New Roman"/>
+        </w:rPr>
+        <w:t xml:space="preserve">       </w:t>
+      </w:r>
+      <w:proofErr w:type="spellStart"/>
+      <w:r>
+        <w:rPr>
+          <w:rFonts w:ascii="Times New Roman" w:hAnsi="Times New Roman" w:cs="Times New Roman"/>
+        </w:rPr>
+        <w:t>listen</w:t>
+      </w:r>
+      <w:proofErr w:type="spellEnd"/>
+      <w:r>
+        <w:rPr>
+          <w:rFonts w:ascii="Times New Roman" w:hAnsi="Times New Roman" w:cs="Times New Roman"/>
+        </w:rPr>
+        <w:t xml:space="preserve"> [::]:80;</w:t>
+      </w:r>
+    </w:p>
+    <w:p>
+      <w:pPr>
+        <w:pStyle w:val="Odsekzoznamu"/>
+        <w:ind w:left="1440"/>
+        <w:rPr>
+          <w:rFonts w:ascii="Times New Roman" w:hAnsi="Times New Roman" w:cs="Times New Roman"/>
+        </w:rPr>
+      </w:pPr>
+    </w:p>
+    <w:p>
+      <w:pPr>
+        <w:pStyle w:val="Odsekzoznamu"/>
+        <w:ind w:left="1440"/>
+        <w:rPr>
+          <w:rFonts w:ascii="Times New Roman" w:hAnsi="Times New Roman" w:cs="Times New Roman"/>
+        </w:rPr>
+      </w:pPr>
+      <w:r>
+        <w:rPr>
+          <w:rFonts w:ascii="Times New Roman" w:hAnsi="Times New Roman" w:cs="Times New Roman"/>
+        </w:rPr>
+        <w:t xml:space="preserve">       </w:t>
+      </w:r>
+      <w:proofErr w:type="spellStart"/>
+      <w:r>
+        <w:rPr>
+          <w:rFonts w:ascii="Times New Roman" w:hAnsi="Times New Roman" w:cs="Times New Roman"/>
+        </w:rPr>
+        <w:t>server_name</w:t>
+      </w:r>
+      <w:proofErr w:type="spellEnd"/>
+      <w:r>
+        <w:rPr>
+          <w:rFonts w:ascii="Times New Roman" w:hAnsi="Times New Roman" w:cs="Times New Roman"/>
+        </w:rPr>
+        <w:t xml:space="preserve"> node108.webte.fei.stuba.sk;</w:t>
+      </w:r>
+    </w:p>
+    <w:p>
+      <w:pPr>
+        <w:pStyle w:val="Odsekzoznamu"/>
+        <w:ind w:left="1440"/>
+        <w:rPr>
+          <w:rFonts w:ascii="Times New Roman" w:hAnsi="Times New Roman" w:cs="Times New Roman"/>
+        </w:rPr>
+      </w:pPr>
+    </w:p>
+    <w:p>
+      <w:pPr>
+        <w:pStyle w:val="Odsekzoznamu"/>
+        <w:ind w:left="1440"/>
+        <w:rPr>
+          <w:rFonts w:ascii="Times New Roman" w:hAnsi="Times New Roman" w:cs="Times New Roman"/>
+        </w:rPr>
+      </w:pPr>
+      <w:r>
+        <w:rPr>
+          <w:rFonts w:ascii="Times New Roman" w:hAnsi="Times New Roman" w:cs="Times New Roman"/>
+        </w:rPr>
+        <w:t xml:space="preserve">       </w:t>
+      </w:r>
+      <w:proofErr w:type="spellStart"/>
+      <w:r>
+        <w:rPr>
+          <w:rFonts w:ascii="Times New Roman" w:hAnsi="Times New Roman" w:cs="Times New Roman"/>
+        </w:rPr>
+        <w:t>rewrite</w:t>
+      </w:r>
+      <w:proofErr w:type="spellEnd"/>
+      <w:r>
+        <w:rPr>
+          <w:rFonts w:ascii="Times New Roman" w:hAnsi="Times New Roman" w:cs="Times New Roman"/>
+        </w:rPr>
+        <w:t xml:space="preserve"> ^ https://$server_name$request_uri? </w:t>
+      </w:r>
+      <w:proofErr w:type="spellStart"/>
+      <w:r>
+        <w:rPr>
+          <w:rFonts w:ascii="Times New Roman" w:hAnsi="Times New Roman" w:cs="Times New Roman"/>
+        </w:rPr>
+        <w:t>permanent</w:t>
+      </w:r>
+      <w:proofErr w:type="spellEnd"/>
+      <w:r>
+        <w:rPr>
+          <w:rFonts w:ascii="Times New Roman" w:hAnsi="Times New Roman" w:cs="Times New Roman"/>
+        </w:rPr>
+        <w:t>;</w:t>
       </w:r>
     </w:p>
     <w:p>
@@ -585,184 +1047,475 @@
         <w:rPr>
           <w:rFonts w:ascii="Times New Roman" w:hAnsi="Times New Roman" w:cs="Times New Roman"/>
         </w:rPr>
-        <w:t xml:space="preserve">        listen 443 ssl;</w:t>
-      </w:r>
-    </w:p>
-    <w:p>
-      <w:pPr>
-        <w:pStyle w:val="Odsekzoznamu"/>
-        <w:ind w:left="1440"/>
-        <w:rPr>
-          <w:rFonts w:ascii="Times New Roman" w:hAnsi="Times New Roman" w:cs="Times New Roman"/>
-        </w:rPr>
-      </w:pPr>
-      <w:r>
-        <w:rPr>
-          <w:rFonts w:ascii="Times New Roman" w:hAnsi="Times New Roman" w:cs="Times New Roman"/>
-        </w:rPr>
-        <w:t xml:space="preserve">        listen [::]:443 ssl;</w:t>
-      </w:r>
-    </w:p>
-    <w:p>
-      <w:pPr>
-        <w:pStyle w:val="Odsekzoznamu"/>
-        <w:ind w:left="1440"/>
-        <w:rPr>
-          <w:rFonts w:ascii="Times New Roman" w:hAnsi="Times New Roman" w:cs="Times New Roman"/>
-        </w:rPr>
-      </w:pPr>
-    </w:p>
-    <w:p>
-      <w:pPr>
-        <w:pStyle w:val="Odsekzoznamu"/>
-        <w:ind w:left="1440"/>
-        <w:rPr>
-          <w:rFonts w:ascii="Times New Roman" w:hAnsi="Times New Roman" w:cs="Times New Roman"/>
-        </w:rPr>
-      </w:pPr>
-      <w:r>
-        <w:rPr>
-          <w:rFonts w:ascii="Times New Roman" w:hAnsi="Times New Roman" w:cs="Times New Roman"/>
-        </w:rPr>
-        <w:t xml:space="preserve">        server_name node108.webte.fei.stuba.sk;</w:t>
-      </w:r>
-    </w:p>
-    <w:p>
-      <w:pPr>
-        <w:pStyle w:val="Odsekzoznamu"/>
-        <w:ind w:left="1440"/>
-        <w:rPr>
-          <w:rFonts w:ascii="Times New Roman" w:hAnsi="Times New Roman" w:cs="Times New Roman"/>
-        </w:rPr>
-      </w:pPr>
-    </w:p>
-    <w:p>
-      <w:pPr>
-        <w:pStyle w:val="Odsekzoznamu"/>
-        <w:ind w:left="1440"/>
-        <w:rPr>
-          <w:rFonts w:ascii="Times New Roman" w:hAnsi="Times New Roman" w:cs="Times New Roman"/>
-        </w:rPr>
-      </w:pPr>
-      <w:r>
-        <w:rPr>
-          <w:rFonts w:ascii="Times New Roman" w:hAnsi="Times New Roman" w:cs="Times New Roman"/>
-        </w:rPr>
-        <w:t xml:space="preserve">        access_log /var/log/nginx/access.log;</w:t>
-      </w:r>
-    </w:p>
-    <w:p>
-      <w:pPr>
-        <w:pStyle w:val="Odsekzoznamu"/>
-        <w:ind w:left="1440"/>
-        <w:rPr>
-          <w:rFonts w:ascii="Times New Roman" w:hAnsi="Times New Roman" w:cs="Times New Roman"/>
-        </w:rPr>
-      </w:pPr>
-      <w:r>
-        <w:rPr>
-          <w:rFonts w:ascii="Times New Roman" w:hAnsi="Times New Roman" w:cs="Times New Roman"/>
-        </w:rPr>
-        <w:t xml:space="preserve">        error_log  /var/log/nginx/error.log info;</w:t>
-      </w:r>
-    </w:p>
-    <w:p>
-      <w:pPr>
-        <w:pStyle w:val="Odsekzoznamu"/>
-        <w:ind w:left="1440"/>
-        <w:rPr>
-          <w:rFonts w:ascii="Times New Roman" w:hAnsi="Times New Roman" w:cs="Times New Roman"/>
-        </w:rPr>
-      </w:pPr>
-    </w:p>
-    <w:p>
-      <w:pPr>
-        <w:pStyle w:val="Odsekzoznamu"/>
-        <w:ind w:left="1440"/>
-        <w:rPr>
-          <w:rFonts w:ascii="Times New Roman" w:hAnsi="Times New Roman" w:cs="Times New Roman"/>
-        </w:rPr>
-      </w:pPr>
-      <w:r>
-        <w:rPr>
-          <w:rFonts w:ascii="Times New Roman" w:hAnsi="Times New Roman" w:cs="Times New Roman"/>
-        </w:rPr>
-        <w:t xml:space="preserve">        root /var/www/node108.webte.fei.stuba.sk;</w:t>
-      </w:r>
-    </w:p>
-    <w:p>
-      <w:pPr>
-        <w:pStyle w:val="Odsekzoznamu"/>
-        <w:ind w:left="1440"/>
-        <w:rPr>
-          <w:rFonts w:ascii="Times New Roman" w:hAnsi="Times New Roman" w:cs="Times New Roman"/>
-        </w:rPr>
-      </w:pPr>
-      <w:r>
-        <w:rPr>
-          <w:rFonts w:ascii="Times New Roman" w:hAnsi="Times New Roman" w:cs="Times New Roman"/>
-        </w:rPr>
-        <w:t xml:space="preserve">        index index.php index.html;</w:t>
-      </w:r>
-    </w:p>
-    <w:p>
-      <w:pPr>
-        <w:pStyle w:val="Odsekzoznamu"/>
-        <w:ind w:left="1440"/>
-        <w:rPr>
-          <w:rFonts w:ascii="Times New Roman" w:hAnsi="Times New Roman" w:cs="Times New Roman"/>
-        </w:rPr>
-      </w:pPr>
-      <w:r>
-        <w:rPr>
-          <w:rFonts w:ascii="Times New Roman" w:hAnsi="Times New Roman" w:cs="Times New Roman"/>
-        </w:rPr>
-        <w:t xml:space="preserve">        error_page 404 /404.html;</w:t>
-      </w:r>
-    </w:p>
-    <w:p>
-      <w:pPr>
-        <w:pStyle w:val="Odsekzoznamu"/>
-        <w:ind w:left="1440"/>
-        <w:rPr>
-          <w:rFonts w:ascii="Times New Roman" w:hAnsi="Times New Roman" w:cs="Times New Roman"/>
-        </w:rPr>
-      </w:pPr>
-      <w:r>
-        <w:rPr>
-          <w:rFonts w:ascii="Times New Roman" w:hAnsi="Times New Roman" w:cs="Times New Roman"/>
-        </w:rPr>
-        <w:t xml:space="preserve">        location = /404.html {</w:t>
-      </w:r>
-    </w:p>
-    <w:p>
-      <w:pPr>
-        <w:pStyle w:val="Odsekzoznamu"/>
-        <w:ind w:left="1440"/>
-        <w:rPr>
-          <w:rFonts w:ascii="Times New Roman" w:hAnsi="Times New Roman" w:cs="Times New Roman"/>
-        </w:rPr>
-      </w:pPr>
-      <w:r>
-        <w:rPr>
-          <w:rFonts w:ascii="Times New Roman" w:hAnsi="Times New Roman" w:cs="Times New Roman"/>
-        </w:rPr>
-        <w:t xml:space="preserve">           root /var/www/node108.webte.fei.stuba.sk/;</w:t>
-      </w:r>
-    </w:p>
-    <w:p>
-      <w:pPr>
-        <w:pStyle w:val="Odsekzoznamu"/>
-        <w:ind w:left="1440"/>
-        <w:rPr>
-          <w:rFonts w:ascii="Times New Roman" w:hAnsi="Times New Roman" w:cs="Times New Roman"/>
-        </w:rPr>
-      </w:pPr>
-      <w:r>
-        <w:rPr>
-          <w:rFonts w:ascii="Times New Roman" w:hAnsi="Times New Roman" w:cs="Times New Roman"/>
-        </w:rPr>
-        <w:t xml:space="preserve">           internal;</w:t>
+        <w:t xml:space="preserve">        </w:t>
+      </w:r>
+      <w:proofErr w:type="spellStart"/>
+      <w:r>
+        <w:rPr>
+          <w:rFonts w:ascii="Times New Roman" w:hAnsi="Times New Roman" w:cs="Times New Roman"/>
+        </w:rPr>
+        <w:t>listen</w:t>
+      </w:r>
+      <w:proofErr w:type="spellEnd"/>
+      <w:r>
+        <w:rPr>
+          <w:rFonts w:ascii="Times New Roman" w:hAnsi="Times New Roman" w:cs="Times New Roman"/>
+        </w:rPr>
+        <w:t xml:space="preserve"> 443 </w:t>
+      </w:r>
+      <w:proofErr w:type="spellStart"/>
+      <w:r>
+        <w:rPr>
+          <w:rFonts w:ascii="Times New Roman" w:hAnsi="Times New Roman" w:cs="Times New Roman"/>
+        </w:rPr>
+        <w:t>ssl</w:t>
+      </w:r>
+      <w:proofErr w:type="spellEnd"/>
+      <w:r>
+        <w:rPr>
+          <w:rFonts w:ascii="Times New Roman" w:hAnsi="Times New Roman" w:cs="Times New Roman"/>
+        </w:rPr>
+        <w:t>;</w:t>
+      </w:r>
+    </w:p>
+    <w:p>
+      <w:pPr>
+        <w:pStyle w:val="Odsekzoznamu"/>
+        <w:ind w:left="1440"/>
+        <w:rPr>
+          <w:rFonts w:ascii="Times New Roman" w:hAnsi="Times New Roman" w:cs="Times New Roman"/>
+        </w:rPr>
+      </w:pPr>
+      <w:r>
+        <w:rPr>
+          <w:rFonts w:ascii="Times New Roman" w:hAnsi="Times New Roman" w:cs="Times New Roman"/>
+        </w:rPr>
+        <w:t xml:space="preserve">        </w:t>
+      </w:r>
+      <w:proofErr w:type="spellStart"/>
+      <w:r>
+        <w:rPr>
+          <w:rFonts w:ascii="Times New Roman" w:hAnsi="Times New Roman" w:cs="Times New Roman"/>
+        </w:rPr>
+        <w:t>listen</w:t>
+      </w:r>
+      <w:proofErr w:type="spellEnd"/>
+      <w:r>
+        <w:rPr>
+          <w:rFonts w:ascii="Times New Roman" w:hAnsi="Times New Roman" w:cs="Times New Roman"/>
+        </w:rPr>
+        <w:t xml:space="preserve"> [::]:443 </w:t>
+      </w:r>
+      <w:proofErr w:type="spellStart"/>
+      <w:r>
+        <w:rPr>
+          <w:rFonts w:ascii="Times New Roman" w:hAnsi="Times New Roman" w:cs="Times New Roman"/>
+        </w:rPr>
+        <w:t>ssl</w:t>
+      </w:r>
+      <w:proofErr w:type="spellEnd"/>
+      <w:r>
+        <w:rPr>
+          <w:rFonts w:ascii="Times New Roman" w:hAnsi="Times New Roman" w:cs="Times New Roman"/>
+        </w:rPr>
+        <w:t>;</w:t>
+      </w:r>
+    </w:p>
+    <w:p>
+      <w:pPr>
+        <w:pStyle w:val="Odsekzoznamu"/>
+        <w:ind w:left="1440"/>
+        <w:rPr>
+          <w:rFonts w:ascii="Times New Roman" w:hAnsi="Times New Roman" w:cs="Times New Roman"/>
+        </w:rPr>
+      </w:pPr>
+    </w:p>
+    <w:p>
+      <w:pPr>
+        <w:pStyle w:val="Odsekzoznamu"/>
+        <w:ind w:left="1440"/>
+        <w:rPr>
+          <w:rFonts w:ascii="Times New Roman" w:hAnsi="Times New Roman" w:cs="Times New Roman"/>
+        </w:rPr>
+      </w:pPr>
+      <w:r>
+        <w:rPr>
+          <w:rFonts w:ascii="Times New Roman" w:hAnsi="Times New Roman" w:cs="Times New Roman"/>
+        </w:rPr>
+        <w:t xml:space="preserve">        </w:t>
+      </w:r>
+      <w:proofErr w:type="spellStart"/>
+      <w:r>
+        <w:rPr>
+          <w:rFonts w:ascii="Times New Roman" w:hAnsi="Times New Roman" w:cs="Times New Roman"/>
+        </w:rPr>
+        <w:t>server_name</w:t>
+      </w:r>
+      <w:proofErr w:type="spellEnd"/>
+      <w:r>
+        <w:rPr>
+          <w:rFonts w:ascii="Times New Roman" w:hAnsi="Times New Roman" w:cs="Times New Roman"/>
+        </w:rPr>
+        <w:t xml:space="preserve"> node108.webte.fei.stuba.sk;</w:t>
+      </w:r>
+    </w:p>
+    <w:p>
+      <w:pPr>
+        <w:pStyle w:val="Odsekzoznamu"/>
+        <w:ind w:left="1440"/>
+        <w:rPr>
+          <w:rFonts w:ascii="Times New Roman" w:hAnsi="Times New Roman" w:cs="Times New Roman"/>
+        </w:rPr>
+      </w:pPr>
+    </w:p>
+    <w:p>
+      <w:pPr>
+        <w:pStyle w:val="Odsekzoznamu"/>
+        <w:ind w:left="1440"/>
+        <w:rPr>
+          <w:rFonts w:ascii="Times New Roman" w:hAnsi="Times New Roman" w:cs="Times New Roman"/>
+        </w:rPr>
+      </w:pPr>
+      <w:r>
+        <w:rPr>
+          <w:rFonts w:ascii="Times New Roman" w:hAnsi="Times New Roman" w:cs="Times New Roman"/>
+        </w:rPr>
+        <w:lastRenderedPageBreak/>
+        <w:t xml:space="preserve">        </w:t>
+      </w:r>
+      <w:proofErr w:type="spellStart"/>
+      <w:r>
+        <w:rPr>
+          <w:rFonts w:ascii="Times New Roman" w:hAnsi="Times New Roman" w:cs="Times New Roman"/>
+        </w:rPr>
+        <w:t>client_max_body_size</w:t>
+      </w:r>
+      <w:proofErr w:type="spellEnd"/>
+      <w:r>
+        <w:rPr>
+          <w:rFonts w:ascii="Times New Roman" w:hAnsi="Times New Roman" w:cs="Times New Roman"/>
+        </w:rPr>
+        <w:t xml:space="preserve"> 20M;</w:t>
+      </w:r>
+    </w:p>
+    <w:p>
+      <w:pPr>
+        <w:pStyle w:val="Odsekzoznamu"/>
+        <w:ind w:left="1440"/>
+        <w:rPr>
+          <w:rFonts w:ascii="Times New Roman" w:hAnsi="Times New Roman" w:cs="Times New Roman"/>
+        </w:rPr>
+      </w:pPr>
+    </w:p>
+    <w:p>
+      <w:pPr>
+        <w:pStyle w:val="Odsekzoznamu"/>
+        <w:ind w:left="1440"/>
+        <w:rPr>
+          <w:rFonts w:ascii="Times New Roman" w:hAnsi="Times New Roman" w:cs="Times New Roman"/>
+        </w:rPr>
+      </w:pPr>
+      <w:r>
+        <w:rPr>
+          <w:rFonts w:ascii="Times New Roman" w:hAnsi="Times New Roman" w:cs="Times New Roman"/>
+        </w:rPr>
+        <w:t xml:space="preserve">        </w:t>
+      </w:r>
+      <w:proofErr w:type="spellStart"/>
+      <w:r>
+        <w:rPr>
+          <w:rFonts w:ascii="Times New Roman" w:hAnsi="Times New Roman" w:cs="Times New Roman"/>
+        </w:rPr>
+        <w:t>access_log</w:t>
+      </w:r>
+      <w:proofErr w:type="spellEnd"/>
+      <w:r>
+        <w:rPr>
+          <w:rFonts w:ascii="Times New Roman" w:hAnsi="Times New Roman" w:cs="Times New Roman"/>
+        </w:rPr>
+        <w:t xml:space="preserve"> /var/log/</w:t>
+      </w:r>
+      <w:proofErr w:type="spellStart"/>
+      <w:r>
+        <w:rPr>
+          <w:rFonts w:ascii="Times New Roman" w:hAnsi="Times New Roman" w:cs="Times New Roman"/>
+        </w:rPr>
+        <w:t>nginx</w:t>
+      </w:r>
+      <w:proofErr w:type="spellEnd"/>
+      <w:r>
+        <w:rPr>
+          <w:rFonts w:ascii="Times New Roman" w:hAnsi="Times New Roman" w:cs="Times New Roman"/>
+        </w:rPr>
+        <w:t>/access.log;</w:t>
+      </w:r>
+    </w:p>
+    <w:p>
+      <w:pPr>
+        <w:pStyle w:val="Odsekzoznamu"/>
+        <w:ind w:left="1440"/>
+        <w:rPr>
+          <w:rFonts w:ascii="Times New Roman" w:hAnsi="Times New Roman" w:cs="Times New Roman"/>
+        </w:rPr>
+      </w:pPr>
+      <w:r>
+        <w:rPr>
+          <w:rFonts w:ascii="Times New Roman" w:hAnsi="Times New Roman" w:cs="Times New Roman"/>
+        </w:rPr>
+        <w:t xml:space="preserve">        </w:t>
+      </w:r>
+      <w:proofErr w:type="spellStart"/>
+      <w:r>
+        <w:rPr>
+          <w:rFonts w:ascii="Times New Roman" w:hAnsi="Times New Roman" w:cs="Times New Roman"/>
+        </w:rPr>
+        <w:t>error_log</w:t>
+      </w:r>
+      <w:proofErr w:type="spellEnd"/>
+      <w:r>
+        <w:rPr>
+          <w:rFonts w:ascii="Times New Roman" w:hAnsi="Times New Roman" w:cs="Times New Roman"/>
+        </w:rPr>
+        <w:t xml:space="preserve">  /var/log/</w:t>
+      </w:r>
+      <w:proofErr w:type="spellStart"/>
+      <w:r>
+        <w:rPr>
+          <w:rFonts w:ascii="Times New Roman" w:hAnsi="Times New Roman" w:cs="Times New Roman"/>
+        </w:rPr>
+        <w:t>nginx</w:t>
+      </w:r>
+      <w:proofErr w:type="spellEnd"/>
+      <w:r>
+        <w:rPr>
+          <w:rFonts w:ascii="Times New Roman" w:hAnsi="Times New Roman" w:cs="Times New Roman"/>
+        </w:rPr>
+        <w:t xml:space="preserve">/error.log </w:t>
+      </w:r>
+      <w:proofErr w:type="spellStart"/>
+      <w:r>
+        <w:rPr>
+          <w:rFonts w:ascii="Times New Roman" w:hAnsi="Times New Roman" w:cs="Times New Roman"/>
+        </w:rPr>
+        <w:t>info</w:t>
+      </w:r>
+      <w:proofErr w:type="spellEnd"/>
+      <w:r>
+        <w:rPr>
+          <w:rFonts w:ascii="Times New Roman" w:hAnsi="Times New Roman" w:cs="Times New Roman"/>
+        </w:rPr>
+        <w:t>;</w:t>
+      </w:r>
+    </w:p>
+    <w:p>
+      <w:pPr>
+        <w:pStyle w:val="Odsekzoznamu"/>
+        <w:ind w:left="1440"/>
+        <w:rPr>
+          <w:rFonts w:ascii="Times New Roman" w:hAnsi="Times New Roman" w:cs="Times New Roman"/>
+        </w:rPr>
+      </w:pPr>
+    </w:p>
+    <w:p>
+      <w:pPr>
+        <w:pStyle w:val="Odsekzoznamu"/>
+        <w:ind w:left="1440"/>
+        <w:rPr>
+          <w:rFonts w:ascii="Times New Roman" w:hAnsi="Times New Roman" w:cs="Times New Roman"/>
+        </w:rPr>
+      </w:pPr>
+      <w:r>
+        <w:rPr>
+          <w:rFonts w:ascii="Times New Roman" w:hAnsi="Times New Roman" w:cs="Times New Roman"/>
+        </w:rPr>
+        <w:t xml:space="preserve">        </w:t>
+      </w:r>
+      <w:proofErr w:type="spellStart"/>
+      <w:r>
+        <w:rPr>
+          <w:rFonts w:ascii="Times New Roman" w:hAnsi="Times New Roman" w:cs="Times New Roman"/>
+        </w:rPr>
+        <w:t>root</w:t>
+      </w:r>
+      <w:proofErr w:type="spellEnd"/>
+      <w:r>
+        <w:rPr>
+          <w:rFonts w:ascii="Times New Roman" w:hAnsi="Times New Roman" w:cs="Times New Roman"/>
+        </w:rPr>
+        <w:t xml:space="preserve"> /var/</w:t>
+      </w:r>
+      <w:proofErr w:type="spellStart"/>
+      <w:r>
+        <w:rPr>
+          <w:rFonts w:ascii="Times New Roman" w:hAnsi="Times New Roman" w:cs="Times New Roman"/>
+        </w:rPr>
+        <w:t>www</w:t>
+      </w:r>
+      <w:proofErr w:type="spellEnd"/>
+      <w:r>
+        <w:rPr>
+          <w:rFonts w:ascii="Times New Roman" w:hAnsi="Times New Roman" w:cs="Times New Roman"/>
+        </w:rPr>
+        <w:t>/node108.webte.fei.stuba.sk;</w:t>
+      </w:r>
+    </w:p>
+    <w:p>
+      <w:pPr>
+        <w:pStyle w:val="Odsekzoznamu"/>
+        <w:ind w:left="1440"/>
+        <w:rPr>
+          <w:rFonts w:ascii="Times New Roman" w:hAnsi="Times New Roman" w:cs="Times New Roman"/>
+        </w:rPr>
+      </w:pPr>
+      <w:r>
+        <w:rPr>
+          <w:rFonts w:ascii="Times New Roman" w:hAnsi="Times New Roman" w:cs="Times New Roman"/>
+        </w:rPr>
+        <w:t xml:space="preserve">        index </w:t>
+      </w:r>
+      <w:proofErr w:type="spellStart"/>
+      <w:r>
+        <w:rPr>
+          <w:rFonts w:ascii="Times New Roman" w:hAnsi="Times New Roman" w:cs="Times New Roman"/>
+        </w:rPr>
+        <w:t>index.php</w:t>
+      </w:r>
+      <w:proofErr w:type="spellEnd"/>
+      <w:r>
+        <w:rPr>
+          <w:rFonts w:ascii="Times New Roman" w:hAnsi="Times New Roman" w:cs="Times New Roman"/>
+        </w:rPr>
+        <w:t xml:space="preserve"> index.html;</w:t>
+      </w:r>
+    </w:p>
+    <w:p>
+      <w:pPr>
+        <w:pStyle w:val="Odsekzoznamu"/>
+        <w:ind w:left="1440"/>
+        <w:rPr>
+          <w:rFonts w:ascii="Times New Roman" w:hAnsi="Times New Roman" w:cs="Times New Roman"/>
+        </w:rPr>
+      </w:pPr>
+      <w:r>
+        <w:rPr>
+          <w:rFonts w:ascii="Times New Roman" w:hAnsi="Times New Roman" w:cs="Times New Roman"/>
+        </w:rPr>
+        <w:t xml:space="preserve">        </w:t>
+      </w:r>
+      <w:proofErr w:type="spellStart"/>
+      <w:r>
+        <w:rPr>
+          <w:rFonts w:ascii="Times New Roman" w:hAnsi="Times New Roman" w:cs="Times New Roman"/>
+        </w:rPr>
+        <w:t>error_page</w:t>
+      </w:r>
+      <w:proofErr w:type="spellEnd"/>
+      <w:r>
+        <w:rPr>
+          <w:rFonts w:ascii="Times New Roman" w:hAnsi="Times New Roman" w:cs="Times New Roman"/>
+        </w:rPr>
+        <w:t xml:space="preserve"> 404 /404.html;</w:t>
+      </w:r>
+    </w:p>
+    <w:p>
+      <w:pPr>
+        <w:pStyle w:val="Odsekzoznamu"/>
+        <w:ind w:left="1440"/>
+        <w:rPr>
+          <w:rFonts w:ascii="Times New Roman" w:hAnsi="Times New Roman" w:cs="Times New Roman"/>
+        </w:rPr>
+      </w:pPr>
+      <w:r>
+        <w:rPr>
+          <w:rFonts w:ascii="Times New Roman" w:hAnsi="Times New Roman" w:cs="Times New Roman"/>
+        </w:rPr>
+        <w:t xml:space="preserve">        </w:t>
+      </w:r>
+      <w:proofErr w:type="spellStart"/>
+      <w:r>
+        <w:rPr>
+          <w:rFonts w:ascii="Times New Roman" w:hAnsi="Times New Roman" w:cs="Times New Roman"/>
+        </w:rPr>
+        <w:t>location</w:t>
+      </w:r>
+      <w:proofErr w:type="spellEnd"/>
+      <w:r>
+        <w:rPr>
+          <w:rFonts w:ascii="Times New Roman" w:hAnsi="Times New Roman" w:cs="Times New Roman"/>
+        </w:rPr>
+        <w:t xml:space="preserve"> = /404.html {</w:t>
+      </w:r>
+    </w:p>
+    <w:p>
+      <w:pPr>
+        <w:pStyle w:val="Odsekzoznamu"/>
+        <w:ind w:left="1440"/>
+        <w:rPr>
+          <w:rFonts w:ascii="Times New Roman" w:hAnsi="Times New Roman" w:cs="Times New Roman"/>
+        </w:rPr>
+      </w:pPr>
+      <w:r>
+        <w:rPr>
+          <w:rFonts w:ascii="Times New Roman" w:hAnsi="Times New Roman" w:cs="Times New Roman"/>
+        </w:rPr>
+        <w:t xml:space="preserve">           </w:t>
+      </w:r>
+      <w:proofErr w:type="spellStart"/>
+      <w:r>
+        <w:rPr>
+          <w:rFonts w:ascii="Times New Roman" w:hAnsi="Times New Roman" w:cs="Times New Roman"/>
+        </w:rPr>
+        <w:t>root</w:t>
+      </w:r>
+      <w:proofErr w:type="spellEnd"/>
+      <w:r>
+        <w:rPr>
+          <w:rFonts w:ascii="Times New Roman" w:hAnsi="Times New Roman" w:cs="Times New Roman"/>
+        </w:rPr>
+        <w:t xml:space="preserve"> /var/</w:t>
+      </w:r>
+      <w:proofErr w:type="spellStart"/>
+      <w:r>
+        <w:rPr>
+          <w:rFonts w:ascii="Times New Roman" w:hAnsi="Times New Roman" w:cs="Times New Roman"/>
+        </w:rPr>
+        <w:t>www</w:t>
+      </w:r>
+      <w:proofErr w:type="spellEnd"/>
+      <w:r>
+        <w:rPr>
+          <w:rFonts w:ascii="Times New Roman" w:hAnsi="Times New Roman" w:cs="Times New Roman"/>
+        </w:rPr>
+        <w:t>/node108.webte.fei.stuba.sk/;</w:t>
+      </w:r>
+    </w:p>
+    <w:p>
+      <w:pPr>
+        <w:pStyle w:val="Odsekzoznamu"/>
+        <w:ind w:left="1440"/>
+        <w:rPr>
+          <w:rFonts w:ascii="Times New Roman" w:hAnsi="Times New Roman" w:cs="Times New Roman"/>
+        </w:rPr>
+      </w:pPr>
+      <w:r>
+        <w:rPr>
+          <w:rFonts w:ascii="Times New Roman" w:hAnsi="Times New Roman" w:cs="Times New Roman"/>
+        </w:rPr>
+        <w:t xml:space="preserve">           </w:t>
+      </w:r>
+      <w:proofErr w:type="spellStart"/>
+      <w:r>
+        <w:rPr>
+          <w:rFonts w:ascii="Times New Roman" w:hAnsi="Times New Roman" w:cs="Times New Roman"/>
+        </w:rPr>
+        <w:t>internal</w:t>
+      </w:r>
+      <w:proofErr w:type="spellEnd"/>
+      <w:r>
+        <w:rPr>
+          <w:rFonts w:ascii="Times New Roman" w:hAnsi="Times New Roman" w:cs="Times New Roman"/>
+        </w:rPr>
+        <w:t>;</w:t>
       </w:r>
     </w:p>
     <w:p>
@@ -801,76 +1554,328 @@
         <w:rPr>
           <w:rFonts w:ascii="Times New Roman" w:hAnsi="Times New Roman" w:cs="Times New Roman"/>
         </w:rPr>
-        <w:t xml:space="preserve">        ssl_certificate /etc/ssl/certs/webte_fei_stuba_sk.pem;</w:t>
-      </w:r>
-    </w:p>
-    <w:p>
-      <w:pPr>
-        <w:pStyle w:val="Odsekzoznamu"/>
-        <w:ind w:left="1440"/>
-        <w:rPr>
-          <w:rFonts w:ascii="Times New Roman" w:hAnsi="Times New Roman" w:cs="Times New Roman"/>
-        </w:rPr>
-      </w:pPr>
-      <w:r>
-        <w:rPr>
-          <w:rFonts w:ascii="Times New Roman" w:hAnsi="Times New Roman" w:cs="Times New Roman"/>
-        </w:rPr>
-        <w:t xml:space="preserve">        ssl_certificate_key /etc/ssl/private/webte.fei.stuba.sk.key;</w:t>
-      </w:r>
-    </w:p>
-    <w:p>
-      <w:pPr>
-        <w:pStyle w:val="Odsekzoznamu"/>
-        <w:ind w:left="1440"/>
-        <w:rPr>
-          <w:rFonts w:ascii="Times New Roman" w:hAnsi="Times New Roman" w:cs="Times New Roman"/>
-        </w:rPr>
-      </w:pPr>
-    </w:p>
-    <w:p>
-      <w:pPr>
-        <w:pStyle w:val="Odsekzoznamu"/>
-        <w:ind w:left="1440"/>
-        <w:rPr>
-          <w:rFonts w:ascii="Times New Roman" w:hAnsi="Times New Roman" w:cs="Times New Roman"/>
-        </w:rPr>
-      </w:pPr>
-      <w:r>
-        <w:rPr>
-          <w:rFonts w:ascii="Times New Roman" w:hAnsi="Times New Roman" w:cs="Times New Roman"/>
-        </w:rPr>
-        <w:t xml:space="preserve">        location ~ \.php$ {</w:t>
-      </w:r>
-    </w:p>
-    <w:p>
-      <w:pPr>
-        <w:pStyle w:val="Odsekzoznamu"/>
-        <w:ind w:left="1440"/>
-        <w:rPr>
-          <w:rFonts w:ascii="Times New Roman" w:hAnsi="Times New Roman" w:cs="Times New Roman"/>
-        </w:rPr>
-      </w:pPr>
-      <w:r>
-        <w:rPr>
-          <w:rFonts w:ascii="Times New Roman" w:hAnsi="Times New Roman" w:cs="Times New Roman"/>
-        </w:rPr>
-        <w:t xml:space="preserve">                include snippets/fastcgi-php.conf;</w:t>
-      </w:r>
-    </w:p>
-    <w:p>
-      <w:pPr>
-        <w:pStyle w:val="Odsekzoznamu"/>
-        <w:ind w:left="1440"/>
-        <w:rPr>
-          <w:rFonts w:ascii="Times New Roman" w:hAnsi="Times New Roman" w:cs="Times New Roman"/>
-        </w:rPr>
-      </w:pPr>
-      <w:r>
-        <w:rPr>
-          <w:rFonts w:ascii="Times New Roman" w:hAnsi="Times New Roman" w:cs="Times New Roman"/>
-        </w:rPr>
-        <w:t xml:space="preserve">                fastcgi_pass unix:/var/run/php/php8.3-fpm.sock;</w:t>
+        <w:t xml:space="preserve">        </w:t>
+      </w:r>
+      <w:proofErr w:type="spellStart"/>
+      <w:r>
+        <w:rPr>
+          <w:rFonts w:ascii="Times New Roman" w:hAnsi="Times New Roman" w:cs="Times New Roman"/>
+        </w:rPr>
+        <w:t>ssl_certificate</w:t>
+      </w:r>
+      <w:proofErr w:type="spellEnd"/>
+      <w:r>
+        <w:rPr>
+          <w:rFonts w:ascii="Times New Roman" w:hAnsi="Times New Roman" w:cs="Times New Roman"/>
+        </w:rPr>
+        <w:t xml:space="preserve"> /</w:t>
+      </w:r>
+      <w:proofErr w:type="spellStart"/>
+      <w:r>
+        <w:rPr>
+          <w:rFonts w:ascii="Times New Roman" w:hAnsi="Times New Roman" w:cs="Times New Roman"/>
+        </w:rPr>
+        <w:t>etc</w:t>
+      </w:r>
+      <w:proofErr w:type="spellEnd"/>
+      <w:r>
+        <w:rPr>
+          <w:rFonts w:ascii="Times New Roman" w:hAnsi="Times New Roman" w:cs="Times New Roman"/>
+        </w:rPr>
+        <w:t>/</w:t>
+      </w:r>
+      <w:proofErr w:type="spellStart"/>
+      <w:r>
+        <w:rPr>
+          <w:rFonts w:ascii="Times New Roman" w:hAnsi="Times New Roman" w:cs="Times New Roman"/>
+        </w:rPr>
+        <w:t>ssl</w:t>
+      </w:r>
+      <w:proofErr w:type="spellEnd"/>
+      <w:r>
+        <w:rPr>
+          <w:rFonts w:ascii="Times New Roman" w:hAnsi="Times New Roman" w:cs="Times New Roman"/>
+        </w:rPr>
+        <w:t>/</w:t>
+      </w:r>
+      <w:proofErr w:type="spellStart"/>
+      <w:r>
+        <w:rPr>
+          <w:rFonts w:ascii="Times New Roman" w:hAnsi="Times New Roman" w:cs="Times New Roman"/>
+        </w:rPr>
+        <w:t>certs</w:t>
+      </w:r>
+      <w:proofErr w:type="spellEnd"/>
+      <w:r>
+        <w:rPr>
+          <w:rFonts w:ascii="Times New Roman" w:hAnsi="Times New Roman" w:cs="Times New Roman"/>
+        </w:rPr>
+        <w:t>/</w:t>
+      </w:r>
+      <w:proofErr w:type="spellStart"/>
+      <w:r>
+        <w:rPr>
+          <w:rFonts w:ascii="Times New Roman" w:hAnsi="Times New Roman" w:cs="Times New Roman"/>
+        </w:rPr>
+        <w:t>webte_fei_stuba_sk.pem</w:t>
+      </w:r>
+      <w:proofErr w:type="spellEnd"/>
+      <w:r>
+        <w:rPr>
+          <w:rFonts w:ascii="Times New Roman" w:hAnsi="Times New Roman" w:cs="Times New Roman"/>
+        </w:rPr>
+        <w:t>;</w:t>
+      </w:r>
+    </w:p>
+    <w:p>
+      <w:pPr>
+        <w:pStyle w:val="Odsekzoznamu"/>
+        <w:ind w:left="1440"/>
+        <w:rPr>
+          <w:rFonts w:ascii="Times New Roman" w:hAnsi="Times New Roman" w:cs="Times New Roman"/>
+        </w:rPr>
+      </w:pPr>
+      <w:r>
+        <w:rPr>
+          <w:rFonts w:ascii="Times New Roman" w:hAnsi="Times New Roman" w:cs="Times New Roman"/>
+        </w:rPr>
+        <w:t xml:space="preserve">        </w:t>
+      </w:r>
+      <w:proofErr w:type="spellStart"/>
+      <w:r>
+        <w:rPr>
+          <w:rFonts w:ascii="Times New Roman" w:hAnsi="Times New Roman" w:cs="Times New Roman"/>
+        </w:rPr>
+        <w:t>ssl_certificate_key</w:t>
+      </w:r>
+      <w:proofErr w:type="spellEnd"/>
+      <w:r>
+        <w:rPr>
+          <w:rFonts w:ascii="Times New Roman" w:hAnsi="Times New Roman" w:cs="Times New Roman"/>
+        </w:rPr>
+        <w:t xml:space="preserve"> /</w:t>
+      </w:r>
+      <w:proofErr w:type="spellStart"/>
+      <w:r>
+        <w:rPr>
+          <w:rFonts w:ascii="Times New Roman" w:hAnsi="Times New Roman" w:cs="Times New Roman"/>
+        </w:rPr>
+        <w:t>etc</w:t>
+      </w:r>
+      <w:proofErr w:type="spellEnd"/>
+      <w:r>
+        <w:rPr>
+          <w:rFonts w:ascii="Times New Roman" w:hAnsi="Times New Roman" w:cs="Times New Roman"/>
+        </w:rPr>
+        <w:t>/</w:t>
+      </w:r>
+      <w:proofErr w:type="spellStart"/>
+      <w:r>
+        <w:rPr>
+          <w:rFonts w:ascii="Times New Roman" w:hAnsi="Times New Roman" w:cs="Times New Roman"/>
+        </w:rPr>
+        <w:t>ssl</w:t>
+      </w:r>
+      <w:proofErr w:type="spellEnd"/>
+      <w:r>
+        <w:rPr>
+          <w:rFonts w:ascii="Times New Roman" w:hAnsi="Times New Roman" w:cs="Times New Roman"/>
+        </w:rPr>
+        <w:t>/</w:t>
+      </w:r>
+      <w:proofErr w:type="spellStart"/>
+      <w:r>
+        <w:rPr>
+          <w:rFonts w:ascii="Times New Roman" w:hAnsi="Times New Roman" w:cs="Times New Roman"/>
+        </w:rPr>
+        <w:t>private</w:t>
+      </w:r>
+      <w:proofErr w:type="spellEnd"/>
+      <w:r>
+        <w:rPr>
+          <w:rFonts w:ascii="Times New Roman" w:hAnsi="Times New Roman" w:cs="Times New Roman"/>
+        </w:rPr>
+        <w:t>/</w:t>
+      </w:r>
+      <w:proofErr w:type="spellStart"/>
+      <w:r>
+        <w:rPr>
+          <w:rFonts w:ascii="Times New Roman" w:hAnsi="Times New Roman" w:cs="Times New Roman"/>
+        </w:rPr>
+        <w:t>webte.fei.stuba.sk.key</w:t>
+      </w:r>
+      <w:proofErr w:type="spellEnd"/>
+      <w:r>
+        <w:rPr>
+          <w:rFonts w:ascii="Times New Roman" w:hAnsi="Times New Roman" w:cs="Times New Roman"/>
+        </w:rPr>
+        <w:t>;</w:t>
+      </w:r>
+    </w:p>
+    <w:p>
+      <w:pPr>
+        <w:pStyle w:val="Odsekzoznamu"/>
+        <w:ind w:left="1440"/>
+        <w:rPr>
+          <w:rFonts w:ascii="Times New Roman" w:hAnsi="Times New Roman" w:cs="Times New Roman"/>
+        </w:rPr>
+      </w:pPr>
+    </w:p>
+    <w:p>
+      <w:pPr>
+        <w:pStyle w:val="Odsekzoznamu"/>
+        <w:ind w:left="1440"/>
+        <w:rPr>
+          <w:rFonts w:ascii="Times New Roman" w:hAnsi="Times New Roman" w:cs="Times New Roman"/>
+        </w:rPr>
+      </w:pPr>
+      <w:r>
+        <w:rPr>
+          <w:rFonts w:ascii="Times New Roman" w:hAnsi="Times New Roman" w:cs="Times New Roman"/>
+        </w:rPr>
+        <w:t xml:space="preserve">        </w:t>
+      </w:r>
+      <w:proofErr w:type="spellStart"/>
+      <w:r>
+        <w:rPr>
+          <w:rFonts w:ascii="Times New Roman" w:hAnsi="Times New Roman" w:cs="Times New Roman"/>
+        </w:rPr>
+        <w:t>location</w:t>
+      </w:r>
+      <w:proofErr w:type="spellEnd"/>
+      <w:r>
+        <w:rPr>
+          <w:rFonts w:ascii="Times New Roman" w:hAnsi="Times New Roman" w:cs="Times New Roman"/>
+        </w:rPr>
+        <w:t xml:space="preserve"> ~ \.</w:t>
+      </w:r>
+      <w:proofErr w:type="spellStart"/>
+      <w:r>
+        <w:rPr>
+          <w:rFonts w:ascii="Times New Roman" w:hAnsi="Times New Roman" w:cs="Times New Roman"/>
+        </w:rPr>
+        <w:t>php</w:t>
+      </w:r>
+      <w:proofErr w:type="spellEnd"/>
+      <w:r>
+        <w:rPr>
+          <w:rFonts w:ascii="Times New Roman" w:hAnsi="Times New Roman" w:cs="Times New Roman"/>
+        </w:rPr>
+        <w:t>$ {</w:t>
+      </w:r>
+    </w:p>
+    <w:p>
+      <w:pPr>
+        <w:pStyle w:val="Odsekzoznamu"/>
+        <w:ind w:left="1440"/>
+        <w:rPr>
+          <w:rFonts w:ascii="Times New Roman" w:hAnsi="Times New Roman" w:cs="Times New Roman"/>
+        </w:rPr>
+      </w:pPr>
+      <w:r>
+        <w:rPr>
+          <w:rFonts w:ascii="Times New Roman" w:hAnsi="Times New Roman" w:cs="Times New Roman"/>
+        </w:rPr>
+        <w:t xml:space="preserve">                </w:t>
+      </w:r>
+      <w:proofErr w:type="spellStart"/>
+      <w:r>
+        <w:rPr>
+          <w:rFonts w:ascii="Times New Roman" w:hAnsi="Times New Roman" w:cs="Times New Roman"/>
+        </w:rPr>
+        <w:t>include</w:t>
+      </w:r>
+      <w:proofErr w:type="spellEnd"/>
+      <w:r>
+        <w:rPr>
+          <w:rFonts w:ascii="Times New Roman" w:hAnsi="Times New Roman" w:cs="Times New Roman"/>
+        </w:rPr>
+        <w:t xml:space="preserve"> </w:t>
+      </w:r>
+      <w:proofErr w:type="spellStart"/>
+      <w:r>
+        <w:rPr>
+          <w:rFonts w:ascii="Times New Roman" w:hAnsi="Times New Roman" w:cs="Times New Roman"/>
+        </w:rPr>
+        <w:t>snippets</w:t>
+      </w:r>
+      <w:proofErr w:type="spellEnd"/>
+      <w:r>
+        <w:rPr>
+          <w:rFonts w:ascii="Times New Roman" w:hAnsi="Times New Roman" w:cs="Times New Roman"/>
+        </w:rPr>
+        <w:t>/</w:t>
+      </w:r>
+      <w:proofErr w:type="spellStart"/>
+      <w:r>
+        <w:rPr>
+          <w:rFonts w:ascii="Times New Roman" w:hAnsi="Times New Roman" w:cs="Times New Roman"/>
+        </w:rPr>
+        <w:t>fastcgi-php.conf</w:t>
+      </w:r>
+      <w:proofErr w:type="spellEnd"/>
+      <w:r>
+        <w:rPr>
+          <w:rFonts w:ascii="Times New Roman" w:hAnsi="Times New Roman" w:cs="Times New Roman"/>
+        </w:rPr>
+        <w:t>;</w:t>
+      </w:r>
+    </w:p>
+    <w:p>
+      <w:pPr>
+        <w:pStyle w:val="Odsekzoznamu"/>
+        <w:ind w:left="1440"/>
+        <w:rPr>
+          <w:rFonts w:ascii="Times New Roman" w:hAnsi="Times New Roman" w:cs="Times New Roman"/>
+        </w:rPr>
+      </w:pPr>
+      <w:r>
+        <w:rPr>
+          <w:rFonts w:ascii="Times New Roman" w:hAnsi="Times New Roman" w:cs="Times New Roman"/>
+        </w:rPr>
+        <w:t xml:space="preserve">                </w:t>
+      </w:r>
+      <w:proofErr w:type="spellStart"/>
+      <w:r>
+        <w:rPr>
+          <w:rFonts w:ascii="Times New Roman" w:hAnsi="Times New Roman" w:cs="Times New Roman"/>
+        </w:rPr>
+        <w:t>fastcgi_pass</w:t>
+      </w:r>
+      <w:proofErr w:type="spellEnd"/>
+      <w:r>
+        <w:rPr>
+          <w:rFonts w:ascii="Times New Roman" w:hAnsi="Times New Roman" w:cs="Times New Roman"/>
+        </w:rPr>
+        <w:t xml:space="preserve"> </w:t>
+      </w:r>
+      <w:proofErr w:type="spellStart"/>
+      <w:r>
+        <w:rPr>
+          <w:rFonts w:ascii="Times New Roman" w:hAnsi="Times New Roman" w:cs="Times New Roman"/>
+        </w:rPr>
+        <w:t>unix</w:t>
+      </w:r>
+      <w:proofErr w:type="spellEnd"/>
+      <w:r>
+        <w:rPr>
+          <w:rFonts w:ascii="Times New Roman" w:hAnsi="Times New Roman" w:cs="Times New Roman"/>
+        </w:rPr>
+        <w:t>:/var/run/</w:t>
+      </w:r>
+      <w:proofErr w:type="spellStart"/>
+      <w:r>
+        <w:rPr>
+          <w:rFonts w:ascii="Times New Roman" w:hAnsi="Times New Roman" w:cs="Times New Roman"/>
+        </w:rPr>
+        <w:t>php</w:t>
+      </w:r>
+      <w:proofErr w:type="spellEnd"/>
+      <w:r>
+        <w:rPr>
+          <w:rFonts w:ascii="Times New Roman" w:hAnsi="Times New Roman" w:cs="Times New Roman"/>
+        </w:rPr>
+        <w:t>/php8.3-fpm.sock;</w:t>
       </w:r>
     </w:p>
     <w:p>
@@ -909,22 +1914,148 @@
         <w:rPr>
           <w:rFonts w:ascii="Times New Roman" w:hAnsi="Times New Roman" w:cs="Times New Roman"/>
         </w:rPr>
-        <w:t xml:space="preserve">        location ~ ^/z2/api/v0/(.*)/?$ {</w:t>
-      </w:r>
-    </w:p>
-    <w:p>
-      <w:pPr>
-        <w:pStyle w:val="Odsekzoznamu"/>
-        <w:ind w:left="1440"/>
-        <w:rPr>
-          <w:rFonts w:ascii="Times New Roman" w:hAnsi="Times New Roman" w:cs="Times New Roman"/>
-        </w:rPr>
-      </w:pPr>
-      <w:r>
-        <w:rPr>
-          <w:rFonts w:ascii="Times New Roman" w:hAnsi="Times New Roman" w:cs="Times New Roman"/>
-        </w:rPr>
-        <w:t xml:space="preserve">                try_files $uri $uri/ /directory/z2/src/api.php?route=$1&amp;$args;</w:t>
+        <w:t xml:space="preserve">        </w:t>
+      </w:r>
+      <w:proofErr w:type="spellStart"/>
+      <w:r>
+        <w:rPr>
+          <w:rFonts w:ascii="Times New Roman" w:hAnsi="Times New Roman" w:cs="Times New Roman"/>
+        </w:rPr>
+        <w:t>location</w:t>
+      </w:r>
+      <w:proofErr w:type="spellEnd"/>
+      <w:r>
+        <w:rPr>
+          <w:rFonts w:ascii="Times New Roman" w:hAnsi="Times New Roman" w:cs="Times New Roman"/>
+        </w:rPr>
+        <w:t xml:space="preserve"> ~ ^/z2/</w:t>
+      </w:r>
+      <w:proofErr w:type="spellStart"/>
+      <w:r>
+        <w:rPr>
+          <w:rFonts w:ascii="Times New Roman" w:hAnsi="Times New Roman" w:cs="Times New Roman"/>
+        </w:rPr>
+        <w:t>api</w:t>
+      </w:r>
+      <w:proofErr w:type="spellEnd"/>
+      <w:r>
+        <w:rPr>
+          <w:rFonts w:ascii="Times New Roman" w:hAnsi="Times New Roman" w:cs="Times New Roman"/>
+        </w:rPr>
+        <w:t>/v0/(.*)/?$ {</w:t>
+      </w:r>
+    </w:p>
+    <w:p>
+      <w:pPr>
+        <w:pStyle w:val="Odsekzoznamu"/>
+        <w:ind w:left="1440"/>
+        <w:rPr>
+          <w:rFonts w:ascii="Times New Roman" w:hAnsi="Times New Roman" w:cs="Times New Roman"/>
+        </w:rPr>
+      </w:pPr>
+      <w:r>
+        <w:rPr>
+          <w:rFonts w:ascii="Times New Roman" w:hAnsi="Times New Roman" w:cs="Times New Roman"/>
+        </w:rPr>
+        <w:t xml:space="preserve">                </w:t>
+      </w:r>
+      <w:proofErr w:type="spellStart"/>
+      <w:r>
+        <w:rPr>
+          <w:rFonts w:ascii="Times New Roman" w:hAnsi="Times New Roman" w:cs="Times New Roman"/>
+        </w:rPr>
+        <w:t>try_files</w:t>
+      </w:r>
+      <w:proofErr w:type="spellEnd"/>
+      <w:r>
+        <w:rPr>
+          <w:rFonts w:ascii="Times New Roman" w:hAnsi="Times New Roman" w:cs="Times New Roman"/>
+        </w:rPr>
+        <w:t xml:space="preserve"> $</w:t>
+      </w:r>
+      <w:proofErr w:type="spellStart"/>
+      <w:r>
+        <w:rPr>
+          <w:rFonts w:ascii="Times New Roman" w:hAnsi="Times New Roman" w:cs="Times New Roman"/>
+        </w:rPr>
+        <w:t>uri</w:t>
+      </w:r>
+      <w:proofErr w:type="spellEnd"/>
+      <w:r>
+        <w:rPr>
+          <w:rFonts w:ascii="Times New Roman" w:hAnsi="Times New Roman" w:cs="Times New Roman"/>
+        </w:rPr>
+        <w:t xml:space="preserve"> $</w:t>
+      </w:r>
+      <w:proofErr w:type="spellStart"/>
+      <w:r>
+        <w:rPr>
+          <w:rFonts w:ascii="Times New Roman" w:hAnsi="Times New Roman" w:cs="Times New Roman"/>
+        </w:rPr>
+        <w:t>uri</w:t>
+      </w:r>
+      <w:proofErr w:type="spellEnd"/>
+      <w:r>
+        <w:rPr>
+          <w:rFonts w:ascii="Times New Roman" w:hAnsi="Times New Roman" w:cs="Times New Roman"/>
+        </w:rPr>
+        <w:t>/ /</w:t>
+      </w:r>
+      <w:proofErr w:type="spellStart"/>
+      <w:r>
+        <w:rPr>
+          <w:rFonts w:ascii="Times New Roman" w:hAnsi="Times New Roman" w:cs="Times New Roman"/>
+        </w:rPr>
+        <w:t>directory</w:t>
+      </w:r>
+      <w:proofErr w:type="spellEnd"/>
+      <w:r>
+        <w:rPr>
+          <w:rFonts w:ascii="Times New Roman" w:hAnsi="Times New Roman" w:cs="Times New Roman"/>
+        </w:rPr>
+        <w:t>/z2/</w:t>
+      </w:r>
+      <w:proofErr w:type="spellStart"/>
+      <w:r>
+        <w:rPr>
+          <w:rFonts w:ascii="Times New Roman" w:hAnsi="Times New Roman" w:cs="Times New Roman"/>
+        </w:rPr>
+        <w:t>src</w:t>
+      </w:r>
+      <w:proofErr w:type="spellEnd"/>
+      <w:r>
+        <w:rPr>
+          <w:rFonts w:ascii="Times New Roman" w:hAnsi="Times New Roman" w:cs="Times New Roman"/>
+        </w:rPr>
+        <w:t>/</w:t>
+      </w:r>
+      <w:proofErr w:type="spellStart"/>
+      <w:r>
+        <w:rPr>
+          <w:rFonts w:ascii="Times New Roman" w:hAnsi="Times New Roman" w:cs="Times New Roman"/>
+        </w:rPr>
+        <w:t>api.php?route</w:t>
+      </w:r>
+      <w:proofErr w:type="spellEnd"/>
+      <w:r>
+        <w:rPr>
+          <w:rFonts w:ascii="Times New Roman" w:hAnsi="Times New Roman" w:cs="Times New Roman"/>
+        </w:rPr>
+        <w:t>=$1&amp;$</w:t>
+      </w:r>
+      <w:proofErr w:type="spellStart"/>
+      <w:r>
+        <w:rPr>
+          <w:rFonts w:ascii="Times New Roman" w:hAnsi="Times New Roman" w:cs="Times New Roman"/>
+        </w:rPr>
+        <w:t>args</w:t>
+      </w:r>
+      <w:proofErr w:type="spellEnd"/>
+      <w:r>
+        <w:rPr>
+          <w:rFonts w:ascii="Times New Roman" w:hAnsi="Times New Roman" w:cs="Times New Roman"/>
+        </w:rPr>
+        <w:t>;</w:t>
       </w:r>
     </w:p>
     <w:p>
@@ -963,67 +2094,165 @@
         <w:rPr>
           <w:rFonts w:ascii="Times New Roman" w:hAnsi="Times New Roman" w:cs="Times New Roman"/>
         </w:rPr>
-        <w:t xml:space="preserve">        location /game {</w:t>
-      </w:r>
-    </w:p>
-    <w:p>
-      <w:pPr>
-        <w:pStyle w:val="Odsekzoznamu"/>
-        <w:ind w:left="1440"/>
-        <w:rPr>
-          <w:rFonts w:ascii="Times New Roman" w:hAnsi="Times New Roman" w:cs="Times New Roman"/>
-        </w:rPr>
-      </w:pPr>
-      <w:r>
-        <w:rPr>
-          <w:rFonts w:ascii="Times New Roman" w:hAnsi="Times New Roman" w:cs="Times New Roman"/>
-        </w:rPr>
-        <w:t xml:space="preserve">                proxy_http_version 1.1;</w:t>
-      </w:r>
-    </w:p>
-    <w:p>
-      <w:pPr>
-        <w:pStyle w:val="Odsekzoznamu"/>
-        <w:ind w:left="1440"/>
-        <w:rPr>
-          <w:rFonts w:ascii="Times New Roman" w:hAnsi="Times New Roman" w:cs="Times New Roman"/>
-        </w:rPr>
-      </w:pPr>
-      <w:r>
-        <w:rPr>
-          <w:rFonts w:ascii="Times New Roman" w:hAnsi="Times New Roman" w:cs="Times New Roman"/>
-        </w:rPr>
-        <w:t xml:space="preserve">                proxy_set_header Upgrade $http_upgrade;</w:t>
-      </w:r>
-    </w:p>
-    <w:p>
-      <w:pPr>
-        <w:pStyle w:val="Odsekzoznamu"/>
-        <w:ind w:left="1440"/>
-        <w:rPr>
-          <w:rFonts w:ascii="Times New Roman" w:hAnsi="Times New Roman" w:cs="Times New Roman"/>
-        </w:rPr>
-      </w:pPr>
-      <w:r>
-        <w:rPr>
-          <w:rFonts w:ascii="Times New Roman" w:hAnsi="Times New Roman" w:cs="Times New Roman"/>
-        </w:rPr>
-        <w:t xml:space="preserve">                proxy_set_header Connection "upgrade";</w:t>
-      </w:r>
-    </w:p>
-    <w:p>
-      <w:pPr>
-        <w:pStyle w:val="Odsekzoznamu"/>
-        <w:ind w:left="1440"/>
-        <w:rPr>
-          <w:rFonts w:ascii="Times New Roman" w:hAnsi="Times New Roman" w:cs="Times New Roman"/>
-        </w:rPr>
-      </w:pPr>
-      <w:r>
-        <w:rPr>
-          <w:rFonts w:ascii="Times New Roman" w:hAnsi="Times New Roman" w:cs="Times New Roman"/>
-        </w:rPr>
-        <w:t xml:space="preserve">                proxy_pass http://localhost:8080;</w:t>
+        <w:t xml:space="preserve">        </w:t>
+      </w:r>
+      <w:proofErr w:type="spellStart"/>
+      <w:r>
+        <w:rPr>
+          <w:rFonts w:ascii="Times New Roman" w:hAnsi="Times New Roman" w:cs="Times New Roman"/>
+        </w:rPr>
+        <w:t>location</w:t>
+      </w:r>
+      <w:proofErr w:type="spellEnd"/>
+      <w:r>
+        <w:rPr>
+          <w:rFonts w:ascii="Times New Roman" w:hAnsi="Times New Roman" w:cs="Times New Roman"/>
+        </w:rPr>
+        <w:t xml:space="preserve"> /game {</w:t>
+      </w:r>
+    </w:p>
+    <w:p>
+      <w:pPr>
+        <w:pStyle w:val="Odsekzoznamu"/>
+        <w:ind w:left="1440"/>
+        <w:rPr>
+          <w:rFonts w:ascii="Times New Roman" w:hAnsi="Times New Roman" w:cs="Times New Roman"/>
+        </w:rPr>
+      </w:pPr>
+      <w:r>
+        <w:rPr>
+          <w:rFonts w:ascii="Times New Roman" w:hAnsi="Times New Roman" w:cs="Times New Roman"/>
+        </w:rPr>
+        <w:t xml:space="preserve">                </w:t>
+      </w:r>
+      <w:proofErr w:type="spellStart"/>
+      <w:r>
+        <w:rPr>
+          <w:rFonts w:ascii="Times New Roman" w:hAnsi="Times New Roman" w:cs="Times New Roman"/>
+        </w:rPr>
+        <w:t>proxy_http_version</w:t>
+      </w:r>
+      <w:proofErr w:type="spellEnd"/>
+      <w:r>
+        <w:rPr>
+          <w:rFonts w:ascii="Times New Roman" w:hAnsi="Times New Roman" w:cs="Times New Roman"/>
+        </w:rPr>
+        <w:t xml:space="preserve"> 1.1;</w:t>
+      </w:r>
+    </w:p>
+    <w:p>
+      <w:pPr>
+        <w:pStyle w:val="Odsekzoznamu"/>
+        <w:ind w:left="1440"/>
+        <w:rPr>
+          <w:rFonts w:ascii="Times New Roman" w:hAnsi="Times New Roman" w:cs="Times New Roman"/>
+        </w:rPr>
+      </w:pPr>
+      <w:r>
+        <w:rPr>
+          <w:rFonts w:ascii="Times New Roman" w:hAnsi="Times New Roman" w:cs="Times New Roman"/>
+        </w:rPr>
+        <w:t xml:space="preserve">                </w:t>
+      </w:r>
+      <w:proofErr w:type="spellStart"/>
+      <w:r>
+        <w:rPr>
+          <w:rFonts w:ascii="Times New Roman" w:hAnsi="Times New Roman" w:cs="Times New Roman"/>
+        </w:rPr>
+        <w:t>proxy_set_header</w:t>
+      </w:r>
+      <w:proofErr w:type="spellEnd"/>
+      <w:r>
+        <w:rPr>
+          <w:rFonts w:ascii="Times New Roman" w:hAnsi="Times New Roman" w:cs="Times New Roman"/>
+        </w:rPr>
+        <w:t xml:space="preserve"> Upgrade $</w:t>
+      </w:r>
+      <w:proofErr w:type="spellStart"/>
+      <w:r>
+        <w:rPr>
+          <w:rFonts w:ascii="Times New Roman" w:hAnsi="Times New Roman" w:cs="Times New Roman"/>
+        </w:rPr>
+        <w:t>http_upgrade</w:t>
+      </w:r>
+      <w:proofErr w:type="spellEnd"/>
+      <w:r>
+        <w:rPr>
+          <w:rFonts w:ascii="Times New Roman" w:hAnsi="Times New Roman" w:cs="Times New Roman"/>
+        </w:rPr>
+        <w:t>;</w:t>
+      </w:r>
+    </w:p>
+    <w:p>
+      <w:pPr>
+        <w:pStyle w:val="Odsekzoznamu"/>
+        <w:ind w:left="1440"/>
+        <w:rPr>
+          <w:rFonts w:ascii="Times New Roman" w:hAnsi="Times New Roman" w:cs="Times New Roman"/>
+        </w:rPr>
+      </w:pPr>
+      <w:r>
+        <w:rPr>
+          <w:rFonts w:ascii="Times New Roman" w:hAnsi="Times New Roman" w:cs="Times New Roman"/>
+        </w:rPr>
+        <w:t xml:space="preserve">                </w:t>
+      </w:r>
+      <w:proofErr w:type="spellStart"/>
+      <w:r>
+        <w:rPr>
+          <w:rFonts w:ascii="Times New Roman" w:hAnsi="Times New Roman" w:cs="Times New Roman"/>
+        </w:rPr>
+        <w:t>proxy_set_header</w:t>
+      </w:r>
+      <w:proofErr w:type="spellEnd"/>
+      <w:r>
+        <w:rPr>
+          <w:rFonts w:ascii="Times New Roman" w:hAnsi="Times New Roman" w:cs="Times New Roman"/>
+        </w:rPr>
+        <w:t xml:space="preserve"> </w:t>
+      </w:r>
+      <w:proofErr w:type="spellStart"/>
+      <w:r>
+        <w:rPr>
+          <w:rFonts w:ascii="Times New Roman" w:hAnsi="Times New Roman" w:cs="Times New Roman"/>
+        </w:rPr>
+        <w:t>Connection</w:t>
+      </w:r>
+      <w:proofErr w:type="spellEnd"/>
+      <w:r>
+        <w:rPr>
+          <w:rFonts w:ascii="Times New Roman" w:hAnsi="Times New Roman" w:cs="Times New Roman"/>
+        </w:rPr>
+        <w:t xml:space="preserve"> "upgrade";</w:t>
+      </w:r>
+    </w:p>
+    <w:p>
+      <w:pPr>
+        <w:pStyle w:val="Odsekzoznamu"/>
+        <w:ind w:left="1440"/>
+        <w:rPr>
+          <w:rFonts w:ascii="Times New Roman" w:hAnsi="Times New Roman" w:cs="Times New Roman"/>
+        </w:rPr>
+      </w:pPr>
+      <w:r>
+        <w:rPr>
+          <w:rFonts w:ascii="Times New Roman" w:hAnsi="Times New Roman" w:cs="Times New Roman"/>
+        </w:rPr>
+        <w:t xml:space="preserve">                </w:t>
+      </w:r>
+      <w:proofErr w:type="spellStart"/>
+      <w:r>
+        <w:rPr>
+          <w:rFonts w:ascii="Times New Roman" w:hAnsi="Times New Roman" w:cs="Times New Roman"/>
+        </w:rPr>
+        <w:t>proxy_pass</w:t>
+      </w:r>
+      <w:proofErr w:type="spellEnd"/>
+      <w:r>
+        <w:rPr>
+          <w:rFonts w:ascii="Times New Roman" w:hAnsi="Times New Roman" w:cs="Times New Roman"/>
+        </w:rPr>
+        <w:t xml:space="preserve"> http://localhost:8080;</w:t>
       </w:r>
     </w:p>
     <w:p>
@@ -1062,127 +2291,435 @@
         <w:rPr>
           <w:rFonts w:ascii="Times New Roman" w:hAnsi="Times New Roman" w:cs="Times New Roman"/>
         </w:rPr>
-        <w:t xml:space="preserve">        location /api/ {</w:t>
-      </w:r>
-    </w:p>
-    <w:p>
-      <w:pPr>
-        <w:pStyle w:val="Odsekzoznamu"/>
-        <w:ind w:left="1440"/>
-        <w:rPr>
-          <w:rFonts w:ascii="Times New Roman" w:hAnsi="Times New Roman" w:cs="Times New Roman"/>
-        </w:rPr>
-      </w:pPr>
-      <w:r>
-        <w:rPr>
-          <w:rFonts w:ascii="Times New Roman" w:hAnsi="Times New Roman" w:cs="Times New Roman"/>
-        </w:rPr>
-        <w:t xml:space="preserve">                proxy_pass http://localhost:8000;</w:t>
-      </w:r>
-    </w:p>
-    <w:p>
-      <w:pPr>
-        <w:pStyle w:val="Odsekzoznamu"/>
-        <w:ind w:left="1440"/>
-        <w:rPr>
-          <w:rFonts w:ascii="Times New Roman" w:hAnsi="Times New Roman" w:cs="Times New Roman"/>
-        </w:rPr>
-      </w:pPr>
-      <w:r>
-        <w:rPr>
-          <w:rFonts w:ascii="Times New Roman" w:hAnsi="Times New Roman" w:cs="Times New Roman"/>
-        </w:rPr>
-        <w:t xml:space="preserve">                proxy_http_version 1.1;</w:t>
-      </w:r>
-    </w:p>
-    <w:p>
-      <w:pPr>
-        <w:pStyle w:val="Odsekzoznamu"/>
-        <w:ind w:left="1440"/>
-        <w:rPr>
-          <w:rFonts w:ascii="Times New Roman" w:hAnsi="Times New Roman" w:cs="Times New Roman"/>
-        </w:rPr>
-      </w:pPr>
-      <w:r>
-        <w:rPr>
-          <w:rFonts w:ascii="Times New Roman" w:hAnsi="Times New Roman" w:cs="Times New Roman"/>
-        </w:rPr>
-        <w:t xml:space="preserve">                proxy_set_header Host $host;</w:t>
-      </w:r>
-    </w:p>
-    <w:p>
-      <w:pPr>
-        <w:pStyle w:val="Odsekzoznamu"/>
-        <w:ind w:left="1440"/>
-        <w:rPr>
-          <w:rFonts w:ascii="Times New Roman" w:hAnsi="Times New Roman" w:cs="Times New Roman"/>
-        </w:rPr>
-      </w:pPr>
-      <w:r>
-        <w:rPr>
-          <w:rFonts w:ascii="Times New Roman" w:hAnsi="Times New Roman" w:cs="Times New Roman"/>
-        </w:rPr>
-        <w:t xml:space="preserve">                proxy_set_header X-Real-IP $remote_addr;</w:t>
-      </w:r>
-    </w:p>
-    <w:p>
-      <w:pPr>
-        <w:pStyle w:val="Odsekzoznamu"/>
-        <w:ind w:left="1440"/>
-        <w:rPr>
-          <w:rFonts w:ascii="Times New Roman" w:hAnsi="Times New Roman" w:cs="Times New Roman"/>
-        </w:rPr>
-      </w:pPr>
-      <w:r>
-        <w:rPr>
-          <w:rFonts w:ascii="Times New Roman" w:hAnsi="Times New Roman" w:cs="Times New Roman"/>
-        </w:rPr>
-        <w:t xml:space="preserve">                proxy_set_header X-Forwarded-For $proxy_add_x_forwarded_for;</w:t>
-      </w:r>
-    </w:p>
-    <w:p>
-      <w:pPr>
-        <w:pStyle w:val="Odsekzoznamu"/>
-        <w:ind w:left="1440"/>
-        <w:rPr>
-          <w:rFonts w:ascii="Times New Roman" w:hAnsi="Times New Roman" w:cs="Times New Roman"/>
-        </w:rPr>
-      </w:pPr>
-      <w:r>
-        <w:rPr>
-          <w:rFonts w:ascii="Times New Roman" w:hAnsi="Times New Roman" w:cs="Times New Roman"/>
-        </w:rPr>
-        <w:t xml:space="preserve">                proxy_set_header X-Forwarded-Proto https;</w:t>
-      </w:r>
-    </w:p>
-    <w:p>
-      <w:pPr>
-        <w:pStyle w:val="Odsekzoznamu"/>
-        <w:ind w:left="1440"/>
-        <w:rPr>
-          <w:rFonts w:ascii="Times New Roman" w:hAnsi="Times New Roman" w:cs="Times New Roman"/>
-        </w:rPr>
-      </w:pPr>
-      <w:r>
-        <w:rPr>
-          <w:rFonts w:ascii="Times New Roman" w:hAnsi="Times New Roman" w:cs="Times New Roman"/>
-        </w:rPr>
-        <w:t xml:space="preserve">                proxy_set_header Upgrade $http_upgrade;</w:t>
-      </w:r>
-    </w:p>
-    <w:p>
-      <w:pPr>
-        <w:pStyle w:val="Odsekzoznamu"/>
-        <w:ind w:left="1440"/>
-        <w:rPr>
-          <w:rFonts w:ascii="Times New Roman" w:hAnsi="Times New Roman" w:cs="Times New Roman"/>
-        </w:rPr>
-      </w:pPr>
-      <w:r>
-        <w:rPr>
-          <w:rFonts w:ascii="Times New Roman" w:hAnsi="Times New Roman" w:cs="Times New Roman"/>
-        </w:rPr>
-        <w:t xml:space="preserve">                proxy_set_header Connection "upgrade";</w:t>
+        <w:t xml:space="preserve">        </w:t>
+      </w:r>
+      <w:proofErr w:type="spellStart"/>
+      <w:r>
+        <w:rPr>
+          <w:rFonts w:ascii="Times New Roman" w:hAnsi="Times New Roman" w:cs="Times New Roman"/>
+        </w:rPr>
+        <w:t>location</w:t>
+      </w:r>
+      <w:proofErr w:type="spellEnd"/>
+      <w:r>
+        <w:rPr>
+          <w:rFonts w:ascii="Times New Roman" w:hAnsi="Times New Roman" w:cs="Times New Roman"/>
+        </w:rPr>
+        <w:t xml:space="preserve"> /</w:t>
+      </w:r>
+      <w:proofErr w:type="spellStart"/>
+      <w:r>
+        <w:rPr>
+          <w:rFonts w:ascii="Times New Roman" w:hAnsi="Times New Roman" w:cs="Times New Roman"/>
+        </w:rPr>
+        <w:t>api</w:t>
+      </w:r>
+      <w:proofErr w:type="spellEnd"/>
+      <w:r>
+        <w:rPr>
+          <w:rFonts w:ascii="Times New Roman" w:hAnsi="Times New Roman" w:cs="Times New Roman"/>
+        </w:rPr>
+        <w:t>/ {</w:t>
+      </w:r>
+    </w:p>
+    <w:p>
+      <w:pPr>
+        <w:pStyle w:val="Odsekzoznamu"/>
+        <w:ind w:left="1440"/>
+        <w:rPr>
+          <w:rFonts w:ascii="Times New Roman" w:hAnsi="Times New Roman" w:cs="Times New Roman"/>
+        </w:rPr>
+      </w:pPr>
+      <w:r>
+        <w:rPr>
+          <w:rFonts w:ascii="Times New Roman" w:hAnsi="Times New Roman" w:cs="Times New Roman"/>
+        </w:rPr>
+        <w:t xml:space="preserve">                </w:t>
+      </w:r>
+      <w:proofErr w:type="spellStart"/>
+      <w:r>
+        <w:rPr>
+          <w:rFonts w:ascii="Times New Roman" w:hAnsi="Times New Roman" w:cs="Times New Roman"/>
+        </w:rPr>
+        <w:t>proxy_pass</w:t>
+      </w:r>
+      <w:proofErr w:type="spellEnd"/>
+      <w:r>
+        <w:rPr>
+          <w:rFonts w:ascii="Times New Roman" w:hAnsi="Times New Roman" w:cs="Times New Roman"/>
+        </w:rPr>
+        <w:t xml:space="preserve"> http://localhost:8000;</w:t>
+      </w:r>
+    </w:p>
+    <w:p>
+      <w:pPr>
+        <w:pStyle w:val="Odsekzoznamu"/>
+        <w:ind w:left="1440"/>
+        <w:rPr>
+          <w:rFonts w:ascii="Times New Roman" w:hAnsi="Times New Roman" w:cs="Times New Roman"/>
+        </w:rPr>
+      </w:pPr>
+      <w:r>
+        <w:rPr>
+          <w:rFonts w:ascii="Times New Roman" w:hAnsi="Times New Roman" w:cs="Times New Roman"/>
+        </w:rPr>
+        <w:t xml:space="preserve">                </w:t>
+      </w:r>
+      <w:proofErr w:type="spellStart"/>
+      <w:r>
+        <w:rPr>
+          <w:rFonts w:ascii="Times New Roman" w:hAnsi="Times New Roman" w:cs="Times New Roman"/>
+        </w:rPr>
+        <w:t>proxy_http_version</w:t>
+      </w:r>
+      <w:proofErr w:type="spellEnd"/>
+      <w:r>
+        <w:rPr>
+          <w:rFonts w:ascii="Times New Roman" w:hAnsi="Times New Roman" w:cs="Times New Roman"/>
+        </w:rPr>
+        <w:t xml:space="preserve"> 1.1;</w:t>
+      </w:r>
+    </w:p>
+    <w:p>
+      <w:pPr>
+        <w:pStyle w:val="Odsekzoznamu"/>
+        <w:ind w:left="1440"/>
+        <w:rPr>
+          <w:rFonts w:ascii="Times New Roman" w:hAnsi="Times New Roman" w:cs="Times New Roman"/>
+        </w:rPr>
+      </w:pPr>
+      <w:r>
+        <w:rPr>
+          <w:rFonts w:ascii="Times New Roman" w:hAnsi="Times New Roman" w:cs="Times New Roman"/>
+        </w:rPr>
+        <w:t xml:space="preserve">                </w:t>
+      </w:r>
+      <w:proofErr w:type="spellStart"/>
+      <w:r>
+        <w:rPr>
+          <w:rFonts w:ascii="Times New Roman" w:hAnsi="Times New Roman" w:cs="Times New Roman"/>
+        </w:rPr>
+        <w:t>proxy_set_header</w:t>
+      </w:r>
+      <w:proofErr w:type="spellEnd"/>
+      <w:r>
+        <w:rPr>
+          <w:rFonts w:ascii="Times New Roman" w:hAnsi="Times New Roman" w:cs="Times New Roman"/>
+        </w:rPr>
+        <w:t xml:space="preserve"> </w:t>
+      </w:r>
+      <w:proofErr w:type="spellStart"/>
+      <w:r>
+        <w:rPr>
+          <w:rFonts w:ascii="Times New Roman" w:hAnsi="Times New Roman" w:cs="Times New Roman"/>
+        </w:rPr>
+        <w:t>Host</w:t>
+      </w:r>
+      <w:proofErr w:type="spellEnd"/>
+      <w:r>
+        <w:rPr>
+          <w:rFonts w:ascii="Times New Roman" w:hAnsi="Times New Roman" w:cs="Times New Roman"/>
+        </w:rPr>
+        <w:t xml:space="preserve"> $</w:t>
+      </w:r>
+      <w:proofErr w:type="spellStart"/>
+      <w:r>
+        <w:rPr>
+          <w:rFonts w:ascii="Times New Roman" w:hAnsi="Times New Roman" w:cs="Times New Roman"/>
+        </w:rPr>
+        <w:t>host</w:t>
+      </w:r>
+      <w:proofErr w:type="spellEnd"/>
+      <w:r>
+        <w:rPr>
+          <w:rFonts w:ascii="Times New Roman" w:hAnsi="Times New Roman" w:cs="Times New Roman"/>
+        </w:rPr>
+        <w:t>;</w:t>
+      </w:r>
+    </w:p>
+    <w:p>
+      <w:pPr>
+        <w:pStyle w:val="Odsekzoznamu"/>
+        <w:ind w:left="1440"/>
+        <w:rPr>
+          <w:rFonts w:ascii="Times New Roman" w:hAnsi="Times New Roman" w:cs="Times New Roman"/>
+        </w:rPr>
+      </w:pPr>
+      <w:r>
+        <w:rPr>
+          <w:rFonts w:ascii="Times New Roman" w:hAnsi="Times New Roman" w:cs="Times New Roman"/>
+        </w:rPr>
+        <w:t xml:space="preserve">                </w:t>
+      </w:r>
+      <w:proofErr w:type="spellStart"/>
+      <w:r>
+        <w:rPr>
+          <w:rFonts w:ascii="Times New Roman" w:hAnsi="Times New Roman" w:cs="Times New Roman"/>
+        </w:rPr>
+        <w:t>proxy_set_header</w:t>
+      </w:r>
+      <w:proofErr w:type="spellEnd"/>
+      <w:r>
+        <w:rPr>
+          <w:rFonts w:ascii="Times New Roman" w:hAnsi="Times New Roman" w:cs="Times New Roman"/>
+        </w:rPr>
+        <w:t xml:space="preserve"> X-</w:t>
+      </w:r>
+      <w:proofErr w:type="spellStart"/>
+      <w:r>
+        <w:rPr>
+          <w:rFonts w:ascii="Times New Roman" w:hAnsi="Times New Roman" w:cs="Times New Roman"/>
+        </w:rPr>
+        <w:t>Real</w:t>
+      </w:r>
+      <w:proofErr w:type="spellEnd"/>
+      <w:r>
+        <w:rPr>
+          <w:rFonts w:ascii="Times New Roman" w:hAnsi="Times New Roman" w:cs="Times New Roman"/>
+        </w:rPr>
+        <w:t>-IP $</w:t>
+      </w:r>
+      <w:proofErr w:type="spellStart"/>
+      <w:r>
+        <w:rPr>
+          <w:rFonts w:ascii="Times New Roman" w:hAnsi="Times New Roman" w:cs="Times New Roman"/>
+        </w:rPr>
+        <w:t>remote_addr</w:t>
+      </w:r>
+      <w:proofErr w:type="spellEnd"/>
+      <w:r>
+        <w:rPr>
+          <w:rFonts w:ascii="Times New Roman" w:hAnsi="Times New Roman" w:cs="Times New Roman"/>
+        </w:rPr>
+        <w:t>;</w:t>
+      </w:r>
+    </w:p>
+    <w:p>
+      <w:pPr>
+        <w:pStyle w:val="Odsekzoznamu"/>
+        <w:ind w:left="1440"/>
+        <w:rPr>
+          <w:rFonts w:ascii="Times New Roman" w:hAnsi="Times New Roman" w:cs="Times New Roman"/>
+        </w:rPr>
+      </w:pPr>
+      <w:r>
+        <w:rPr>
+          <w:rFonts w:ascii="Times New Roman" w:hAnsi="Times New Roman" w:cs="Times New Roman"/>
+        </w:rPr>
+        <w:t xml:space="preserve">                </w:t>
+      </w:r>
+      <w:proofErr w:type="spellStart"/>
+      <w:r>
+        <w:rPr>
+          <w:rFonts w:ascii="Times New Roman" w:hAnsi="Times New Roman" w:cs="Times New Roman"/>
+        </w:rPr>
+        <w:t>proxy_set_header</w:t>
+      </w:r>
+      <w:proofErr w:type="spellEnd"/>
+      <w:r>
+        <w:rPr>
+          <w:rFonts w:ascii="Times New Roman" w:hAnsi="Times New Roman" w:cs="Times New Roman"/>
+        </w:rPr>
+        <w:t xml:space="preserve"> X-</w:t>
+      </w:r>
+      <w:proofErr w:type="spellStart"/>
+      <w:r>
+        <w:rPr>
+          <w:rFonts w:ascii="Times New Roman" w:hAnsi="Times New Roman" w:cs="Times New Roman"/>
+        </w:rPr>
+        <w:t>Forwarded</w:t>
+      </w:r>
+      <w:proofErr w:type="spellEnd"/>
+      <w:r>
+        <w:rPr>
+          <w:rFonts w:ascii="Times New Roman" w:hAnsi="Times New Roman" w:cs="Times New Roman"/>
+        </w:rPr>
+        <w:t>-</w:t>
+      </w:r>
+      <w:proofErr w:type="spellStart"/>
+      <w:r>
+        <w:rPr>
+          <w:rFonts w:ascii="Times New Roman" w:hAnsi="Times New Roman" w:cs="Times New Roman"/>
+        </w:rPr>
+        <w:t>For</w:t>
+      </w:r>
+      <w:proofErr w:type="spellEnd"/>
+      <w:r>
+        <w:rPr>
+          <w:rFonts w:ascii="Times New Roman" w:hAnsi="Times New Roman" w:cs="Times New Roman"/>
+        </w:rPr>
+        <w:t xml:space="preserve"> $</w:t>
+      </w:r>
+      <w:proofErr w:type="spellStart"/>
+      <w:r>
+        <w:rPr>
+          <w:rFonts w:ascii="Times New Roman" w:hAnsi="Times New Roman" w:cs="Times New Roman"/>
+        </w:rPr>
+        <w:t>proxy_add_x_forwarded_for</w:t>
+      </w:r>
+      <w:proofErr w:type="spellEnd"/>
+      <w:r>
+        <w:rPr>
+          <w:rFonts w:ascii="Times New Roman" w:hAnsi="Times New Roman" w:cs="Times New Roman"/>
+        </w:rPr>
+        <w:t>;</w:t>
+      </w:r>
+    </w:p>
+    <w:p>
+      <w:pPr>
+        <w:pStyle w:val="Odsekzoznamu"/>
+        <w:ind w:left="1440"/>
+        <w:rPr>
+          <w:rFonts w:ascii="Times New Roman" w:hAnsi="Times New Roman" w:cs="Times New Roman"/>
+        </w:rPr>
+      </w:pPr>
+      <w:r>
+        <w:rPr>
+          <w:rFonts w:ascii="Times New Roman" w:hAnsi="Times New Roman" w:cs="Times New Roman"/>
+        </w:rPr>
+        <w:t xml:space="preserve">                </w:t>
+      </w:r>
+      <w:proofErr w:type="spellStart"/>
+      <w:r>
+        <w:rPr>
+          <w:rFonts w:ascii="Times New Roman" w:hAnsi="Times New Roman" w:cs="Times New Roman"/>
+        </w:rPr>
+        <w:t>proxy_set_header</w:t>
+      </w:r>
+      <w:proofErr w:type="spellEnd"/>
+      <w:r>
+        <w:rPr>
+          <w:rFonts w:ascii="Times New Roman" w:hAnsi="Times New Roman" w:cs="Times New Roman"/>
+        </w:rPr>
+        <w:t xml:space="preserve"> X-</w:t>
+      </w:r>
+      <w:proofErr w:type="spellStart"/>
+      <w:r>
+        <w:rPr>
+          <w:rFonts w:ascii="Times New Roman" w:hAnsi="Times New Roman" w:cs="Times New Roman"/>
+        </w:rPr>
+        <w:t>Forwarded</w:t>
+      </w:r>
+      <w:proofErr w:type="spellEnd"/>
+      <w:r>
+        <w:rPr>
+          <w:rFonts w:ascii="Times New Roman" w:hAnsi="Times New Roman" w:cs="Times New Roman"/>
+        </w:rPr>
+        <w:t>-</w:t>
+      </w:r>
+      <w:proofErr w:type="spellStart"/>
+      <w:r>
+        <w:rPr>
+          <w:rFonts w:ascii="Times New Roman" w:hAnsi="Times New Roman" w:cs="Times New Roman"/>
+        </w:rPr>
+        <w:t>Proto</w:t>
+      </w:r>
+      <w:proofErr w:type="spellEnd"/>
+      <w:r>
+        <w:rPr>
+          <w:rFonts w:ascii="Times New Roman" w:hAnsi="Times New Roman" w:cs="Times New Roman"/>
+        </w:rPr>
+        <w:t xml:space="preserve"> </w:t>
+      </w:r>
+      <w:proofErr w:type="spellStart"/>
+      <w:r>
+        <w:rPr>
+          <w:rFonts w:ascii="Times New Roman" w:hAnsi="Times New Roman" w:cs="Times New Roman"/>
+        </w:rPr>
+        <w:t>https</w:t>
+      </w:r>
+      <w:proofErr w:type="spellEnd"/>
+      <w:r>
+        <w:rPr>
+          <w:rFonts w:ascii="Times New Roman" w:hAnsi="Times New Roman" w:cs="Times New Roman"/>
+        </w:rPr>
+        <w:t>;</w:t>
+      </w:r>
+    </w:p>
+    <w:p>
+      <w:pPr>
+        <w:pStyle w:val="Odsekzoznamu"/>
+        <w:ind w:left="1440"/>
+        <w:rPr>
+          <w:rFonts w:ascii="Times New Roman" w:hAnsi="Times New Roman" w:cs="Times New Roman"/>
+        </w:rPr>
+      </w:pPr>
+      <w:r>
+        <w:rPr>
+          <w:rFonts w:ascii="Times New Roman" w:hAnsi="Times New Roman" w:cs="Times New Roman"/>
+        </w:rPr>
+        <w:t xml:space="preserve">                </w:t>
+      </w:r>
+      <w:proofErr w:type="spellStart"/>
+      <w:r>
+        <w:rPr>
+          <w:rFonts w:ascii="Times New Roman" w:hAnsi="Times New Roman" w:cs="Times New Roman"/>
+        </w:rPr>
+        <w:t>proxy_set_header</w:t>
+      </w:r>
+      <w:proofErr w:type="spellEnd"/>
+      <w:r>
+        <w:rPr>
+          <w:rFonts w:ascii="Times New Roman" w:hAnsi="Times New Roman" w:cs="Times New Roman"/>
+        </w:rPr>
+        <w:t xml:space="preserve"> Upgrade $</w:t>
+      </w:r>
+      <w:proofErr w:type="spellStart"/>
+      <w:r>
+        <w:rPr>
+          <w:rFonts w:ascii="Times New Roman" w:hAnsi="Times New Roman" w:cs="Times New Roman"/>
+        </w:rPr>
+        <w:t>http_upgrade</w:t>
+      </w:r>
+      <w:proofErr w:type="spellEnd"/>
+      <w:r>
+        <w:rPr>
+          <w:rFonts w:ascii="Times New Roman" w:hAnsi="Times New Roman" w:cs="Times New Roman"/>
+        </w:rPr>
+        <w:t>;</w:t>
+      </w:r>
+    </w:p>
+    <w:p>
+      <w:pPr>
+        <w:pStyle w:val="Odsekzoznamu"/>
+        <w:ind w:left="1440"/>
+        <w:rPr>
+          <w:rFonts w:ascii="Times New Roman" w:hAnsi="Times New Roman" w:cs="Times New Roman"/>
+        </w:rPr>
+      </w:pPr>
+      <w:r>
+        <w:rPr>
+          <w:rFonts w:ascii="Times New Roman" w:hAnsi="Times New Roman" w:cs="Times New Roman"/>
+        </w:rPr>
+        <w:t xml:space="preserve">                </w:t>
+      </w:r>
+      <w:proofErr w:type="spellStart"/>
+      <w:r>
+        <w:rPr>
+          <w:rFonts w:ascii="Times New Roman" w:hAnsi="Times New Roman" w:cs="Times New Roman"/>
+        </w:rPr>
+        <w:t>proxy_set_header</w:t>
+      </w:r>
+      <w:proofErr w:type="spellEnd"/>
+      <w:r>
+        <w:rPr>
+          <w:rFonts w:ascii="Times New Roman" w:hAnsi="Times New Roman" w:cs="Times New Roman"/>
+        </w:rPr>
+        <w:t xml:space="preserve"> </w:t>
+      </w:r>
+      <w:proofErr w:type="spellStart"/>
+      <w:r>
+        <w:rPr>
+          <w:rFonts w:ascii="Times New Roman" w:hAnsi="Times New Roman" w:cs="Times New Roman"/>
+        </w:rPr>
+        <w:t>Connection</w:t>
+      </w:r>
+      <w:proofErr w:type="spellEnd"/>
+      <w:r>
+        <w:rPr>
+          <w:rFonts w:ascii="Times New Roman" w:hAnsi="Times New Roman" w:cs="Times New Roman"/>
+        </w:rPr>
+        <w:t xml:space="preserve"> "upgrade";</w:t>
       </w:r>
     </w:p>
     <w:p>
@@ -1221,7 +2758,50 @@
         <w:rPr>
           <w:rFonts w:ascii="Times New Roman" w:hAnsi="Times New Roman" w:cs="Times New Roman"/>
         </w:rPr>
-        <w:t xml:space="preserve">        include snippets/phpmyadmin.conf;</w:t>
+        <w:lastRenderedPageBreak/>
+        <w:t xml:space="preserve">        </w:t>
+      </w:r>
+      <w:proofErr w:type="spellStart"/>
+      <w:r>
+        <w:rPr>
+          <w:rFonts w:ascii="Times New Roman" w:hAnsi="Times New Roman" w:cs="Times New Roman"/>
+        </w:rPr>
+        <w:t>include</w:t>
+      </w:r>
+      <w:proofErr w:type="spellEnd"/>
+      <w:r>
+        <w:rPr>
+          <w:rFonts w:ascii="Times New Roman" w:hAnsi="Times New Roman" w:cs="Times New Roman"/>
+        </w:rPr>
+        <w:t xml:space="preserve"> </w:t>
+      </w:r>
+      <w:proofErr w:type="spellStart"/>
+      <w:r>
+        <w:rPr>
+          <w:rFonts w:ascii="Times New Roman" w:hAnsi="Times New Roman" w:cs="Times New Roman"/>
+        </w:rPr>
+        <w:t>snippets</w:t>
+      </w:r>
+      <w:proofErr w:type="spellEnd"/>
+      <w:r>
+        <w:rPr>
+          <w:rFonts w:ascii="Times New Roman" w:hAnsi="Times New Roman" w:cs="Times New Roman"/>
+        </w:rPr>
+        <w:t>/</w:t>
+      </w:r>
+      <w:proofErr w:type="spellStart"/>
+      <w:r>
+        <w:rPr>
+          <w:rFonts w:ascii="Times New Roman" w:hAnsi="Times New Roman" w:cs="Times New Roman"/>
+        </w:rPr>
+        <w:t>phpmyadmin.conf</w:t>
+      </w:r>
+      <w:proofErr w:type="spellEnd"/>
+      <w:r>
+        <w:rPr>
+          <w:rFonts w:ascii="Times New Roman" w:hAnsi="Times New Roman" w:cs="Times New Roman"/>
+        </w:rPr>
+        <w:t>;</w:t>
       </w:r>
     </w:p>
     <w:p>
@@ -1238,15 +2818,6 @@
         </w:rPr>
         <w:t>}</w:t>
       </w:r>
-    </w:p>
-    <w:p>
-      <w:pPr>
-        <w:pStyle w:val="Odsekzoznamu"/>
-        <w:ind w:left="1440"/>
-        <w:rPr>
-          <w:rFonts w:ascii="Times New Roman" w:hAnsi="Times New Roman" w:cs="Times New Roman"/>
-        </w:rPr>
-      </w:pPr>
     </w:p>
     <w:p>
       <w:pPr>
@@ -1272,8 +2843,21 @@
         <w:rPr>
           <w:rFonts w:ascii="Times New Roman" w:hAnsi="Times New Roman" w:cs="Times New Roman"/>
         </w:rPr>
-        <w:lastRenderedPageBreak/>
-        <w:t>Nainštalovaný Docker:</w:t>
+        <w:t xml:space="preserve">Nainštalovaný </w:t>
+      </w:r>
+      <w:proofErr w:type="spellStart"/>
+      <w:r>
+        <w:rPr>
+          <w:rFonts w:ascii="Times New Roman" w:hAnsi="Times New Roman" w:cs="Times New Roman"/>
+        </w:rPr>
+        <w:t>Docker</w:t>
+      </w:r>
+      <w:proofErr w:type="spellEnd"/>
+      <w:r>
+        <w:rPr>
+          <w:rFonts w:ascii="Times New Roman" w:hAnsi="Times New Roman" w:cs="Times New Roman"/>
+        </w:rPr>
+        <w:t>:</w:t>
       </w:r>
     </w:p>
     <w:p>
@@ -1283,11 +2867,33 @@
           <w:rFonts w:ascii="Times New Roman" w:hAnsi="Times New Roman" w:cs="Times New Roman"/>
         </w:rPr>
       </w:pPr>
-      <w:r>
-        <w:rPr>
-          <w:rFonts w:ascii="Times New Roman" w:hAnsi="Times New Roman" w:cs="Times New Roman"/>
-        </w:rPr>
-        <w:t>curl -fsSL https://get.docker.com -o get-docker.sh</w:t>
+      <w:proofErr w:type="spellStart"/>
+      <w:r>
+        <w:rPr>
+          <w:rFonts w:ascii="Times New Roman" w:hAnsi="Times New Roman" w:cs="Times New Roman"/>
+        </w:rPr>
+        <w:t>curl</w:t>
+      </w:r>
+      <w:proofErr w:type="spellEnd"/>
+      <w:r>
+        <w:rPr>
+          <w:rFonts w:ascii="Times New Roman" w:hAnsi="Times New Roman" w:cs="Times New Roman"/>
+        </w:rPr>
+        <w:t xml:space="preserve"> -</w:t>
+      </w:r>
+      <w:proofErr w:type="spellStart"/>
+      <w:r>
+        <w:rPr>
+          <w:rFonts w:ascii="Times New Roman" w:hAnsi="Times New Roman" w:cs="Times New Roman"/>
+        </w:rPr>
+        <w:t>fsSL</w:t>
+      </w:r>
+      <w:proofErr w:type="spellEnd"/>
+      <w:r>
+        <w:rPr>
+          <w:rFonts w:ascii="Times New Roman" w:hAnsi="Times New Roman" w:cs="Times New Roman"/>
+        </w:rPr>
+        <w:t xml:space="preserve"> https://get.docker.com -o get-docker.sh</w:t>
       </w:r>
     </w:p>
     <w:p>
@@ -1297,11 +2903,33 @@
           <w:rFonts w:ascii="Times New Roman" w:hAnsi="Times New Roman" w:cs="Times New Roman"/>
         </w:rPr>
       </w:pPr>
-      <w:r>
-        <w:rPr>
-          <w:rFonts w:ascii="Times New Roman" w:hAnsi="Times New Roman" w:cs="Times New Roman"/>
-        </w:rPr>
-        <w:t>sudo sh get-docker.sh</w:t>
+      <w:proofErr w:type="spellStart"/>
+      <w:r>
+        <w:rPr>
+          <w:rFonts w:ascii="Times New Roman" w:hAnsi="Times New Roman" w:cs="Times New Roman"/>
+        </w:rPr>
+        <w:t>sudo</w:t>
+      </w:r>
+      <w:proofErr w:type="spellEnd"/>
+      <w:r>
+        <w:rPr>
+          <w:rFonts w:ascii="Times New Roman" w:hAnsi="Times New Roman" w:cs="Times New Roman"/>
+        </w:rPr>
+        <w:t xml:space="preserve"> </w:t>
+      </w:r>
+      <w:proofErr w:type="spellStart"/>
+      <w:r>
+        <w:rPr>
+          <w:rFonts w:ascii="Times New Roman" w:hAnsi="Times New Roman" w:cs="Times New Roman"/>
+        </w:rPr>
+        <w:t>sh</w:t>
+      </w:r>
+      <w:proofErr w:type="spellEnd"/>
+      <w:r>
+        <w:rPr>
+          <w:rFonts w:ascii="Times New Roman" w:hAnsi="Times New Roman" w:cs="Times New Roman"/>
+        </w:rPr>
+        <w:t xml:space="preserve"> get-docker.sh</w:t>
       </w:r>
     </w:p>
     <w:p>
@@ -1311,12 +2939,84 @@
           <w:rFonts w:ascii="Times New Roman" w:hAnsi="Times New Roman" w:cs="Times New Roman"/>
         </w:rPr>
       </w:pPr>
-      <w:r>
-        <w:rPr>
-          <w:rFonts w:ascii="Times New Roman" w:hAnsi="Times New Roman" w:cs="Times New Roman"/>
-        </w:rPr>
-        <w:t>sudo apt install docker-compose-plugin</w:t>
-      </w:r>
+      <w:proofErr w:type="spellStart"/>
+      <w:r>
+        <w:rPr>
+          <w:rFonts w:ascii="Times New Roman" w:hAnsi="Times New Roman" w:cs="Times New Roman"/>
+        </w:rPr>
+        <w:t>sudo</w:t>
+      </w:r>
+      <w:proofErr w:type="spellEnd"/>
+      <w:r>
+        <w:rPr>
+          <w:rFonts w:ascii="Times New Roman" w:hAnsi="Times New Roman" w:cs="Times New Roman"/>
+        </w:rPr>
+        <w:t xml:space="preserve"> </w:t>
+      </w:r>
+      <w:proofErr w:type="spellStart"/>
+      <w:r>
+        <w:rPr>
+          <w:rFonts w:ascii="Times New Roman" w:hAnsi="Times New Roman" w:cs="Times New Roman"/>
+        </w:rPr>
+        <w:t>apt</w:t>
+      </w:r>
+      <w:proofErr w:type="spellEnd"/>
+      <w:r>
+        <w:rPr>
+          <w:rFonts w:ascii="Times New Roman" w:hAnsi="Times New Roman" w:cs="Times New Roman"/>
+        </w:rPr>
+        <w:t xml:space="preserve"> </w:t>
+      </w:r>
+      <w:proofErr w:type="spellStart"/>
+      <w:r>
+        <w:rPr>
+          <w:rFonts w:ascii="Times New Roman" w:hAnsi="Times New Roman" w:cs="Times New Roman"/>
+        </w:rPr>
+        <w:t>install</w:t>
+      </w:r>
+      <w:proofErr w:type="spellEnd"/>
+      <w:r>
+        <w:rPr>
+          <w:rFonts w:ascii="Times New Roman" w:hAnsi="Times New Roman" w:cs="Times New Roman"/>
+        </w:rPr>
+        <w:t xml:space="preserve"> </w:t>
+      </w:r>
+      <w:proofErr w:type="spellStart"/>
+      <w:r>
+        <w:rPr>
+          <w:rFonts w:ascii="Times New Roman" w:hAnsi="Times New Roman" w:cs="Times New Roman"/>
+        </w:rPr>
+        <w:t>docker</w:t>
+      </w:r>
+      <w:proofErr w:type="spellEnd"/>
+      <w:r>
+        <w:rPr>
+          <w:rFonts w:ascii="Times New Roman" w:hAnsi="Times New Roman" w:cs="Times New Roman"/>
+        </w:rPr>
+        <w:t>-</w:t>
+      </w:r>
+      <w:proofErr w:type="spellStart"/>
+      <w:r>
+        <w:rPr>
+          <w:rFonts w:ascii="Times New Roman" w:hAnsi="Times New Roman" w:cs="Times New Roman"/>
+        </w:rPr>
+        <w:t>compose</w:t>
+      </w:r>
+      <w:proofErr w:type="spellEnd"/>
+      <w:r>
+        <w:rPr>
+          <w:rFonts w:ascii="Times New Roman" w:hAnsi="Times New Roman" w:cs="Times New Roman"/>
+        </w:rPr>
+        <w:t>-plugin</w:t>
+      </w:r>
+    </w:p>
+    <w:p>
+      <w:pPr>
+        <w:ind w:left="708" w:firstLine="708"/>
+        <w:rPr>
+          <w:rFonts w:ascii="Times New Roman" w:hAnsi="Times New Roman" w:cs="Times New Roman"/>
+        </w:rPr>
+      </w:pPr>
     </w:p>
     <w:p>
       <w:pPr>
@@ -1351,7 +3051,21 @@
         <w:rPr>
           <w:rFonts w:ascii="Times New Roman" w:hAnsi="Times New Roman" w:cs="Times New Roman"/>
         </w:rPr>
-        <w:t xml:space="preserve">Martin Skasko: </w:t>
+        <w:t xml:space="preserve">Martin </w:t>
+      </w:r>
+      <w:proofErr w:type="spellStart"/>
+      <w:r>
+        <w:rPr>
+          <w:rFonts w:ascii="Times New Roman" w:hAnsi="Times New Roman" w:cs="Times New Roman"/>
+        </w:rPr>
+        <w:t>Skasko</w:t>
+      </w:r>
+      <w:proofErr w:type="spellEnd"/>
+      <w:r>
+        <w:rPr>
+          <w:rFonts w:ascii="Times New Roman" w:hAnsi="Times New Roman" w:cs="Times New Roman"/>
+        </w:rPr>
+        <w:t xml:space="preserve">: </w:t>
       </w:r>
     </w:p>
     <w:p>
@@ -1383,11 +3097,33 @@
           <w:rFonts w:ascii="Times New Roman" w:hAnsi="Times New Roman" w:cs="Times New Roman"/>
         </w:rPr>
       </w:pPr>
-      <w:r>
-        <w:rPr>
-          <w:rFonts w:ascii="Times New Roman" w:hAnsi="Times New Roman" w:cs="Times New Roman"/>
-        </w:rPr>
-        <w:t>Kontajnerizácia pomocou Docker-u</w:t>
+      <w:proofErr w:type="spellStart"/>
+      <w:r>
+        <w:rPr>
+          <w:rFonts w:ascii="Times New Roman" w:hAnsi="Times New Roman" w:cs="Times New Roman"/>
+        </w:rPr>
+        <w:t>Kontajnerizácia</w:t>
+      </w:r>
+      <w:proofErr w:type="spellEnd"/>
+      <w:r>
+        <w:rPr>
+          <w:rFonts w:ascii="Times New Roman" w:hAnsi="Times New Roman" w:cs="Times New Roman"/>
+        </w:rPr>
+        <w:t xml:space="preserve"> pomocou </w:t>
+      </w:r>
+      <w:proofErr w:type="spellStart"/>
+      <w:r>
+        <w:rPr>
+          <w:rFonts w:ascii="Times New Roman" w:hAnsi="Times New Roman" w:cs="Times New Roman"/>
+        </w:rPr>
+        <w:t>Docker</w:t>
+      </w:r>
+      <w:proofErr w:type="spellEnd"/>
+      <w:r>
+        <w:rPr>
+          <w:rFonts w:ascii="Times New Roman" w:hAnsi="Times New Roman" w:cs="Times New Roman"/>
+        </w:rPr>
+        <w:t>-u</w:t>
       </w:r>
     </w:p>
     <w:p>
@@ -1401,11 +3137,19 @@
           <w:rFonts w:ascii="Times New Roman" w:hAnsi="Times New Roman" w:cs="Times New Roman"/>
         </w:rPr>
       </w:pPr>
-      <w:r>
-        <w:rPr>
-          <w:rFonts w:ascii="Times New Roman" w:hAnsi="Times New Roman" w:cs="Times New Roman"/>
-        </w:rPr>
-        <w:t xml:space="preserve">Frontend </w:t>
+      <w:proofErr w:type="spellStart"/>
+      <w:r>
+        <w:rPr>
+          <w:rFonts w:ascii="Times New Roman" w:hAnsi="Times New Roman" w:cs="Times New Roman"/>
+        </w:rPr>
+        <w:t>Frontend</w:t>
+      </w:r>
+      <w:proofErr w:type="spellEnd"/>
+      <w:r>
+        <w:rPr>
+          <w:rFonts w:ascii="Times New Roman" w:hAnsi="Times New Roman" w:cs="Times New Roman"/>
+        </w:rPr>
+        <w:t xml:space="preserve"> </w:t>
       </w:r>
       <w:r>
         <w:rPr>
@@ -1471,13 +3215,27 @@
         <w:rPr>
           <w:rFonts w:ascii="Times New Roman" w:hAnsi="Times New Roman" w:cs="Times New Roman"/>
         </w:rPr>
-        <w:t>, b</w:t>
-      </w:r>
-      <w:r>
-        <w:rPr>
-          <w:rFonts w:ascii="Times New Roman" w:hAnsi="Times New Roman" w:cs="Times New Roman"/>
-        </w:rPr>
-        <w:t>ymazanie stránok z</w:t>
+        <w:t xml:space="preserve">, </w:t>
+      </w:r>
+      <w:proofErr w:type="spellStart"/>
+      <w:r>
+        <w:rPr>
+          <w:rFonts w:ascii="Times New Roman" w:hAnsi="Times New Roman" w:cs="Times New Roman"/>
+        </w:rPr>
+        <w:t>b</w:t>
+      </w:r>
+      <w:r>
+        <w:rPr>
+          <w:rFonts w:ascii="Times New Roman" w:hAnsi="Times New Roman" w:cs="Times New Roman"/>
+        </w:rPr>
+        <w:t>ymazanie</w:t>
+      </w:r>
+      <w:proofErr w:type="spellEnd"/>
+      <w:r>
+        <w:rPr>
+          <w:rFonts w:ascii="Times New Roman" w:hAnsi="Times New Roman" w:cs="Times New Roman"/>
+        </w:rPr>
+        <w:t xml:space="preserve"> stránok z</w:t>
       </w:r>
       <w:r>
         <w:rPr>
@@ -1551,6 +3309,7 @@
           <w:rFonts w:ascii="Times New Roman" w:hAnsi="Times New Roman" w:cs="Times New Roman"/>
         </w:rPr>
       </w:pPr>
+      <w:proofErr w:type="spellStart"/>
       <w:r>
         <w:rPr>
           <w:rFonts w:ascii="Times New Roman" w:hAnsi="Times New Roman" w:cs="Times New Roman"/>
@@ -1561,7 +3320,28 @@
         <w:rPr>
           <w:rFonts w:ascii="Times New Roman" w:hAnsi="Times New Roman" w:cs="Times New Roman"/>
         </w:rPr>
-        <w:t>ackend aj frontend výpisu histórie</w:t>
+        <w:t>ackend</w:t>
+      </w:r>
+      <w:proofErr w:type="spellEnd"/>
+      <w:r>
+        <w:rPr>
+          <w:rFonts w:ascii="Times New Roman" w:hAnsi="Times New Roman" w:cs="Times New Roman"/>
+        </w:rPr>
+        <w:t xml:space="preserve"> aj </w:t>
+      </w:r>
+      <w:proofErr w:type="spellStart"/>
+      <w:r>
+        <w:rPr>
+          <w:rFonts w:ascii="Times New Roman" w:hAnsi="Times New Roman" w:cs="Times New Roman"/>
+        </w:rPr>
+        <w:t>frontend</w:t>
+      </w:r>
+      <w:proofErr w:type="spellEnd"/>
+      <w:r>
+        <w:rPr>
+          <w:rFonts w:ascii="Times New Roman" w:hAnsi="Times New Roman" w:cs="Times New Roman"/>
+        </w:rPr>
+        <w:t xml:space="preserve"> výpisu histórie</w:t>
       </w:r>
     </w:p>
     <w:p>
@@ -1585,7 +3365,35 @@
         <w:rPr>
           <w:rFonts w:ascii="Times New Roman" w:hAnsi="Times New Roman" w:cs="Times New Roman"/>
         </w:rPr>
-        <w:t>potvrdenie vymazania histórie cez modal a upravené kódovanie exportovaného csv súboru</w:t>
+        <w:t xml:space="preserve">potvrdenie vymazania histórie cez </w:t>
+      </w:r>
+      <w:proofErr w:type="spellStart"/>
+      <w:r>
+        <w:rPr>
+          <w:rFonts w:ascii="Times New Roman" w:hAnsi="Times New Roman" w:cs="Times New Roman"/>
+        </w:rPr>
+        <w:t>modal</w:t>
+      </w:r>
+      <w:proofErr w:type="spellEnd"/>
+      <w:r>
+        <w:rPr>
+          <w:rFonts w:ascii="Times New Roman" w:hAnsi="Times New Roman" w:cs="Times New Roman"/>
+        </w:rPr>
+        <w:t xml:space="preserve"> a upravené kódovanie exportovaného </w:t>
+      </w:r>
+      <w:proofErr w:type="spellStart"/>
+      <w:r>
+        <w:rPr>
+          <w:rFonts w:ascii="Times New Roman" w:hAnsi="Times New Roman" w:cs="Times New Roman"/>
+        </w:rPr>
+        <w:t>csv</w:t>
+      </w:r>
+      <w:proofErr w:type="spellEnd"/>
+      <w:r>
+        <w:rPr>
+          <w:rFonts w:ascii="Times New Roman" w:hAnsi="Times New Roman" w:cs="Times New Roman"/>
+        </w:rPr>
+        <w:t xml:space="preserve"> súboru</w:t>
       </w:r>
     </w:p>
     <w:p>
@@ -1603,8 +3411,16 @@
         <w:rPr>
           <w:rFonts w:ascii="Times New Roman" w:hAnsi="Times New Roman" w:cs="Times New Roman"/>
         </w:rPr>
-        <w:t>Dávid Oliver Spirczak</w:t>
-      </w:r>
+        <w:t xml:space="preserve">Dávid Oliver </w:t>
+      </w:r>
+      <w:proofErr w:type="spellStart"/>
+      <w:r>
+        <w:rPr>
+          <w:rFonts w:ascii="Times New Roman" w:hAnsi="Times New Roman" w:cs="Times New Roman"/>
+        </w:rPr>
+        <w:t>Spirczak</w:t>
+      </w:r>
+      <w:proofErr w:type="spellEnd"/>
       <w:r>
         <w:rPr>
           <w:rFonts w:ascii="Times New Roman" w:hAnsi="Times New Roman" w:cs="Times New Roman"/>
@@ -1675,25 +3491,7 @@
         <w:rPr>
           <w:rFonts w:ascii="Times New Roman" w:hAnsi="Times New Roman" w:cs="Times New Roman"/>
         </w:rPr>
-        <w:t xml:space="preserve">riu </w:t>
-      </w:r>
-      <w:r>
-        <w:rPr>
-          <w:rFonts w:ascii="Times New Roman" w:hAnsi="Times New Roman" w:cs="Times New Roman"/>
-        </w:rPr>
-        <w:t>používania</w:t>
-      </w:r>
-      <w:r>
-        <w:rPr>
-          <w:rFonts w:ascii="Times New Roman" w:hAnsi="Times New Roman" w:cs="Times New Roman"/>
-        </w:rPr>
-        <w:t xml:space="preserve"> </w:t>
-      </w:r>
-      <w:r>
-        <w:rPr>
-          <w:rFonts w:ascii="Times New Roman" w:hAnsi="Times New Roman" w:cs="Times New Roman"/>
-        </w:rPr>
-        <w:t>aplikácie</w:t>
+        <w:t>riu používania aplikácie</w:t>
       </w:r>
     </w:p>
     <w:p>
@@ -1707,6 +3505,7 @@
           <w:rFonts w:ascii="Times New Roman" w:hAnsi="Times New Roman" w:cs="Times New Roman"/>
         </w:rPr>
       </w:pPr>
+      <w:proofErr w:type="spellStart"/>
       <w:r>
         <w:rPr>
           <w:rFonts w:ascii="Times New Roman" w:hAnsi="Times New Roman" w:cs="Times New Roman"/>
@@ -1717,7 +3516,14 @@
         <w:rPr>
           <w:rFonts w:ascii="Times New Roman" w:hAnsi="Times New Roman" w:cs="Times New Roman"/>
         </w:rPr>
-        <w:t>ackend pre vymazanie strán PDF</w:t>
+        <w:t>ackend</w:t>
+      </w:r>
+      <w:proofErr w:type="spellEnd"/>
+      <w:r>
+        <w:rPr>
+          <w:rFonts w:ascii="Times New Roman" w:hAnsi="Times New Roman" w:cs="Times New Roman"/>
+        </w:rPr>
+        <w:t xml:space="preserve"> pre vymazanie strán PDF</w:t>
       </w:r>
       <w:r>
         <w:rPr>
@@ -1747,13 +3553,7 @@
         <w:rPr>
           <w:rFonts w:ascii="Times New Roman" w:hAnsi="Times New Roman" w:cs="Times New Roman"/>
         </w:rPr>
-        <w:t xml:space="preserve">, </w:t>
-      </w:r>
-      <w:r>
-        <w:rPr>
-          <w:rFonts w:ascii="Times New Roman" w:hAnsi="Times New Roman" w:cs="Times New Roman"/>
-        </w:rPr>
-        <w:t>zlúčenie PDF</w:t>
+        <w:t>, zlúčenie PDF</w:t>
       </w:r>
     </w:p>
     <w:p>
@@ -1777,25 +3577,7 @@
         <w:rPr>
           <w:rFonts w:ascii="Times New Roman" w:hAnsi="Times New Roman" w:cs="Times New Roman"/>
         </w:rPr>
-        <w:t>ridaná</w:t>
-      </w:r>
-      <w:r>
-        <w:rPr>
-          <w:rFonts w:ascii="Times New Roman" w:hAnsi="Times New Roman" w:cs="Times New Roman"/>
-        </w:rPr>
-        <w:t xml:space="preserve"> </w:t>
-      </w:r>
-      <w:r>
-        <w:rPr>
-          <w:rFonts w:ascii="Times New Roman" w:hAnsi="Times New Roman" w:cs="Times New Roman"/>
-        </w:rPr>
-        <w:t>autorizácia</w:t>
-      </w:r>
-      <w:r>
-        <w:rPr>
-          <w:rFonts w:ascii="Times New Roman" w:hAnsi="Times New Roman" w:cs="Times New Roman"/>
-        </w:rPr>
-        <w:t xml:space="preserve"> pre PDF utility</w:t>
+        <w:t>ridaná autorizácia pre PDF utility</w:t>
       </w:r>
     </w:p>
     <w:p>
@@ -1825,7 +3607,21 @@
         <w:rPr>
           <w:rFonts w:ascii="Times New Roman" w:hAnsi="Times New Roman" w:cs="Times New Roman"/>
         </w:rPr>
-        <w:t xml:space="preserve"> backend pre </w:t>
+        <w:t> </w:t>
+      </w:r>
+      <w:proofErr w:type="spellStart"/>
+      <w:r>
+        <w:rPr>
+          <w:rFonts w:ascii="Times New Roman" w:hAnsi="Times New Roman" w:cs="Times New Roman"/>
+        </w:rPr>
+        <w:t>backend</w:t>
+      </w:r>
+      <w:proofErr w:type="spellEnd"/>
+      <w:r>
+        <w:rPr>
+          <w:rFonts w:ascii="Times New Roman" w:hAnsi="Times New Roman" w:cs="Times New Roman"/>
+        </w:rPr>
+        <w:t xml:space="preserve"> pre </w:t>
       </w:r>
       <w:r>
         <w:rPr>
@@ -1861,8 +3657,44 @@
         <w:rPr>
           <w:rFonts w:ascii="Times New Roman" w:hAnsi="Times New Roman" w:cs="Times New Roman"/>
         </w:rPr>
-        <w:t>prava /api/docs a docker-compose.yaml</w:t>
-      </w:r>
+        <w:t>prava /</w:t>
+      </w:r>
+      <w:proofErr w:type="spellStart"/>
+      <w:r>
+        <w:rPr>
+          <w:rFonts w:ascii="Times New Roman" w:hAnsi="Times New Roman" w:cs="Times New Roman"/>
+        </w:rPr>
+        <w:t>api</w:t>
+      </w:r>
+      <w:proofErr w:type="spellEnd"/>
+      <w:r>
+        <w:rPr>
+          <w:rFonts w:ascii="Times New Roman" w:hAnsi="Times New Roman" w:cs="Times New Roman"/>
+        </w:rPr>
+        <w:t>/</w:t>
+      </w:r>
+      <w:proofErr w:type="spellStart"/>
+      <w:r>
+        <w:rPr>
+          <w:rFonts w:ascii="Times New Roman" w:hAnsi="Times New Roman" w:cs="Times New Roman"/>
+        </w:rPr>
+        <w:t>docs</w:t>
+      </w:r>
+      <w:proofErr w:type="spellEnd"/>
+      <w:r>
+        <w:rPr>
+          <w:rFonts w:ascii="Times New Roman" w:hAnsi="Times New Roman" w:cs="Times New Roman"/>
+        </w:rPr>
+        <w:t xml:space="preserve"> a </w:t>
+      </w:r>
+      <w:proofErr w:type="spellStart"/>
+      <w:r>
+        <w:rPr>
+          <w:rFonts w:ascii="Times New Roman" w:hAnsi="Times New Roman" w:cs="Times New Roman"/>
+        </w:rPr>
+        <w:t>docker-compose.yaml</w:t>
+      </w:r>
+      <w:proofErr w:type="spellEnd"/>
     </w:p>
     <w:p>
       <w:pPr>
@@ -1957,7 +3789,21 @@
         <w:rPr>
           <w:rFonts w:ascii="Times New Roman" w:hAnsi="Times New Roman" w:cs="Times New Roman"/>
         </w:rPr>
-        <w:t>Úprava odkazovanie na api pre funkčnosť na servery</w:t>
+        <w:t xml:space="preserve">Úprava odkazovanie na </w:t>
+      </w:r>
+      <w:proofErr w:type="spellStart"/>
+      <w:r>
+        <w:rPr>
+          <w:rFonts w:ascii="Times New Roman" w:hAnsi="Times New Roman" w:cs="Times New Roman"/>
+        </w:rPr>
+        <w:t>api</w:t>
+      </w:r>
+      <w:proofErr w:type="spellEnd"/>
+      <w:r>
+        <w:rPr>
+          <w:rFonts w:ascii="Times New Roman" w:hAnsi="Times New Roman" w:cs="Times New Roman"/>
+        </w:rPr>
+        <w:t xml:space="preserve"> pre funkčnosť na servery</w:t>
       </w:r>
     </w:p>
     <w:p>
@@ -2013,11 +3859,33 @@
           <w:rFonts w:ascii="Times New Roman" w:hAnsi="Times New Roman" w:cs="Times New Roman"/>
         </w:rPr>
       </w:pPr>
-      <w:r>
-        <w:rPr>
-          <w:rFonts w:ascii="Times New Roman" w:hAnsi="Times New Roman" w:cs="Times New Roman"/>
-        </w:rPr>
-        <w:t>Frontend, backend pre</w:t>
+      <w:proofErr w:type="spellStart"/>
+      <w:r>
+        <w:rPr>
+          <w:rFonts w:ascii="Times New Roman" w:hAnsi="Times New Roman" w:cs="Times New Roman"/>
+        </w:rPr>
+        <w:t>Frontend</w:t>
+      </w:r>
+      <w:proofErr w:type="spellEnd"/>
+      <w:r>
+        <w:rPr>
+          <w:rFonts w:ascii="Times New Roman" w:hAnsi="Times New Roman" w:cs="Times New Roman"/>
+        </w:rPr>
+        <w:t xml:space="preserve">, </w:t>
+      </w:r>
+      <w:proofErr w:type="spellStart"/>
+      <w:r>
+        <w:rPr>
+          <w:rFonts w:ascii="Times New Roman" w:hAnsi="Times New Roman" w:cs="Times New Roman"/>
+        </w:rPr>
+        <w:t>backend</w:t>
+      </w:r>
+      <w:proofErr w:type="spellEnd"/>
+      <w:r>
+        <w:rPr>
+          <w:rFonts w:ascii="Times New Roman" w:hAnsi="Times New Roman" w:cs="Times New Roman"/>
+        </w:rPr>
+        <w:t xml:space="preserve"> pre</w:t>
       </w:r>
       <w:r>
         <w:rPr>
@@ -2025,11 +3893,19 @@
         </w:rPr>
         <w:t xml:space="preserve"> </w:t>
       </w:r>
-      <w:r>
-        <w:rPr>
-          <w:rFonts w:ascii="Times New Roman" w:hAnsi="Times New Roman" w:cs="Times New Roman"/>
-        </w:rPr>
-        <w:t xml:space="preserve">kovertovanie PDF do textu, </w:t>
+      <w:proofErr w:type="spellStart"/>
+      <w:r>
+        <w:rPr>
+          <w:rFonts w:ascii="Times New Roman" w:hAnsi="Times New Roman" w:cs="Times New Roman"/>
+        </w:rPr>
+        <w:t>kovertovanie</w:t>
+      </w:r>
+      <w:proofErr w:type="spellEnd"/>
+      <w:r>
+        <w:rPr>
+          <w:rFonts w:ascii="Times New Roman" w:hAnsi="Times New Roman" w:cs="Times New Roman"/>
+        </w:rPr>
+        <w:t xml:space="preserve"> PDF do textu, </w:t>
       </w:r>
       <w:r>
         <w:rPr>
@@ -2061,11 +3937,19 @@
           <w:rFonts w:ascii="Times New Roman" w:hAnsi="Times New Roman" w:cs="Times New Roman"/>
         </w:rPr>
       </w:pPr>
-      <w:r>
-        <w:rPr>
-          <w:rFonts w:ascii="Times New Roman" w:hAnsi="Times New Roman" w:cs="Times New Roman"/>
-        </w:rPr>
-        <w:t xml:space="preserve">Backend pre </w:t>
+      <w:proofErr w:type="spellStart"/>
+      <w:r>
+        <w:rPr>
+          <w:rFonts w:ascii="Times New Roman" w:hAnsi="Times New Roman" w:cs="Times New Roman"/>
+        </w:rPr>
+        <w:t>Backend</w:t>
+      </w:r>
+      <w:proofErr w:type="spellEnd"/>
+      <w:r>
+        <w:rPr>
+          <w:rFonts w:ascii="Times New Roman" w:hAnsi="Times New Roman" w:cs="Times New Roman"/>
+        </w:rPr>
+        <w:t xml:space="preserve"> pre </w:t>
       </w:r>
       <w:r>
         <w:rPr>
@@ -3834,6 +5718,7 @@
   <w:style w:type="character" w:default="1" w:styleId="Predvolenpsmoodseku">
     <w:name w:val="Default Paragraph Font"/>
     <w:uiPriority w:val="1"/>
+    <w:semiHidden/>
     <w:unhideWhenUsed/>
   </w:style>
   <w:style w:type="table" w:default="1" w:styleId="Normlnatabuka">

</xml_diff>

<commit_message>
prispôsobenie pre lokál aj pre server
</commit_message>
<xml_diff>
--- a/Technická dokumentácia_ZP.docx
+++ b/Technická dokumentácia_ZP.docx
@@ -27,30 +27,8 @@
         <w:rPr>
           <w:rFonts w:ascii="Times New Roman" w:hAnsi="Times New Roman" w:cs="Times New Roman"/>
         </w:rPr>
-        <w:t xml:space="preserve">Martin </w:t>
-      </w:r>
-      <w:proofErr w:type="spellStart"/>
-      <w:r>
-        <w:rPr>
-          <w:rFonts w:ascii="Times New Roman" w:hAnsi="Times New Roman" w:cs="Times New Roman"/>
-        </w:rPr>
-        <w:t>Skasko</w:t>
-      </w:r>
-      <w:proofErr w:type="spellEnd"/>
-      <w:r>
-        <w:rPr>
-          <w:rFonts w:ascii="Times New Roman" w:hAnsi="Times New Roman" w:cs="Times New Roman"/>
-        </w:rPr>
-        <w:t xml:space="preserve">, Michal Štrba, Miloslav Šmíd, Dávid Oliver </w:t>
-      </w:r>
-      <w:proofErr w:type="spellStart"/>
-      <w:r>
-        <w:rPr>
-          <w:rFonts w:ascii="Times New Roman" w:hAnsi="Times New Roman" w:cs="Times New Roman"/>
-        </w:rPr>
-        <w:t>Spirczak</w:t>
-      </w:r>
-      <w:proofErr w:type="spellEnd"/>
+        <w:t>Martin Skasko, Michal Štrba, Miloslav Šmíd, Dávid Oliver Spirczak</w:t>
+      </w:r>
     </w:p>
     <w:p>
       <w:pPr>
@@ -63,19 +41,11 @@
           <w:rFonts w:ascii="Times New Roman" w:hAnsi="Times New Roman" w:cs="Times New Roman"/>
         </w:rPr>
       </w:pPr>
-      <w:proofErr w:type="spellStart"/>
-      <w:r>
-        <w:rPr>
-          <w:rFonts w:ascii="Times New Roman" w:hAnsi="Times New Roman" w:cs="Times New Roman"/>
-        </w:rPr>
-        <w:t>Login</w:t>
-      </w:r>
-      <w:proofErr w:type="spellEnd"/>
-      <w:r>
-        <w:rPr>
-          <w:rFonts w:ascii="Times New Roman" w:hAnsi="Times New Roman" w:cs="Times New Roman"/>
-        </w:rPr>
-        <w:t xml:space="preserve"> pre administrátora a používateľa a do databázy</w:t>
+      <w:r>
+        <w:rPr>
+          <w:rFonts w:ascii="Times New Roman" w:hAnsi="Times New Roman" w:cs="Times New Roman"/>
+        </w:rPr>
+        <w:t>Login pre administrátora a používateľa a do databázy</w:t>
       </w:r>
     </w:p>
     <w:p>
@@ -89,19 +59,11 @@
           <w:rFonts w:ascii="Times New Roman" w:hAnsi="Times New Roman" w:cs="Times New Roman"/>
         </w:rPr>
       </w:pPr>
-      <w:proofErr w:type="spellStart"/>
-      <w:r>
-        <w:rPr>
-          <w:rFonts w:ascii="Times New Roman" w:hAnsi="Times New Roman" w:cs="Times New Roman"/>
-        </w:rPr>
-        <w:t>Login</w:t>
-      </w:r>
-      <w:proofErr w:type="spellEnd"/>
-      <w:r>
-        <w:rPr>
-          <w:rFonts w:ascii="Times New Roman" w:hAnsi="Times New Roman" w:cs="Times New Roman"/>
-        </w:rPr>
-        <w:t xml:space="preserve"> pre admina: </w:t>
+      <w:r>
+        <w:rPr>
+          <w:rFonts w:ascii="Times New Roman" w:hAnsi="Times New Roman" w:cs="Times New Roman"/>
+        </w:rPr>
+        <w:t xml:space="preserve">Login pre admina: </w:t>
       </w:r>
     </w:p>
     <w:p>
@@ -160,19 +122,11 @@
           <w:rFonts w:ascii="Times New Roman" w:hAnsi="Times New Roman" w:cs="Times New Roman"/>
         </w:rPr>
       </w:pPr>
-      <w:proofErr w:type="spellStart"/>
-      <w:r>
-        <w:rPr>
-          <w:rFonts w:ascii="Times New Roman" w:hAnsi="Times New Roman" w:cs="Times New Roman"/>
-        </w:rPr>
-        <w:t>Login</w:t>
-      </w:r>
-      <w:proofErr w:type="spellEnd"/>
-      <w:r>
-        <w:rPr>
-          <w:rFonts w:ascii="Times New Roman" w:hAnsi="Times New Roman" w:cs="Times New Roman"/>
-        </w:rPr>
-        <w:t xml:space="preserve"> pre používateľa:</w:t>
+      <w:r>
+        <w:rPr>
+          <w:rFonts w:ascii="Times New Roman" w:hAnsi="Times New Roman" w:cs="Times New Roman"/>
+        </w:rPr>
+        <w:t>Login pre používateľa:</w:t>
       </w:r>
     </w:p>
     <w:p>
@@ -231,19 +185,11 @@
           <w:rFonts w:ascii="Times New Roman" w:hAnsi="Times New Roman" w:cs="Times New Roman"/>
         </w:rPr>
       </w:pPr>
-      <w:proofErr w:type="spellStart"/>
-      <w:r>
-        <w:rPr>
-          <w:rFonts w:ascii="Times New Roman" w:hAnsi="Times New Roman" w:cs="Times New Roman"/>
-        </w:rPr>
-        <w:t>Login</w:t>
-      </w:r>
-      <w:proofErr w:type="spellEnd"/>
-      <w:r>
-        <w:rPr>
-          <w:rFonts w:ascii="Times New Roman" w:hAnsi="Times New Roman" w:cs="Times New Roman"/>
-        </w:rPr>
-        <w:t xml:space="preserve"> do databázy</w:t>
+      <w:r>
+        <w:rPr>
+          <w:rFonts w:ascii="Times New Roman" w:hAnsi="Times New Roman" w:cs="Times New Roman"/>
+        </w:rPr>
+        <w:t>Login do databázy</w:t>
       </w:r>
     </w:p>
     <w:p>
@@ -263,14 +209,12 @@
         </w:rPr>
         <w:t xml:space="preserve">Používateľské meno: </w:t>
       </w:r>
-      <w:proofErr w:type="spellStart"/>
       <w:r>
         <w:rPr>
           <w:rFonts w:ascii="Times New Roman" w:hAnsi="Times New Roman" w:cs="Times New Roman"/>
         </w:rPr>
         <w:t>root</w:t>
       </w:r>
-      <w:proofErr w:type="spellEnd"/>
     </w:p>
     <w:p>
       <w:pPr>
@@ -289,14 +233,12 @@
         </w:rPr>
         <w:t xml:space="preserve">Heslo: </w:t>
       </w:r>
-      <w:proofErr w:type="spellStart"/>
       <w:r>
         <w:rPr>
           <w:rFonts w:ascii="Times New Roman" w:hAnsi="Times New Roman" w:cs="Times New Roman"/>
         </w:rPr>
         <w:t>root</w:t>
       </w:r>
-      <w:proofErr w:type="spellEnd"/>
     </w:p>
     <w:p>
       <w:pPr>
@@ -333,471 +275,155 @@
         </w:rPr>
         <w:t>Zmena konfiguračného súboru na servery (pridané):</w:t>
       </w:r>
-    </w:p>
-    <w:p>
-      <w:pPr>
-        <w:pStyle w:val="Odsekzoznamu"/>
-        <w:ind w:left="1440"/>
-        <w:rPr>
-          <w:rFonts w:ascii="Times New Roman" w:hAnsi="Times New Roman" w:cs="Times New Roman"/>
-        </w:rPr>
-      </w:pPr>
-      <w:proofErr w:type="spellStart"/>
-      <w:r>
-        <w:rPr>
-          <w:rFonts w:ascii="Times New Roman" w:hAnsi="Times New Roman" w:cs="Times New Roman"/>
-        </w:rPr>
-        <w:t>client_max_body_size</w:t>
-      </w:r>
-      <w:proofErr w:type="spellEnd"/>
-      <w:r>
-        <w:rPr>
-          <w:rFonts w:ascii="Times New Roman" w:hAnsi="Times New Roman" w:cs="Times New Roman"/>
-        </w:rPr>
-        <w:t xml:space="preserve"> 20M;</w:t>
-      </w:r>
-    </w:p>
-    <w:p>
-      <w:pPr>
-        <w:pStyle w:val="Odsekzoznamu"/>
-        <w:ind w:left="1440"/>
-        <w:rPr>
-          <w:rFonts w:ascii="Times New Roman" w:hAnsi="Times New Roman" w:cs="Times New Roman"/>
-        </w:rPr>
-      </w:pPr>
       <w:r>
         <w:rPr>
           <w:rFonts w:ascii="Times New Roman" w:hAnsi="Times New Roman" w:cs="Times New Roman"/>
         </w:rPr>
         <w:br/>
       </w:r>
-      <w:proofErr w:type="spellStart"/>
-      <w:r>
-        <w:rPr>
-          <w:rFonts w:ascii="Times New Roman" w:hAnsi="Times New Roman" w:cs="Times New Roman"/>
-        </w:rPr>
-        <w:t>location</w:t>
-      </w:r>
-      <w:proofErr w:type="spellEnd"/>
-      <w:r>
-        <w:rPr>
-          <w:rFonts w:ascii="Times New Roman" w:hAnsi="Times New Roman" w:cs="Times New Roman"/>
-        </w:rPr>
-        <w:t xml:space="preserve"> /</w:t>
-      </w:r>
-      <w:proofErr w:type="spellStart"/>
-      <w:r>
-        <w:rPr>
-          <w:rFonts w:ascii="Times New Roman" w:hAnsi="Times New Roman" w:cs="Times New Roman"/>
-        </w:rPr>
-        <w:t>api</w:t>
-      </w:r>
-      <w:proofErr w:type="spellEnd"/>
-      <w:r>
-        <w:rPr>
-          <w:rFonts w:ascii="Times New Roman" w:hAnsi="Times New Roman" w:cs="Times New Roman"/>
-        </w:rPr>
-        <w:t>/ {</w:t>
-      </w:r>
-    </w:p>
-    <w:p>
-      <w:pPr>
-        <w:pStyle w:val="Odsekzoznamu"/>
-        <w:ind w:left="1440"/>
-        <w:rPr>
-          <w:rFonts w:ascii="Times New Roman" w:hAnsi="Times New Roman" w:cs="Times New Roman"/>
-        </w:rPr>
-      </w:pPr>
-      <w:r>
-        <w:rPr>
-          <w:rFonts w:ascii="Times New Roman" w:hAnsi="Times New Roman" w:cs="Times New Roman"/>
-        </w:rPr>
-        <w:t xml:space="preserve">                </w:t>
-      </w:r>
-      <w:proofErr w:type="spellStart"/>
-      <w:r>
-        <w:rPr>
-          <w:rFonts w:ascii="Times New Roman" w:hAnsi="Times New Roman" w:cs="Times New Roman"/>
-        </w:rPr>
-        <w:t>proxy_pass</w:t>
-      </w:r>
-      <w:proofErr w:type="spellEnd"/>
-      <w:r>
-        <w:rPr>
-          <w:rFonts w:ascii="Times New Roman" w:hAnsi="Times New Roman" w:cs="Times New Roman"/>
-        </w:rPr>
-        <w:t xml:space="preserve"> http://localhost:8000;</w:t>
-      </w:r>
-    </w:p>
-    <w:p>
-      <w:pPr>
-        <w:pStyle w:val="Odsekzoznamu"/>
-        <w:ind w:left="1440"/>
-        <w:rPr>
-          <w:rFonts w:ascii="Times New Roman" w:hAnsi="Times New Roman" w:cs="Times New Roman"/>
-        </w:rPr>
-      </w:pPr>
-      <w:r>
-        <w:rPr>
-          <w:rFonts w:ascii="Times New Roman" w:hAnsi="Times New Roman" w:cs="Times New Roman"/>
-        </w:rPr>
-        <w:t xml:space="preserve">                </w:t>
-      </w:r>
-      <w:proofErr w:type="spellStart"/>
-      <w:r>
-        <w:rPr>
-          <w:rFonts w:ascii="Times New Roman" w:hAnsi="Times New Roman" w:cs="Times New Roman"/>
-        </w:rPr>
-        <w:t>proxy_http_version</w:t>
-      </w:r>
-      <w:proofErr w:type="spellEnd"/>
-      <w:r>
-        <w:rPr>
-          <w:rFonts w:ascii="Times New Roman" w:hAnsi="Times New Roman" w:cs="Times New Roman"/>
-        </w:rPr>
-        <w:t xml:space="preserve"> 1.1;</w:t>
-      </w:r>
-    </w:p>
-    <w:p>
-      <w:pPr>
-        <w:pStyle w:val="Odsekzoznamu"/>
-        <w:ind w:left="1440"/>
-        <w:rPr>
-          <w:rFonts w:ascii="Times New Roman" w:hAnsi="Times New Roman" w:cs="Times New Roman"/>
-        </w:rPr>
-      </w:pPr>
-      <w:r>
-        <w:rPr>
-          <w:rFonts w:ascii="Times New Roman" w:hAnsi="Times New Roman" w:cs="Times New Roman"/>
-        </w:rPr>
-        <w:t xml:space="preserve">                </w:t>
-      </w:r>
-      <w:proofErr w:type="spellStart"/>
-      <w:r>
-        <w:rPr>
-          <w:rFonts w:ascii="Times New Roman" w:hAnsi="Times New Roman" w:cs="Times New Roman"/>
-        </w:rPr>
-        <w:t>proxy_set_header</w:t>
-      </w:r>
-      <w:proofErr w:type="spellEnd"/>
-      <w:r>
-        <w:rPr>
-          <w:rFonts w:ascii="Times New Roman" w:hAnsi="Times New Roman" w:cs="Times New Roman"/>
-        </w:rPr>
-        <w:t xml:space="preserve"> </w:t>
-      </w:r>
-      <w:proofErr w:type="spellStart"/>
-      <w:r>
-        <w:rPr>
-          <w:rFonts w:ascii="Times New Roman" w:hAnsi="Times New Roman" w:cs="Times New Roman"/>
-        </w:rPr>
-        <w:t>Host</w:t>
-      </w:r>
-      <w:proofErr w:type="spellEnd"/>
-      <w:r>
-        <w:rPr>
-          <w:rFonts w:ascii="Times New Roman" w:hAnsi="Times New Roman" w:cs="Times New Roman"/>
-        </w:rPr>
-        <w:t xml:space="preserve"> $</w:t>
-      </w:r>
-      <w:proofErr w:type="spellStart"/>
-      <w:r>
-        <w:rPr>
-          <w:rFonts w:ascii="Times New Roman" w:hAnsi="Times New Roman" w:cs="Times New Roman"/>
-        </w:rPr>
-        <w:t>host</w:t>
-      </w:r>
-      <w:proofErr w:type="spellEnd"/>
-      <w:r>
-        <w:rPr>
-          <w:rFonts w:ascii="Times New Roman" w:hAnsi="Times New Roman" w:cs="Times New Roman"/>
-        </w:rPr>
-        <w:t>;</w:t>
-      </w:r>
-    </w:p>
-    <w:p>
-      <w:pPr>
-        <w:pStyle w:val="Odsekzoznamu"/>
-        <w:ind w:left="1440"/>
-        <w:rPr>
-          <w:rFonts w:ascii="Times New Roman" w:hAnsi="Times New Roman" w:cs="Times New Roman"/>
-        </w:rPr>
-      </w:pPr>
-      <w:r>
-        <w:rPr>
-          <w:rFonts w:ascii="Times New Roman" w:hAnsi="Times New Roman" w:cs="Times New Roman"/>
-        </w:rPr>
-        <w:t xml:space="preserve">                </w:t>
-      </w:r>
-      <w:proofErr w:type="spellStart"/>
-      <w:r>
-        <w:rPr>
-          <w:rFonts w:ascii="Times New Roman" w:hAnsi="Times New Roman" w:cs="Times New Roman"/>
-        </w:rPr>
-        <w:t>proxy_set_header</w:t>
-      </w:r>
-      <w:proofErr w:type="spellEnd"/>
-      <w:r>
-        <w:rPr>
-          <w:rFonts w:ascii="Times New Roman" w:hAnsi="Times New Roman" w:cs="Times New Roman"/>
-        </w:rPr>
-        <w:t xml:space="preserve"> X-</w:t>
-      </w:r>
-      <w:proofErr w:type="spellStart"/>
-      <w:r>
-        <w:rPr>
-          <w:rFonts w:ascii="Times New Roman" w:hAnsi="Times New Roman" w:cs="Times New Roman"/>
-        </w:rPr>
-        <w:t>Real</w:t>
-      </w:r>
-      <w:proofErr w:type="spellEnd"/>
-      <w:r>
-        <w:rPr>
-          <w:rFonts w:ascii="Times New Roman" w:hAnsi="Times New Roman" w:cs="Times New Roman"/>
-        </w:rPr>
-        <w:t>-IP $</w:t>
-      </w:r>
-      <w:proofErr w:type="spellStart"/>
-      <w:r>
-        <w:rPr>
-          <w:rFonts w:ascii="Times New Roman" w:hAnsi="Times New Roman" w:cs="Times New Roman"/>
-        </w:rPr>
-        <w:t>remote_addr</w:t>
-      </w:r>
-      <w:proofErr w:type="spellEnd"/>
-      <w:r>
-        <w:rPr>
-          <w:rFonts w:ascii="Times New Roman" w:hAnsi="Times New Roman" w:cs="Times New Roman"/>
-        </w:rPr>
-        <w:t>;</w:t>
-      </w:r>
-    </w:p>
-    <w:p>
-      <w:pPr>
-        <w:pStyle w:val="Odsekzoznamu"/>
-        <w:ind w:left="1440"/>
-        <w:rPr>
-          <w:rFonts w:ascii="Times New Roman" w:hAnsi="Times New Roman" w:cs="Times New Roman"/>
-        </w:rPr>
-      </w:pPr>
-      <w:r>
-        <w:rPr>
-          <w:rFonts w:ascii="Times New Roman" w:hAnsi="Times New Roman" w:cs="Times New Roman"/>
-        </w:rPr>
-        <w:t xml:space="preserve">                </w:t>
-      </w:r>
-      <w:proofErr w:type="spellStart"/>
-      <w:r>
-        <w:rPr>
-          <w:rFonts w:ascii="Times New Roman" w:hAnsi="Times New Roman" w:cs="Times New Roman"/>
-        </w:rPr>
-        <w:t>proxy_set_header</w:t>
-      </w:r>
-      <w:proofErr w:type="spellEnd"/>
-      <w:r>
-        <w:rPr>
-          <w:rFonts w:ascii="Times New Roman" w:hAnsi="Times New Roman" w:cs="Times New Roman"/>
-        </w:rPr>
-        <w:t xml:space="preserve"> X-</w:t>
-      </w:r>
-      <w:proofErr w:type="spellStart"/>
-      <w:r>
-        <w:rPr>
-          <w:rFonts w:ascii="Times New Roman" w:hAnsi="Times New Roman" w:cs="Times New Roman"/>
-        </w:rPr>
-        <w:t>Forwarded</w:t>
-      </w:r>
-      <w:proofErr w:type="spellEnd"/>
-      <w:r>
-        <w:rPr>
-          <w:rFonts w:ascii="Times New Roman" w:hAnsi="Times New Roman" w:cs="Times New Roman"/>
-        </w:rPr>
-        <w:t>-</w:t>
-      </w:r>
-      <w:proofErr w:type="spellStart"/>
-      <w:r>
-        <w:rPr>
-          <w:rFonts w:ascii="Times New Roman" w:hAnsi="Times New Roman" w:cs="Times New Roman"/>
-        </w:rPr>
-        <w:t>For</w:t>
-      </w:r>
-      <w:proofErr w:type="spellEnd"/>
-      <w:r>
-        <w:rPr>
-          <w:rFonts w:ascii="Times New Roman" w:hAnsi="Times New Roman" w:cs="Times New Roman"/>
-        </w:rPr>
-        <w:t xml:space="preserve"> $</w:t>
-      </w:r>
-      <w:proofErr w:type="spellStart"/>
-      <w:r>
-        <w:rPr>
-          <w:rFonts w:ascii="Times New Roman" w:hAnsi="Times New Roman" w:cs="Times New Roman"/>
-        </w:rPr>
-        <w:t>proxy_add_x_forwarded_for</w:t>
-      </w:r>
-      <w:proofErr w:type="spellEnd"/>
-      <w:r>
-        <w:rPr>
-          <w:rFonts w:ascii="Times New Roman" w:hAnsi="Times New Roman" w:cs="Times New Roman"/>
-        </w:rPr>
-        <w:t>;</w:t>
-      </w:r>
-    </w:p>
-    <w:p>
-      <w:pPr>
-        <w:pStyle w:val="Odsekzoznamu"/>
-        <w:ind w:left="1440"/>
-        <w:rPr>
-          <w:rFonts w:ascii="Times New Roman" w:hAnsi="Times New Roman" w:cs="Times New Roman"/>
-        </w:rPr>
-      </w:pPr>
-      <w:r>
-        <w:rPr>
-          <w:rFonts w:ascii="Times New Roman" w:hAnsi="Times New Roman" w:cs="Times New Roman"/>
-        </w:rPr>
-        <w:t xml:space="preserve">                </w:t>
-      </w:r>
-      <w:proofErr w:type="spellStart"/>
-      <w:r>
-        <w:rPr>
-          <w:rFonts w:ascii="Times New Roman" w:hAnsi="Times New Roman" w:cs="Times New Roman"/>
-        </w:rPr>
-        <w:t>proxy_set_header</w:t>
-      </w:r>
-      <w:proofErr w:type="spellEnd"/>
-      <w:r>
-        <w:rPr>
-          <w:rFonts w:ascii="Times New Roman" w:hAnsi="Times New Roman" w:cs="Times New Roman"/>
-        </w:rPr>
-        <w:t xml:space="preserve"> X-</w:t>
-      </w:r>
-      <w:proofErr w:type="spellStart"/>
-      <w:r>
-        <w:rPr>
-          <w:rFonts w:ascii="Times New Roman" w:hAnsi="Times New Roman" w:cs="Times New Roman"/>
-        </w:rPr>
-        <w:t>Forwarded</w:t>
-      </w:r>
-      <w:proofErr w:type="spellEnd"/>
-      <w:r>
-        <w:rPr>
-          <w:rFonts w:ascii="Times New Roman" w:hAnsi="Times New Roman" w:cs="Times New Roman"/>
-        </w:rPr>
-        <w:t>-</w:t>
-      </w:r>
-      <w:proofErr w:type="spellStart"/>
-      <w:r>
-        <w:rPr>
-          <w:rFonts w:ascii="Times New Roman" w:hAnsi="Times New Roman" w:cs="Times New Roman"/>
-        </w:rPr>
-        <w:t>Proto</w:t>
-      </w:r>
-      <w:proofErr w:type="spellEnd"/>
-      <w:r>
-        <w:rPr>
-          <w:rFonts w:ascii="Times New Roman" w:hAnsi="Times New Roman" w:cs="Times New Roman"/>
-        </w:rPr>
-        <w:t xml:space="preserve"> </w:t>
-      </w:r>
-      <w:proofErr w:type="spellStart"/>
-      <w:r>
-        <w:rPr>
-          <w:rFonts w:ascii="Times New Roman" w:hAnsi="Times New Roman" w:cs="Times New Roman"/>
-        </w:rPr>
-        <w:t>https</w:t>
-      </w:r>
-      <w:proofErr w:type="spellEnd"/>
-      <w:r>
-        <w:rPr>
-          <w:rFonts w:ascii="Times New Roman" w:hAnsi="Times New Roman" w:cs="Times New Roman"/>
-        </w:rPr>
-        <w:t>;</w:t>
-      </w:r>
-    </w:p>
-    <w:p>
-      <w:pPr>
-        <w:pStyle w:val="Odsekzoznamu"/>
-        <w:ind w:left="1440"/>
-        <w:rPr>
-          <w:rFonts w:ascii="Times New Roman" w:hAnsi="Times New Roman" w:cs="Times New Roman"/>
-        </w:rPr>
-      </w:pPr>
-      <w:r>
-        <w:rPr>
-          <w:rFonts w:ascii="Times New Roman" w:hAnsi="Times New Roman" w:cs="Times New Roman"/>
-        </w:rPr>
-        <w:t xml:space="preserve">                </w:t>
-      </w:r>
-      <w:proofErr w:type="spellStart"/>
-      <w:r>
-        <w:rPr>
-          <w:rFonts w:ascii="Times New Roman" w:hAnsi="Times New Roman" w:cs="Times New Roman"/>
-        </w:rPr>
-        <w:t>proxy_set_header</w:t>
-      </w:r>
-      <w:proofErr w:type="spellEnd"/>
-      <w:r>
-        <w:rPr>
-          <w:rFonts w:ascii="Times New Roman" w:hAnsi="Times New Roman" w:cs="Times New Roman"/>
-        </w:rPr>
-        <w:t xml:space="preserve"> Upgrade $</w:t>
-      </w:r>
-      <w:proofErr w:type="spellStart"/>
-      <w:r>
-        <w:rPr>
-          <w:rFonts w:ascii="Times New Roman" w:hAnsi="Times New Roman" w:cs="Times New Roman"/>
-        </w:rPr>
-        <w:t>http_upgrade</w:t>
-      </w:r>
-      <w:proofErr w:type="spellEnd"/>
-      <w:r>
-        <w:rPr>
-          <w:rFonts w:ascii="Times New Roman" w:hAnsi="Times New Roman" w:cs="Times New Roman"/>
-        </w:rPr>
-        <w:t>;</w:t>
-      </w:r>
-    </w:p>
-    <w:p>
-      <w:pPr>
-        <w:pStyle w:val="Odsekzoznamu"/>
-        <w:ind w:left="1440"/>
-        <w:rPr>
-          <w:rFonts w:ascii="Times New Roman" w:hAnsi="Times New Roman" w:cs="Times New Roman"/>
-        </w:rPr>
-      </w:pPr>
-      <w:r>
-        <w:rPr>
-          <w:rFonts w:ascii="Times New Roman" w:hAnsi="Times New Roman" w:cs="Times New Roman"/>
-        </w:rPr>
-        <w:t xml:space="preserve">                </w:t>
-      </w:r>
-      <w:proofErr w:type="spellStart"/>
-      <w:r>
-        <w:rPr>
-          <w:rFonts w:ascii="Times New Roman" w:hAnsi="Times New Roman" w:cs="Times New Roman"/>
-        </w:rPr>
-        <w:t>proxy_set_header</w:t>
-      </w:r>
-      <w:proofErr w:type="spellEnd"/>
-      <w:r>
-        <w:rPr>
-          <w:rFonts w:ascii="Times New Roman" w:hAnsi="Times New Roman" w:cs="Times New Roman"/>
-        </w:rPr>
-        <w:t xml:space="preserve"> </w:t>
-      </w:r>
-      <w:proofErr w:type="spellStart"/>
-      <w:r>
-        <w:rPr>
-          <w:rFonts w:ascii="Times New Roman" w:hAnsi="Times New Roman" w:cs="Times New Roman"/>
-        </w:rPr>
-        <w:t>Connection</w:t>
-      </w:r>
-      <w:proofErr w:type="spellEnd"/>
-      <w:r>
-        <w:rPr>
-          <w:rFonts w:ascii="Times New Roman" w:hAnsi="Times New Roman" w:cs="Times New Roman"/>
-        </w:rPr>
-        <w:t xml:space="preserve"> "upgrade";</w:t>
+      <w:r>
+        <w:rPr>
+          <w:rFonts w:ascii="Times New Roman" w:hAnsi="Times New Roman" w:cs="Times New Roman"/>
+        </w:rPr>
+        <w:t>client_max_body_size 20M;</w:t>
+      </w:r>
+      <w:r>
+        <w:rPr>
+          <w:rFonts w:ascii="Times New Roman" w:hAnsi="Times New Roman" w:cs="Times New Roman"/>
+        </w:rPr>
+        <w:br/>
+      </w:r>
+      <w:r>
+        <w:rPr>
+          <w:rFonts w:ascii="Times New Roman" w:hAnsi="Times New Roman" w:cs="Times New Roman"/>
+        </w:rPr>
+        <w:br/>
+      </w:r>
+      <w:r>
+        <w:rPr>
+          <w:rFonts w:ascii="Times New Roman" w:hAnsi="Times New Roman" w:cs="Times New Roman"/>
+        </w:rPr>
+        <w:t>location /api/ {</w:t>
+      </w:r>
+    </w:p>
+    <w:p>
+      <w:pPr>
+        <w:pStyle w:val="Odsekzoznamu"/>
+        <w:ind w:left="1440"/>
+        <w:rPr>
+          <w:rFonts w:ascii="Times New Roman" w:hAnsi="Times New Roman" w:cs="Times New Roman"/>
+        </w:rPr>
+      </w:pPr>
+      <w:r>
+        <w:rPr>
+          <w:rFonts w:ascii="Times New Roman" w:hAnsi="Times New Roman" w:cs="Times New Roman"/>
+        </w:rPr>
+        <w:t xml:space="preserve">                proxy_pass http://localhost:8001;</w:t>
+      </w:r>
+    </w:p>
+    <w:p>
+      <w:pPr>
+        <w:pStyle w:val="Odsekzoznamu"/>
+        <w:ind w:left="1440"/>
+        <w:rPr>
+          <w:rFonts w:ascii="Times New Roman" w:hAnsi="Times New Roman" w:cs="Times New Roman"/>
+        </w:rPr>
+      </w:pPr>
+      <w:r>
+        <w:rPr>
+          <w:rFonts w:ascii="Times New Roman" w:hAnsi="Times New Roman" w:cs="Times New Roman"/>
+        </w:rPr>
+        <w:t xml:space="preserve">                proxy_http_version 1.1;</w:t>
+      </w:r>
+    </w:p>
+    <w:p>
+      <w:pPr>
+        <w:pStyle w:val="Odsekzoznamu"/>
+        <w:ind w:left="1440"/>
+        <w:rPr>
+          <w:rFonts w:ascii="Times New Roman" w:hAnsi="Times New Roman" w:cs="Times New Roman"/>
+        </w:rPr>
+      </w:pPr>
+      <w:r>
+        <w:rPr>
+          <w:rFonts w:ascii="Times New Roman" w:hAnsi="Times New Roman" w:cs="Times New Roman"/>
+        </w:rPr>
+        <w:t xml:space="preserve">                proxy_set_header Host $host;</w:t>
+      </w:r>
+    </w:p>
+    <w:p>
+      <w:pPr>
+        <w:pStyle w:val="Odsekzoznamu"/>
+        <w:ind w:left="1440"/>
+        <w:rPr>
+          <w:rFonts w:ascii="Times New Roman" w:hAnsi="Times New Roman" w:cs="Times New Roman"/>
+        </w:rPr>
+      </w:pPr>
+      <w:r>
+        <w:rPr>
+          <w:rFonts w:ascii="Times New Roman" w:hAnsi="Times New Roman" w:cs="Times New Roman"/>
+        </w:rPr>
+        <w:t xml:space="preserve">                proxy_set_header X-Real-IP $remote_addr;</w:t>
+      </w:r>
+    </w:p>
+    <w:p>
+      <w:pPr>
+        <w:pStyle w:val="Odsekzoznamu"/>
+        <w:ind w:left="1440"/>
+        <w:rPr>
+          <w:rFonts w:ascii="Times New Roman" w:hAnsi="Times New Roman" w:cs="Times New Roman"/>
+        </w:rPr>
+      </w:pPr>
+      <w:r>
+        <w:rPr>
+          <w:rFonts w:ascii="Times New Roman" w:hAnsi="Times New Roman" w:cs="Times New Roman"/>
+        </w:rPr>
+        <w:t xml:space="preserve">                proxy_set_header X-Forwarded-For $proxy_add_x_forwarded_for;</w:t>
+      </w:r>
+    </w:p>
+    <w:p>
+      <w:pPr>
+        <w:pStyle w:val="Odsekzoznamu"/>
+        <w:ind w:left="1440"/>
+        <w:rPr>
+          <w:rFonts w:ascii="Times New Roman" w:hAnsi="Times New Roman" w:cs="Times New Roman"/>
+        </w:rPr>
+      </w:pPr>
+      <w:r>
+        <w:rPr>
+          <w:rFonts w:ascii="Times New Roman" w:hAnsi="Times New Roman" w:cs="Times New Roman"/>
+        </w:rPr>
+        <w:t xml:space="preserve">                proxy_set_header X-Forwarded-Proto https;</w:t>
+      </w:r>
+    </w:p>
+    <w:p>
+      <w:pPr>
+        <w:pStyle w:val="Odsekzoznamu"/>
+        <w:ind w:left="1440"/>
+        <w:rPr>
+          <w:rFonts w:ascii="Times New Roman" w:hAnsi="Times New Roman" w:cs="Times New Roman"/>
+        </w:rPr>
+      </w:pPr>
+      <w:r>
+        <w:rPr>
+          <w:rFonts w:ascii="Times New Roman" w:hAnsi="Times New Roman" w:cs="Times New Roman"/>
+        </w:rPr>
+        <w:t xml:space="preserve">                proxy_set_header Upgrade $http_upgrade;</w:t>
+      </w:r>
+    </w:p>
+    <w:p>
+      <w:pPr>
+        <w:pStyle w:val="Odsekzoznamu"/>
+        <w:ind w:left="1440"/>
+        <w:rPr>
+          <w:rFonts w:ascii="Times New Roman" w:hAnsi="Times New Roman" w:cs="Times New Roman"/>
+        </w:rPr>
+      </w:pPr>
+      <w:r>
+        <w:rPr>
+          <w:rFonts w:ascii="Times New Roman" w:hAnsi="Times New Roman" w:cs="Times New Roman"/>
+        </w:rPr>
+        <w:t xml:space="preserve">                proxy_set_header Connection "upgrade";</w:t>
       </w:r>
     </w:p>
     <w:p>
@@ -860,140 +486,70 @@
         <w:rPr>
           <w:rFonts w:ascii="Times New Roman" w:hAnsi="Times New Roman" w:cs="Times New Roman"/>
         </w:rPr>
-        <w:t xml:space="preserve">       </w:t>
-      </w:r>
-      <w:proofErr w:type="spellStart"/>
-      <w:r>
-        <w:rPr>
-          <w:rFonts w:ascii="Times New Roman" w:hAnsi="Times New Roman" w:cs="Times New Roman"/>
-        </w:rPr>
-        <w:t>listen</w:t>
-      </w:r>
-      <w:proofErr w:type="spellEnd"/>
-      <w:r>
-        <w:rPr>
-          <w:rFonts w:ascii="Times New Roman" w:hAnsi="Times New Roman" w:cs="Times New Roman"/>
-        </w:rPr>
-        <w:t xml:space="preserve"> 80;</w:t>
-      </w:r>
-    </w:p>
-    <w:p>
-      <w:pPr>
-        <w:pStyle w:val="Odsekzoznamu"/>
-        <w:ind w:left="1440"/>
-        <w:rPr>
-          <w:rFonts w:ascii="Times New Roman" w:hAnsi="Times New Roman" w:cs="Times New Roman"/>
-        </w:rPr>
-      </w:pPr>
-      <w:r>
-        <w:rPr>
-          <w:rFonts w:ascii="Times New Roman" w:hAnsi="Times New Roman" w:cs="Times New Roman"/>
-        </w:rPr>
-        <w:t xml:space="preserve">       </w:t>
-      </w:r>
-      <w:proofErr w:type="spellStart"/>
-      <w:r>
-        <w:rPr>
-          <w:rFonts w:ascii="Times New Roman" w:hAnsi="Times New Roman" w:cs="Times New Roman"/>
-        </w:rPr>
-        <w:t>listen</w:t>
-      </w:r>
-      <w:proofErr w:type="spellEnd"/>
-      <w:r>
-        <w:rPr>
-          <w:rFonts w:ascii="Times New Roman" w:hAnsi="Times New Roman" w:cs="Times New Roman"/>
-        </w:rPr>
-        <w:t xml:space="preserve"> [::]:80;</w:t>
-      </w:r>
-    </w:p>
-    <w:p>
-      <w:pPr>
-        <w:pStyle w:val="Odsekzoznamu"/>
-        <w:ind w:left="1440"/>
-        <w:rPr>
-          <w:rFonts w:ascii="Times New Roman" w:hAnsi="Times New Roman" w:cs="Times New Roman"/>
-        </w:rPr>
-      </w:pPr>
-    </w:p>
-    <w:p>
-      <w:pPr>
-        <w:pStyle w:val="Odsekzoznamu"/>
-        <w:ind w:left="1440"/>
-        <w:rPr>
-          <w:rFonts w:ascii="Times New Roman" w:hAnsi="Times New Roman" w:cs="Times New Roman"/>
-        </w:rPr>
-      </w:pPr>
-      <w:r>
-        <w:rPr>
-          <w:rFonts w:ascii="Times New Roman" w:hAnsi="Times New Roman" w:cs="Times New Roman"/>
-        </w:rPr>
-        <w:t xml:space="preserve">       </w:t>
-      </w:r>
-      <w:proofErr w:type="spellStart"/>
-      <w:r>
-        <w:rPr>
-          <w:rFonts w:ascii="Times New Roman" w:hAnsi="Times New Roman" w:cs="Times New Roman"/>
-        </w:rPr>
-        <w:t>server_name</w:t>
-      </w:r>
-      <w:proofErr w:type="spellEnd"/>
-      <w:r>
-        <w:rPr>
-          <w:rFonts w:ascii="Times New Roman" w:hAnsi="Times New Roman" w:cs="Times New Roman"/>
-        </w:rPr>
-        <w:t xml:space="preserve"> node108.webte.fei.stuba.sk;</w:t>
-      </w:r>
-    </w:p>
-    <w:p>
-      <w:pPr>
-        <w:pStyle w:val="Odsekzoznamu"/>
-        <w:ind w:left="1440"/>
-        <w:rPr>
-          <w:rFonts w:ascii="Times New Roman" w:hAnsi="Times New Roman" w:cs="Times New Roman"/>
-        </w:rPr>
-      </w:pPr>
-    </w:p>
-    <w:p>
-      <w:pPr>
-        <w:pStyle w:val="Odsekzoznamu"/>
-        <w:ind w:left="1440"/>
-        <w:rPr>
-          <w:rFonts w:ascii="Times New Roman" w:hAnsi="Times New Roman" w:cs="Times New Roman"/>
-        </w:rPr>
-      </w:pPr>
-      <w:r>
-        <w:rPr>
-          <w:rFonts w:ascii="Times New Roman" w:hAnsi="Times New Roman" w:cs="Times New Roman"/>
-        </w:rPr>
-        <w:t xml:space="preserve">       </w:t>
-      </w:r>
-      <w:proofErr w:type="spellStart"/>
-      <w:r>
-        <w:rPr>
-          <w:rFonts w:ascii="Times New Roman" w:hAnsi="Times New Roman" w:cs="Times New Roman"/>
-        </w:rPr>
-        <w:t>rewrite</w:t>
-      </w:r>
-      <w:proofErr w:type="spellEnd"/>
-      <w:r>
-        <w:rPr>
-          <w:rFonts w:ascii="Times New Roman" w:hAnsi="Times New Roman" w:cs="Times New Roman"/>
-        </w:rPr>
-        <w:t xml:space="preserve"> ^ https://$server_name$request_uri? </w:t>
-      </w:r>
-      <w:proofErr w:type="spellStart"/>
-      <w:r>
-        <w:rPr>
-          <w:rFonts w:ascii="Times New Roman" w:hAnsi="Times New Roman" w:cs="Times New Roman"/>
-        </w:rPr>
-        <w:t>permanent</w:t>
-      </w:r>
-      <w:proofErr w:type="spellEnd"/>
-      <w:r>
-        <w:rPr>
-          <w:rFonts w:ascii="Times New Roman" w:hAnsi="Times New Roman" w:cs="Times New Roman"/>
-        </w:rPr>
-        <w:t>;</w:t>
+        <w:t xml:space="preserve">       listen 80;</w:t>
+      </w:r>
+    </w:p>
+    <w:p>
+      <w:pPr>
+        <w:pStyle w:val="Odsekzoznamu"/>
+        <w:ind w:left="1440"/>
+        <w:rPr>
+          <w:rFonts w:ascii="Times New Roman" w:hAnsi="Times New Roman" w:cs="Times New Roman"/>
+        </w:rPr>
+      </w:pPr>
+      <w:r>
+        <w:rPr>
+          <w:rFonts w:ascii="Times New Roman" w:hAnsi="Times New Roman" w:cs="Times New Roman"/>
+        </w:rPr>
+        <w:t xml:space="preserve">       listen [::]:80;</w:t>
+      </w:r>
+    </w:p>
+    <w:p>
+      <w:pPr>
+        <w:pStyle w:val="Odsekzoznamu"/>
+        <w:ind w:left="1440"/>
+        <w:rPr>
+          <w:rFonts w:ascii="Times New Roman" w:hAnsi="Times New Roman" w:cs="Times New Roman"/>
+        </w:rPr>
+      </w:pPr>
+    </w:p>
+    <w:p>
+      <w:pPr>
+        <w:pStyle w:val="Odsekzoznamu"/>
+        <w:ind w:left="1440"/>
+        <w:rPr>
+          <w:rFonts w:ascii="Times New Roman" w:hAnsi="Times New Roman" w:cs="Times New Roman"/>
+        </w:rPr>
+      </w:pPr>
+      <w:r>
+        <w:rPr>
+          <w:rFonts w:ascii="Times New Roman" w:hAnsi="Times New Roman" w:cs="Times New Roman"/>
+        </w:rPr>
+        <w:t xml:space="preserve">       server_name node108.webte.fei.stuba.sk;</w:t>
+      </w:r>
+    </w:p>
+    <w:p>
+      <w:pPr>
+        <w:pStyle w:val="Odsekzoznamu"/>
+        <w:ind w:left="1440"/>
+        <w:rPr>
+          <w:rFonts w:ascii="Times New Roman" w:hAnsi="Times New Roman" w:cs="Times New Roman"/>
+        </w:rPr>
+      </w:pPr>
+    </w:p>
+    <w:p>
+      <w:pPr>
+        <w:pStyle w:val="Odsekzoznamu"/>
+        <w:ind w:left="1440"/>
+        <w:rPr>
+          <w:rFonts w:ascii="Times New Roman" w:hAnsi="Times New Roman" w:cs="Times New Roman"/>
+        </w:rPr>
+      </w:pPr>
+      <w:r>
+        <w:rPr>
+          <w:rFonts w:ascii="Times New Roman" w:hAnsi="Times New Roman" w:cs="Times New Roman"/>
+        </w:rPr>
+        <w:t xml:space="preserve">       rewrite ^ https://$server_name$request_uri? permanent;</w:t>
       </w:r>
     </w:p>
     <w:p>
@@ -1047,116 +603,46 @@
         <w:rPr>
           <w:rFonts w:ascii="Times New Roman" w:hAnsi="Times New Roman" w:cs="Times New Roman"/>
         </w:rPr>
-        <w:t xml:space="preserve">        </w:t>
-      </w:r>
-      <w:proofErr w:type="spellStart"/>
-      <w:r>
-        <w:rPr>
-          <w:rFonts w:ascii="Times New Roman" w:hAnsi="Times New Roman" w:cs="Times New Roman"/>
-        </w:rPr>
-        <w:t>listen</w:t>
-      </w:r>
-      <w:proofErr w:type="spellEnd"/>
-      <w:r>
-        <w:rPr>
-          <w:rFonts w:ascii="Times New Roman" w:hAnsi="Times New Roman" w:cs="Times New Roman"/>
-        </w:rPr>
-        <w:t xml:space="preserve"> 443 </w:t>
-      </w:r>
-      <w:proofErr w:type="spellStart"/>
-      <w:r>
-        <w:rPr>
-          <w:rFonts w:ascii="Times New Roman" w:hAnsi="Times New Roman" w:cs="Times New Roman"/>
-        </w:rPr>
-        <w:t>ssl</w:t>
-      </w:r>
-      <w:proofErr w:type="spellEnd"/>
-      <w:r>
-        <w:rPr>
-          <w:rFonts w:ascii="Times New Roman" w:hAnsi="Times New Roman" w:cs="Times New Roman"/>
-        </w:rPr>
-        <w:t>;</w:t>
-      </w:r>
-    </w:p>
-    <w:p>
-      <w:pPr>
-        <w:pStyle w:val="Odsekzoznamu"/>
-        <w:ind w:left="1440"/>
-        <w:rPr>
-          <w:rFonts w:ascii="Times New Roman" w:hAnsi="Times New Roman" w:cs="Times New Roman"/>
-        </w:rPr>
-      </w:pPr>
-      <w:r>
-        <w:rPr>
-          <w:rFonts w:ascii="Times New Roman" w:hAnsi="Times New Roman" w:cs="Times New Roman"/>
-        </w:rPr>
-        <w:t xml:space="preserve">        </w:t>
-      </w:r>
-      <w:proofErr w:type="spellStart"/>
-      <w:r>
-        <w:rPr>
-          <w:rFonts w:ascii="Times New Roman" w:hAnsi="Times New Roman" w:cs="Times New Roman"/>
-        </w:rPr>
-        <w:t>listen</w:t>
-      </w:r>
-      <w:proofErr w:type="spellEnd"/>
-      <w:r>
-        <w:rPr>
-          <w:rFonts w:ascii="Times New Roman" w:hAnsi="Times New Roman" w:cs="Times New Roman"/>
-        </w:rPr>
-        <w:t xml:space="preserve"> [::]:443 </w:t>
-      </w:r>
-      <w:proofErr w:type="spellStart"/>
-      <w:r>
-        <w:rPr>
-          <w:rFonts w:ascii="Times New Roman" w:hAnsi="Times New Roman" w:cs="Times New Roman"/>
-        </w:rPr>
-        <w:t>ssl</w:t>
-      </w:r>
-      <w:proofErr w:type="spellEnd"/>
-      <w:r>
-        <w:rPr>
-          <w:rFonts w:ascii="Times New Roman" w:hAnsi="Times New Roman" w:cs="Times New Roman"/>
-        </w:rPr>
-        <w:t>;</w:t>
-      </w:r>
-    </w:p>
-    <w:p>
-      <w:pPr>
-        <w:pStyle w:val="Odsekzoznamu"/>
-        <w:ind w:left="1440"/>
-        <w:rPr>
-          <w:rFonts w:ascii="Times New Roman" w:hAnsi="Times New Roman" w:cs="Times New Roman"/>
-        </w:rPr>
-      </w:pPr>
-    </w:p>
-    <w:p>
-      <w:pPr>
-        <w:pStyle w:val="Odsekzoznamu"/>
-        <w:ind w:left="1440"/>
-        <w:rPr>
-          <w:rFonts w:ascii="Times New Roman" w:hAnsi="Times New Roman" w:cs="Times New Roman"/>
-        </w:rPr>
-      </w:pPr>
-      <w:r>
-        <w:rPr>
-          <w:rFonts w:ascii="Times New Roman" w:hAnsi="Times New Roman" w:cs="Times New Roman"/>
-        </w:rPr>
-        <w:t xml:space="preserve">        </w:t>
-      </w:r>
-      <w:proofErr w:type="spellStart"/>
-      <w:r>
-        <w:rPr>
-          <w:rFonts w:ascii="Times New Roman" w:hAnsi="Times New Roman" w:cs="Times New Roman"/>
-        </w:rPr>
-        <w:t>server_name</w:t>
-      </w:r>
-      <w:proofErr w:type="spellEnd"/>
-      <w:r>
-        <w:rPr>
-          <w:rFonts w:ascii="Times New Roman" w:hAnsi="Times New Roman" w:cs="Times New Roman"/>
-        </w:rPr>
-        <w:t xml:space="preserve"> node108.webte.fei.stuba.sk;</w:t>
+        <w:t xml:space="preserve">        listen 443 ssl;</w:t>
+      </w:r>
+    </w:p>
+    <w:p>
+      <w:pPr>
+        <w:pStyle w:val="Odsekzoznamu"/>
+        <w:ind w:left="1440"/>
+        <w:rPr>
+          <w:rFonts w:ascii="Times New Roman" w:hAnsi="Times New Roman" w:cs="Times New Roman"/>
+        </w:rPr>
+      </w:pPr>
+      <w:r>
+        <w:rPr>
+          <w:rFonts w:ascii="Times New Roman" w:hAnsi="Times New Roman" w:cs="Times New Roman"/>
+        </w:rPr>
+        <w:t xml:space="preserve">        listen [::]:443 ssl;</w:t>
+      </w:r>
+    </w:p>
+    <w:p>
+      <w:pPr>
+        <w:pStyle w:val="Odsekzoznamu"/>
+        <w:ind w:left="1440"/>
+        <w:rPr>
+          <w:rFonts w:ascii="Times New Roman" w:hAnsi="Times New Roman" w:cs="Times New Roman"/>
+        </w:rPr>
+      </w:pPr>
+    </w:p>
+    <w:p>
+      <w:pPr>
+        <w:pStyle w:val="Odsekzoznamu"/>
+        <w:ind w:left="1440"/>
+        <w:rPr>
+          <w:rFonts w:ascii="Times New Roman" w:hAnsi="Times New Roman" w:cs="Times New Roman"/>
+        </w:rPr>
+      </w:pPr>
+      <w:r>
+        <w:rPr>
+          <w:rFonts w:ascii="Times New Roman" w:hAnsi="Times New Roman" w:cs="Times New Roman"/>
+        </w:rPr>
+        <w:t xml:space="preserve">        server_name node108.webte.fei.stuba.sk;</w:t>
       </w:r>
     </w:p>
     <w:p>
@@ -1181,341 +667,145 @@
           <w:rFonts w:ascii="Times New Roman" w:hAnsi="Times New Roman" w:cs="Times New Roman"/>
         </w:rPr>
         <w:lastRenderedPageBreak/>
-        <w:t xml:space="preserve">        </w:t>
-      </w:r>
-      <w:proofErr w:type="spellStart"/>
-      <w:r>
-        <w:rPr>
-          <w:rFonts w:ascii="Times New Roman" w:hAnsi="Times New Roman" w:cs="Times New Roman"/>
-        </w:rPr>
-        <w:t>client_max_body_size</w:t>
-      </w:r>
-      <w:proofErr w:type="spellEnd"/>
-      <w:r>
-        <w:rPr>
-          <w:rFonts w:ascii="Times New Roman" w:hAnsi="Times New Roman" w:cs="Times New Roman"/>
-        </w:rPr>
-        <w:t xml:space="preserve"> 20M;</w:t>
-      </w:r>
-    </w:p>
-    <w:p>
-      <w:pPr>
-        <w:pStyle w:val="Odsekzoznamu"/>
-        <w:ind w:left="1440"/>
-        <w:rPr>
-          <w:rFonts w:ascii="Times New Roman" w:hAnsi="Times New Roman" w:cs="Times New Roman"/>
-        </w:rPr>
-      </w:pPr>
-    </w:p>
-    <w:p>
-      <w:pPr>
-        <w:pStyle w:val="Odsekzoznamu"/>
-        <w:ind w:left="1440"/>
-        <w:rPr>
-          <w:rFonts w:ascii="Times New Roman" w:hAnsi="Times New Roman" w:cs="Times New Roman"/>
-        </w:rPr>
-      </w:pPr>
-      <w:r>
-        <w:rPr>
-          <w:rFonts w:ascii="Times New Roman" w:hAnsi="Times New Roman" w:cs="Times New Roman"/>
-        </w:rPr>
-        <w:t xml:space="preserve">        </w:t>
-      </w:r>
-      <w:proofErr w:type="spellStart"/>
-      <w:r>
-        <w:rPr>
-          <w:rFonts w:ascii="Times New Roman" w:hAnsi="Times New Roman" w:cs="Times New Roman"/>
-        </w:rPr>
-        <w:t>access_log</w:t>
-      </w:r>
-      <w:proofErr w:type="spellEnd"/>
-      <w:r>
-        <w:rPr>
-          <w:rFonts w:ascii="Times New Roman" w:hAnsi="Times New Roman" w:cs="Times New Roman"/>
-        </w:rPr>
-        <w:t xml:space="preserve"> /var/log/</w:t>
-      </w:r>
-      <w:proofErr w:type="spellStart"/>
-      <w:r>
-        <w:rPr>
-          <w:rFonts w:ascii="Times New Roman" w:hAnsi="Times New Roman" w:cs="Times New Roman"/>
-        </w:rPr>
-        <w:t>nginx</w:t>
-      </w:r>
-      <w:proofErr w:type="spellEnd"/>
-      <w:r>
-        <w:rPr>
-          <w:rFonts w:ascii="Times New Roman" w:hAnsi="Times New Roman" w:cs="Times New Roman"/>
-        </w:rPr>
-        <w:t>/access.log;</w:t>
-      </w:r>
-    </w:p>
-    <w:p>
-      <w:pPr>
-        <w:pStyle w:val="Odsekzoznamu"/>
-        <w:ind w:left="1440"/>
-        <w:rPr>
-          <w:rFonts w:ascii="Times New Roman" w:hAnsi="Times New Roman" w:cs="Times New Roman"/>
-        </w:rPr>
-      </w:pPr>
-      <w:r>
-        <w:rPr>
-          <w:rFonts w:ascii="Times New Roman" w:hAnsi="Times New Roman" w:cs="Times New Roman"/>
-        </w:rPr>
-        <w:t xml:space="preserve">        </w:t>
-      </w:r>
-      <w:proofErr w:type="spellStart"/>
-      <w:r>
-        <w:rPr>
-          <w:rFonts w:ascii="Times New Roman" w:hAnsi="Times New Roman" w:cs="Times New Roman"/>
-        </w:rPr>
-        <w:t>error_log</w:t>
-      </w:r>
-      <w:proofErr w:type="spellEnd"/>
-      <w:r>
-        <w:rPr>
-          <w:rFonts w:ascii="Times New Roman" w:hAnsi="Times New Roman" w:cs="Times New Roman"/>
-        </w:rPr>
-        <w:t xml:space="preserve">  /var/log/</w:t>
-      </w:r>
-      <w:proofErr w:type="spellStart"/>
-      <w:r>
-        <w:rPr>
-          <w:rFonts w:ascii="Times New Roman" w:hAnsi="Times New Roman" w:cs="Times New Roman"/>
-        </w:rPr>
-        <w:t>nginx</w:t>
-      </w:r>
-      <w:proofErr w:type="spellEnd"/>
-      <w:r>
-        <w:rPr>
-          <w:rFonts w:ascii="Times New Roman" w:hAnsi="Times New Roman" w:cs="Times New Roman"/>
-        </w:rPr>
-        <w:t xml:space="preserve">/error.log </w:t>
-      </w:r>
-      <w:proofErr w:type="spellStart"/>
-      <w:r>
-        <w:rPr>
-          <w:rFonts w:ascii="Times New Roman" w:hAnsi="Times New Roman" w:cs="Times New Roman"/>
-        </w:rPr>
-        <w:t>info</w:t>
-      </w:r>
-      <w:proofErr w:type="spellEnd"/>
-      <w:r>
-        <w:rPr>
-          <w:rFonts w:ascii="Times New Roman" w:hAnsi="Times New Roman" w:cs="Times New Roman"/>
-        </w:rPr>
-        <w:t>;</w:t>
-      </w:r>
-    </w:p>
-    <w:p>
-      <w:pPr>
-        <w:pStyle w:val="Odsekzoznamu"/>
-        <w:ind w:left="1440"/>
-        <w:rPr>
-          <w:rFonts w:ascii="Times New Roman" w:hAnsi="Times New Roman" w:cs="Times New Roman"/>
-        </w:rPr>
-      </w:pPr>
-    </w:p>
-    <w:p>
-      <w:pPr>
-        <w:pStyle w:val="Odsekzoznamu"/>
-        <w:ind w:left="1440"/>
-        <w:rPr>
-          <w:rFonts w:ascii="Times New Roman" w:hAnsi="Times New Roman" w:cs="Times New Roman"/>
-        </w:rPr>
-      </w:pPr>
-      <w:r>
-        <w:rPr>
-          <w:rFonts w:ascii="Times New Roman" w:hAnsi="Times New Roman" w:cs="Times New Roman"/>
-        </w:rPr>
-        <w:t xml:space="preserve">        </w:t>
-      </w:r>
-      <w:proofErr w:type="spellStart"/>
-      <w:r>
-        <w:rPr>
-          <w:rFonts w:ascii="Times New Roman" w:hAnsi="Times New Roman" w:cs="Times New Roman"/>
-        </w:rPr>
-        <w:t>root</w:t>
-      </w:r>
-      <w:proofErr w:type="spellEnd"/>
-      <w:r>
-        <w:rPr>
-          <w:rFonts w:ascii="Times New Roman" w:hAnsi="Times New Roman" w:cs="Times New Roman"/>
-        </w:rPr>
-        <w:t xml:space="preserve"> /var/</w:t>
-      </w:r>
-      <w:proofErr w:type="spellStart"/>
-      <w:r>
-        <w:rPr>
-          <w:rFonts w:ascii="Times New Roman" w:hAnsi="Times New Roman" w:cs="Times New Roman"/>
-        </w:rPr>
-        <w:t>www</w:t>
-      </w:r>
-      <w:proofErr w:type="spellEnd"/>
-      <w:r>
-        <w:rPr>
-          <w:rFonts w:ascii="Times New Roman" w:hAnsi="Times New Roman" w:cs="Times New Roman"/>
-        </w:rPr>
-        <w:t>/node108.webte.fei.stuba.sk;</w:t>
-      </w:r>
-    </w:p>
-    <w:p>
-      <w:pPr>
-        <w:pStyle w:val="Odsekzoznamu"/>
-        <w:ind w:left="1440"/>
-        <w:rPr>
-          <w:rFonts w:ascii="Times New Roman" w:hAnsi="Times New Roman" w:cs="Times New Roman"/>
-        </w:rPr>
-      </w:pPr>
-      <w:r>
-        <w:rPr>
-          <w:rFonts w:ascii="Times New Roman" w:hAnsi="Times New Roman" w:cs="Times New Roman"/>
-        </w:rPr>
-        <w:t xml:space="preserve">        index </w:t>
-      </w:r>
-      <w:proofErr w:type="spellStart"/>
-      <w:r>
-        <w:rPr>
-          <w:rFonts w:ascii="Times New Roman" w:hAnsi="Times New Roman" w:cs="Times New Roman"/>
-        </w:rPr>
-        <w:t>index.php</w:t>
-      </w:r>
-      <w:proofErr w:type="spellEnd"/>
-      <w:r>
-        <w:rPr>
-          <w:rFonts w:ascii="Times New Roman" w:hAnsi="Times New Roman" w:cs="Times New Roman"/>
-        </w:rPr>
-        <w:t xml:space="preserve"> index.html;</w:t>
-      </w:r>
-    </w:p>
-    <w:p>
-      <w:pPr>
-        <w:pStyle w:val="Odsekzoznamu"/>
-        <w:ind w:left="1440"/>
-        <w:rPr>
-          <w:rFonts w:ascii="Times New Roman" w:hAnsi="Times New Roman" w:cs="Times New Roman"/>
-        </w:rPr>
-      </w:pPr>
-      <w:r>
-        <w:rPr>
-          <w:rFonts w:ascii="Times New Roman" w:hAnsi="Times New Roman" w:cs="Times New Roman"/>
-        </w:rPr>
-        <w:t xml:space="preserve">        </w:t>
-      </w:r>
-      <w:proofErr w:type="spellStart"/>
-      <w:r>
-        <w:rPr>
-          <w:rFonts w:ascii="Times New Roman" w:hAnsi="Times New Roman" w:cs="Times New Roman"/>
-        </w:rPr>
-        <w:t>error_page</w:t>
-      </w:r>
-      <w:proofErr w:type="spellEnd"/>
-      <w:r>
-        <w:rPr>
-          <w:rFonts w:ascii="Times New Roman" w:hAnsi="Times New Roman" w:cs="Times New Roman"/>
-        </w:rPr>
-        <w:t xml:space="preserve"> 404 /404.html;</w:t>
-      </w:r>
-    </w:p>
-    <w:p>
-      <w:pPr>
-        <w:pStyle w:val="Odsekzoznamu"/>
-        <w:ind w:left="1440"/>
-        <w:rPr>
-          <w:rFonts w:ascii="Times New Roman" w:hAnsi="Times New Roman" w:cs="Times New Roman"/>
-        </w:rPr>
-      </w:pPr>
-      <w:r>
-        <w:rPr>
-          <w:rFonts w:ascii="Times New Roman" w:hAnsi="Times New Roman" w:cs="Times New Roman"/>
-        </w:rPr>
-        <w:t xml:space="preserve">        </w:t>
-      </w:r>
-      <w:proofErr w:type="spellStart"/>
-      <w:r>
-        <w:rPr>
-          <w:rFonts w:ascii="Times New Roman" w:hAnsi="Times New Roman" w:cs="Times New Roman"/>
-        </w:rPr>
-        <w:t>location</w:t>
-      </w:r>
-      <w:proofErr w:type="spellEnd"/>
-      <w:r>
-        <w:rPr>
-          <w:rFonts w:ascii="Times New Roman" w:hAnsi="Times New Roman" w:cs="Times New Roman"/>
-        </w:rPr>
-        <w:t xml:space="preserve"> = /404.html {</w:t>
-      </w:r>
-    </w:p>
-    <w:p>
-      <w:pPr>
-        <w:pStyle w:val="Odsekzoznamu"/>
-        <w:ind w:left="1440"/>
-        <w:rPr>
-          <w:rFonts w:ascii="Times New Roman" w:hAnsi="Times New Roman" w:cs="Times New Roman"/>
-        </w:rPr>
-      </w:pPr>
-      <w:r>
-        <w:rPr>
-          <w:rFonts w:ascii="Times New Roman" w:hAnsi="Times New Roman" w:cs="Times New Roman"/>
-        </w:rPr>
-        <w:t xml:space="preserve">           </w:t>
-      </w:r>
-      <w:proofErr w:type="spellStart"/>
-      <w:r>
-        <w:rPr>
-          <w:rFonts w:ascii="Times New Roman" w:hAnsi="Times New Roman" w:cs="Times New Roman"/>
-        </w:rPr>
-        <w:t>root</w:t>
-      </w:r>
-      <w:proofErr w:type="spellEnd"/>
-      <w:r>
-        <w:rPr>
-          <w:rFonts w:ascii="Times New Roman" w:hAnsi="Times New Roman" w:cs="Times New Roman"/>
-        </w:rPr>
-        <w:t xml:space="preserve"> /var/</w:t>
-      </w:r>
-      <w:proofErr w:type="spellStart"/>
-      <w:r>
-        <w:rPr>
-          <w:rFonts w:ascii="Times New Roman" w:hAnsi="Times New Roman" w:cs="Times New Roman"/>
-        </w:rPr>
-        <w:t>www</w:t>
-      </w:r>
-      <w:proofErr w:type="spellEnd"/>
-      <w:r>
-        <w:rPr>
-          <w:rFonts w:ascii="Times New Roman" w:hAnsi="Times New Roman" w:cs="Times New Roman"/>
-        </w:rPr>
-        <w:t>/node108.webte.fei.stuba.sk/;</w:t>
-      </w:r>
-    </w:p>
-    <w:p>
-      <w:pPr>
-        <w:pStyle w:val="Odsekzoznamu"/>
-        <w:ind w:left="1440"/>
-        <w:rPr>
-          <w:rFonts w:ascii="Times New Roman" w:hAnsi="Times New Roman" w:cs="Times New Roman"/>
-        </w:rPr>
-      </w:pPr>
-      <w:r>
-        <w:rPr>
-          <w:rFonts w:ascii="Times New Roman" w:hAnsi="Times New Roman" w:cs="Times New Roman"/>
-        </w:rPr>
-        <w:t xml:space="preserve">           </w:t>
-      </w:r>
-      <w:proofErr w:type="spellStart"/>
-      <w:r>
-        <w:rPr>
-          <w:rFonts w:ascii="Times New Roman" w:hAnsi="Times New Roman" w:cs="Times New Roman"/>
-        </w:rPr>
-        <w:t>internal</w:t>
-      </w:r>
-      <w:proofErr w:type="spellEnd"/>
-      <w:r>
-        <w:rPr>
-          <w:rFonts w:ascii="Times New Roman" w:hAnsi="Times New Roman" w:cs="Times New Roman"/>
-        </w:rPr>
-        <w:t>;</w:t>
+        <w:t xml:space="preserve">        client_max_body_size 20M;</w:t>
+      </w:r>
+    </w:p>
+    <w:p>
+      <w:pPr>
+        <w:pStyle w:val="Odsekzoznamu"/>
+        <w:ind w:left="1440"/>
+        <w:rPr>
+          <w:rFonts w:ascii="Times New Roman" w:hAnsi="Times New Roman" w:cs="Times New Roman"/>
+        </w:rPr>
+      </w:pPr>
+    </w:p>
+    <w:p>
+      <w:pPr>
+        <w:pStyle w:val="Odsekzoznamu"/>
+        <w:ind w:left="1440"/>
+        <w:rPr>
+          <w:rFonts w:ascii="Times New Roman" w:hAnsi="Times New Roman" w:cs="Times New Roman"/>
+        </w:rPr>
+      </w:pPr>
+      <w:r>
+        <w:rPr>
+          <w:rFonts w:ascii="Times New Roman" w:hAnsi="Times New Roman" w:cs="Times New Roman"/>
+        </w:rPr>
+        <w:t xml:space="preserve">        access_log /var/log/nginx/access.log;</w:t>
+      </w:r>
+    </w:p>
+    <w:p>
+      <w:pPr>
+        <w:pStyle w:val="Odsekzoznamu"/>
+        <w:ind w:left="1440"/>
+        <w:rPr>
+          <w:rFonts w:ascii="Times New Roman" w:hAnsi="Times New Roman" w:cs="Times New Roman"/>
+        </w:rPr>
+      </w:pPr>
+      <w:r>
+        <w:rPr>
+          <w:rFonts w:ascii="Times New Roman" w:hAnsi="Times New Roman" w:cs="Times New Roman"/>
+        </w:rPr>
+        <w:t xml:space="preserve">        error_log  /var/log/nginx/error.log info;</w:t>
+      </w:r>
+    </w:p>
+    <w:p>
+      <w:pPr>
+        <w:pStyle w:val="Odsekzoznamu"/>
+        <w:ind w:left="1440"/>
+        <w:rPr>
+          <w:rFonts w:ascii="Times New Roman" w:hAnsi="Times New Roman" w:cs="Times New Roman"/>
+        </w:rPr>
+      </w:pPr>
+    </w:p>
+    <w:p>
+      <w:pPr>
+        <w:pStyle w:val="Odsekzoznamu"/>
+        <w:ind w:left="1440"/>
+        <w:rPr>
+          <w:rFonts w:ascii="Times New Roman" w:hAnsi="Times New Roman" w:cs="Times New Roman"/>
+        </w:rPr>
+      </w:pPr>
+      <w:r>
+        <w:rPr>
+          <w:rFonts w:ascii="Times New Roman" w:hAnsi="Times New Roman" w:cs="Times New Roman"/>
+        </w:rPr>
+        <w:t xml:space="preserve">        root /var/www/node108.webte.fei.stuba.sk;</w:t>
+      </w:r>
+    </w:p>
+    <w:p>
+      <w:pPr>
+        <w:pStyle w:val="Odsekzoznamu"/>
+        <w:ind w:left="1440"/>
+        <w:rPr>
+          <w:rFonts w:ascii="Times New Roman" w:hAnsi="Times New Roman" w:cs="Times New Roman"/>
+        </w:rPr>
+      </w:pPr>
+      <w:r>
+        <w:rPr>
+          <w:rFonts w:ascii="Times New Roman" w:hAnsi="Times New Roman" w:cs="Times New Roman"/>
+        </w:rPr>
+        <w:t xml:space="preserve">        index index.php index.html;</w:t>
+      </w:r>
+    </w:p>
+    <w:p>
+      <w:pPr>
+        <w:pStyle w:val="Odsekzoznamu"/>
+        <w:ind w:left="1440"/>
+        <w:rPr>
+          <w:rFonts w:ascii="Times New Roman" w:hAnsi="Times New Roman" w:cs="Times New Roman"/>
+        </w:rPr>
+      </w:pPr>
+      <w:r>
+        <w:rPr>
+          <w:rFonts w:ascii="Times New Roman" w:hAnsi="Times New Roman" w:cs="Times New Roman"/>
+        </w:rPr>
+        <w:t xml:space="preserve">        error_page 404 /404.html;</w:t>
+      </w:r>
+    </w:p>
+    <w:p>
+      <w:pPr>
+        <w:pStyle w:val="Odsekzoznamu"/>
+        <w:ind w:left="1440"/>
+        <w:rPr>
+          <w:rFonts w:ascii="Times New Roman" w:hAnsi="Times New Roman" w:cs="Times New Roman"/>
+        </w:rPr>
+      </w:pPr>
+      <w:r>
+        <w:rPr>
+          <w:rFonts w:ascii="Times New Roman" w:hAnsi="Times New Roman" w:cs="Times New Roman"/>
+        </w:rPr>
+        <w:t xml:space="preserve">        location = /404.html {</w:t>
+      </w:r>
+    </w:p>
+    <w:p>
+      <w:pPr>
+        <w:pStyle w:val="Odsekzoznamu"/>
+        <w:ind w:left="1440"/>
+        <w:rPr>
+          <w:rFonts w:ascii="Times New Roman" w:hAnsi="Times New Roman" w:cs="Times New Roman"/>
+        </w:rPr>
+      </w:pPr>
+      <w:r>
+        <w:rPr>
+          <w:rFonts w:ascii="Times New Roman" w:hAnsi="Times New Roman" w:cs="Times New Roman"/>
+        </w:rPr>
+        <w:t xml:space="preserve">           root /var/www/node108.webte.fei.stuba.sk/;</w:t>
+      </w:r>
+    </w:p>
+    <w:p>
+      <w:pPr>
+        <w:pStyle w:val="Odsekzoznamu"/>
+        <w:ind w:left="1440"/>
+        <w:rPr>
+          <w:rFonts w:ascii="Times New Roman" w:hAnsi="Times New Roman" w:cs="Times New Roman"/>
+        </w:rPr>
+      </w:pPr>
+      <w:r>
+        <w:rPr>
+          <w:rFonts w:ascii="Times New Roman" w:hAnsi="Times New Roman" w:cs="Times New Roman"/>
+        </w:rPr>
+        <w:t xml:space="preserve">           internal;</w:t>
       </w:r>
     </w:p>
     <w:p>
@@ -1554,328 +844,76 @@
         <w:rPr>
           <w:rFonts w:ascii="Times New Roman" w:hAnsi="Times New Roman" w:cs="Times New Roman"/>
         </w:rPr>
-        <w:t xml:space="preserve">        </w:t>
-      </w:r>
-      <w:proofErr w:type="spellStart"/>
-      <w:r>
-        <w:rPr>
-          <w:rFonts w:ascii="Times New Roman" w:hAnsi="Times New Roman" w:cs="Times New Roman"/>
-        </w:rPr>
-        <w:t>ssl_certificate</w:t>
-      </w:r>
-      <w:proofErr w:type="spellEnd"/>
-      <w:r>
-        <w:rPr>
-          <w:rFonts w:ascii="Times New Roman" w:hAnsi="Times New Roman" w:cs="Times New Roman"/>
-        </w:rPr>
-        <w:t xml:space="preserve"> /</w:t>
-      </w:r>
-      <w:proofErr w:type="spellStart"/>
-      <w:r>
-        <w:rPr>
-          <w:rFonts w:ascii="Times New Roman" w:hAnsi="Times New Roman" w:cs="Times New Roman"/>
-        </w:rPr>
-        <w:t>etc</w:t>
-      </w:r>
-      <w:proofErr w:type="spellEnd"/>
-      <w:r>
-        <w:rPr>
-          <w:rFonts w:ascii="Times New Roman" w:hAnsi="Times New Roman" w:cs="Times New Roman"/>
-        </w:rPr>
-        <w:t>/</w:t>
-      </w:r>
-      <w:proofErr w:type="spellStart"/>
-      <w:r>
-        <w:rPr>
-          <w:rFonts w:ascii="Times New Roman" w:hAnsi="Times New Roman" w:cs="Times New Roman"/>
-        </w:rPr>
-        <w:t>ssl</w:t>
-      </w:r>
-      <w:proofErr w:type="spellEnd"/>
-      <w:r>
-        <w:rPr>
-          <w:rFonts w:ascii="Times New Roman" w:hAnsi="Times New Roman" w:cs="Times New Roman"/>
-        </w:rPr>
-        <w:t>/</w:t>
-      </w:r>
-      <w:proofErr w:type="spellStart"/>
-      <w:r>
-        <w:rPr>
-          <w:rFonts w:ascii="Times New Roman" w:hAnsi="Times New Roman" w:cs="Times New Roman"/>
-        </w:rPr>
-        <w:t>certs</w:t>
-      </w:r>
-      <w:proofErr w:type="spellEnd"/>
-      <w:r>
-        <w:rPr>
-          <w:rFonts w:ascii="Times New Roman" w:hAnsi="Times New Roman" w:cs="Times New Roman"/>
-        </w:rPr>
-        <w:t>/</w:t>
-      </w:r>
-      <w:proofErr w:type="spellStart"/>
-      <w:r>
-        <w:rPr>
-          <w:rFonts w:ascii="Times New Roman" w:hAnsi="Times New Roman" w:cs="Times New Roman"/>
-        </w:rPr>
-        <w:t>webte_fei_stuba_sk.pem</w:t>
-      </w:r>
-      <w:proofErr w:type="spellEnd"/>
-      <w:r>
-        <w:rPr>
-          <w:rFonts w:ascii="Times New Roman" w:hAnsi="Times New Roman" w:cs="Times New Roman"/>
-        </w:rPr>
-        <w:t>;</w:t>
-      </w:r>
-    </w:p>
-    <w:p>
-      <w:pPr>
-        <w:pStyle w:val="Odsekzoznamu"/>
-        <w:ind w:left="1440"/>
-        <w:rPr>
-          <w:rFonts w:ascii="Times New Roman" w:hAnsi="Times New Roman" w:cs="Times New Roman"/>
-        </w:rPr>
-      </w:pPr>
-      <w:r>
-        <w:rPr>
-          <w:rFonts w:ascii="Times New Roman" w:hAnsi="Times New Roman" w:cs="Times New Roman"/>
-        </w:rPr>
-        <w:t xml:space="preserve">        </w:t>
-      </w:r>
-      <w:proofErr w:type="spellStart"/>
-      <w:r>
-        <w:rPr>
-          <w:rFonts w:ascii="Times New Roman" w:hAnsi="Times New Roman" w:cs="Times New Roman"/>
-        </w:rPr>
-        <w:t>ssl_certificate_key</w:t>
-      </w:r>
-      <w:proofErr w:type="spellEnd"/>
-      <w:r>
-        <w:rPr>
-          <w:rFonts w:ascii="Times New Roman" w:hAnsi="Times New Roman" w:cs="Times New Roman"/>
-        </w:rPr>
-        <w:t xml:space="preserve"> /</w:t>
-      </w:r>
-      <w:proofErr w:type="spellStart"/>
-      <w:r>
-        <w:rPr>
-          <w:rFonts w:ascii="Times New Roman" w:hAnsi="Times New Roman" w:cs="Times New Roman"/>
-        </w:rPr>
-        <w:t>etc</w:t>
-      </w:r>
-      <w:proofErr w:type="spellEnd"/>
-      <w:r>
-        <w:rPr>
-          <w:rFonts w:ascii="Times New Roman" w:hAnsi="Times New Roman" w:cs="Times New Roman"/>
-        </w:rPr>
-        <w:t>/</w:t>
-      </w:r>
-      <w:proofErr w:type="spellStart"/>
-      <w:r>
-        <w:rPr>
-          <w:rFonts w:ascii="Times New Roman" w:hAnsi="Times New Roman" w:cs="Times New Roman"/>
-        </w:rPr>
-        <w:t>ssl</w:t>
-      </w:r>
-      <w:proofErr w:type="spellEnd"/>
-      <w:r>
-        <w:rPr>
-          <w:rFonts w:ascii="Times New Roman" w:hAnsi="Times New Roman" w:cs="Times New Roman"/>
-        </w:rPr>
-        <w:t>/</w:t>
-      </w:r>
-      <w:proofErr w:type="spellStart"/>
-      <w:r>
-        <w:rPr>
-          <w:rFonts w:ascii="Times New Roman" w:hAnsi="Times New Roman" w:cs="Times New Roman"/>
-        </w:rPr>
-        <w:t>private</w:t>
-      </w:r>
-      <w:proofErr w:type="spellEnd"/>
-      <w:r>
-        <w:rPr>
-          <w:rFonts w:ascii="Times New Roman" w:hAnsi="Times New Roman" w:cs="Times New Roman"/>
-        </w:rPr>
-        <w:t>/</w:t>
-      </w:r>
-      <w:proofErr w:type="spellStart"/>
-      <w:r>
-        <w:rPr>
-          <w:rFonts w:ascii="Times New Roman" w:hAnsi="Times New Roman" w:cs="Times New Roman"/>
-        </w:rPr>
-        <w:t>webte.fei.stuba.sk.key</w:t>
-      </w:r>
-      <w:proofErr w:type="spellEnd"/>
-      <w:r>
-        <w:rPr>
-          <w:rFonts w:ascii="Times New Roman" w:hAnsi="Times New Roman" w:cs="Times New Roman"/>
-        </w:rPr>
-        <w:t>;</w:t>
-      </w:r>
-    </w:p>
-    <w:p>
-      <w:pPr>
-        <w:pStyle w:val="Odsekzoznamu"/>
-        <w:ind w:left="1440"/>
-        <w:rPr>
-          <w:rFonts w:ascii="Times New Roman" w:hAnsi="Times New Roman" w:cs="Times New Roman"/>
-        </w:rPr>
-      </w:pPr>
-    </w:p>
-    <w:p>
-      <w:pPr>
-        <w:pStyle w:val="Odsekzoznamu"/>
-        <w:ind w:left="1440"/>
-        <w:rPr>
-          <w:rFonts w:ascii="Times New Roman" w:hAnsi="Times New Roman" w:cs="Times New Roman"/>
-        </w:rPr>
-      </w:pPr>
-      <w:r>
-        <w:rPr>
-          <w:rFonts w:ascii="Times New Roman" w:hAnsi="Times New Roman" w:cs="Times New Roman"/>
-        </w:rPr>
-        <w:t xml:space="preserve">        </w:t>
-      </w:r>
-      <w:proofErr w:type="spellStart"/>
-      <w:r>
-        <w:rPr>
-          <w:rFonts w:ascii="Times New Roman" w:hAnsi="Times New Roman" w:cs="Times New Roman"/>
-        </w:rPr>
-        <w:t>location</w:t>
-      </w:r>
-      <w:proofErr w:type="spellEnd"/>
-      <w:r>
-        <w:rPr>
-          <w:rFonts w:ascii="Times New Roman" w:hAnsi="Times New Roman" w:cs="Times New Roman"/>
-        </w:rPr>
-        <w:t xml:space="preserve"> ~ \.</w:t>
-      </w:r>
-      <w:proofErr w:type="spellStart"/>
-      <w:r>
-        <w:rPr>
-          <w:rFonts w:ascii="Times New Roman" w:hAnsi="Times New Roman" w:cs="Times New Roman"/>
-        </w:rPr>
-        <w:t>php</w:t>
-      </w:r>
-      <w:proofErr w:type="spellEnd"/>
-      <w:r>
-        <w:rPr>
-          <w:rFonts w:ascii="Times New Roman" w:hAnsi="Times New Roman" w:cs="Times New Roman"/>
-        </w:rPr>
-        <w:t>$ {</w:t>
-      </w:r>
-    </w:p>
-    <w:p>
-      <w:pPr>
-        <w:pStyle w:val="Odsekzoznamu"/>
-        <w:ind w:left="1440"/>
-        <w:rPr>
-          <w:rFonts w:ascii="Times New Roman" w:hAnsi="Times New Roman" w:cs="Times New Roman"/>
-        </w:rPr>
-      </w:pPr>
-      <w:r>
-        <w:rPr>
-          <w:rFonts w:ascii="Times New Roman" w:hAnsi="Times New Roman" w:cs="Times New Roman"/>
-        </w:rPr>
-        <w:t xml:space="preserve">                </w:t>
-      </w:r>
-      <w:proofErr w:type="spellStart"/>
-      <w:r>
-        <w:rPr>
-          <w:rFonts w:ascii="Times New Roman" w:hAnsi="Times New Roman" w:cs="Times New Roman"/>
-        </w:rPr>
-        <w:t>include</w:t>
-      </w:r>
-      <w:proofErr w:type="spellEnd"/>
-      <w:r>
-        <w:rPr>
-          <w:rFonts w:ascii="Times New Roman" w:hAnsi="Times New Roman" w:cs="Times New Roman"/>
-        </w:rPr>
-        <w:t xml:space="preserve"> </w:t>
-      </w:r>
-      <w:proofErr w:type="spellStart"/>
-      <w:r>
-        <w:rPr>
-          <w:rFonts w:ascii="Times New Roman" w:hAnsi="Times New Roman" w:cs="Times New Roman"/>
-        </w:rPr>
-        <w:t>snippets</w:t>
-      </w:r>
-      <w:proofErr w:type="spellEnd"/>
-      <w:r>
-        <w:rPr>
-          <w:rFonts w:ascii="Times New Roman" w:hAnsi="Times New Roman" w:cs="Times New Roman"/>
-        </w:rPr>
-        <w:t>/</w:t>
-      </w:r>
-      <w:proofErr w:type="spellStart"/>
-      <w:r>
-        <w:rPr>
-          <w:rFonts w:ascii="Times New Roman" w:hAnsi="Times New Roman" w:cs="Times New Roman"/>
-        </w:rPr>
-        <w:t>fastcgi-php.conf</w:t>
-      </w:r>
-      <w:proofErr w:type="spellEnd"/>
-      <w:r>
-        <w:rPr>
-          <w:rFonts w:ascii="Times New Roman" w:hAnsi="Times New Roman" w:cs="Times New Roman"/>
-        </w:rPr>
-        <w:t>;</w:t>
-      </w:r>
-    </w:p>
-    <w:p>
-      <w:pPr>
-        <w:pStyle w:val="Odsekzoznamu"/>
-        <w:ind w:left="1440"/>
-        <w:rPr>
-          <w:rFonts w:ascii="Times New Roman" w:hAnsi="Times New Roman" w:cs="Times New Roman"/>
-        </w:rPr>
-      </w:pPr>
-      <w:r>
-        <w:rPr>
-          <w:rFonts w:ascii="Times New Roman" w:hAnsi="Times New Roman" w:cs="Times New Roman"/>
-        </w:rPr>
-        <w:t xml:space="preserve">                </w:t>
-      </w:r>
-      <w:proofErr w:type="spellStart"/>
-      <w:r>
-        <w:rPr>
-          <w:rFonts w:ascii="Times New Roman" w:hAnsi="Times New Roman" w:cs="Times New Roman"/>
-        </w:rPr>
-        <w:t>fastcgi_pass</w:t>
-      </w:r>
-      <w:proofErr w:type="spellEnd"/>
-      <w:r>
-        <w:rPr>
-          <w:rFonts w:ascii="Times New Roman" w:hAnsi="Times New Roman" w:cs="Times New Roman"/>
-        </w:rPr>
-        <w:t xml:space="preserve"> </w:t>
-      </w:r>
-      <w:proofErr w:type="spellStart"/>
-      <w:r>
-        <w:rPr>
-          <w:rFonts w:ascii="Times New Roman" w:hAnsi="Times New Roman" w:cs="Times New Roman"/>
-        </w:rPr>
-        <w:t>unix</w:t>
-      </w:r>
-      <w:proofErr w:type="spellEnd"/>
-      <w:r>
-        <w:rPr>
-          <w:rFonts w:ascii="Times New Roman" w:hAnsi="Times New Roman" w:cs="Times New Roman"/>
-        </w:rPr>
-        <w:t>:/var/run/</w:t>
-      </w:r>
-      <w:proofErr w:type="spellStart"/>
-      <w:r>
-        <w:rPr>
-          <w:rFonts w:ascii="Times New Roman" w:hAnsi="Times New Roman" w:cs="Times New Roman"/>
-        </w:rPr>
-        <w:t>php</w:t>
-      </w:r>
-      <w:proofErr w:type="spellEnd"/>
-      <w:r>
-        <w:rPr>
-          <w:rFonts w:ascii="Times New Roman" w:hAnsi="Times New Roman" w:cs="Times New Roman"/>
-        </w:rPr>
-        <w:t>/php8.3-fpm.sock;</w:t>
+        <w:t xml:space="preserve">        ssl_certificate /etc/ssl/certs/webte_fei_stuba_sk.pem;</w:t>
+      </w:r>
+    </w:p>
+    <w:p>
+      <w:pPr>
+        <w:pStyle w:val="Odsekzoznamu"/>
+        <w:ind w:left="1440"/>
+        <w:rPr>
+          <w:rFonts w:ascii="Times New Roman" w:hAnsi="Times New Roman" w:cs="Times New Roman"/>
+        </w:rPr>
+      </w:pPr>
+      <w:r>
+        <w:rPr>
+          <w:rFonts w:ascii="Times New Roman" w:hAnsi="Times New Roman" w:cs="Times New Roman"/>
+        </w:rPr>
+        <w:t xml:space="preserve">        ssl_certificate_key /etc/ssl/private/webte.fei.stuba.sk.key;</w:t>
+      </w:r>
+    </w:p>
+    <w:p>
+      <w:pPr>
+        <w:pStyle w:val="Odsekzoznamu"/>
+        <w:ind w:left="1440"/>
+        <w:rPr>
+          <w:rFonts w:ascii="Times New Roman" w:hAnsi="Times New Roman" w:cs="Times New Roman"/>
+        </w:rPr>
+      </w:pPr>
+    </w:p>
+    <w:p>
+      <w:pPr>
+        <w:pStyle w:val="Odsekzoznamu"/>
+        <w:ind w:left="1440"/>
+        <w:rPr>
+          <w:rFonts w:ascii="Times New Roman" w:hAnsi="Times New Roman" w:cs="Times New Roman"/>
+        </w:rPr>
+      </w:pPr>
+      <w:r>
+        <w:rPr>
+          <w:rFonts w:ascii="Times New Roman" w:hAnsi="Times New Roman" w:cs="Times New Roman"/>
+        </w:rPr>
+        <w:t xml:space="preserve">        location ~ \.php$ {</w:t>
+      </w:r>
+    </w:p>
+    <w:p>
+      <w:pPr>
+        <w:pStyle w:val="Odsekzoznamu"/>
+        <w:ind w:left="1440"/>
+        <w:rPr>
+          <w:rFonts w:ascii="Times New Roman" w:hAnsi="Times New Roman" w:cs="Times New Roman"/>
+        </w:rPr>
+      </w:pPr>
+      <w:r>
+        <w:rPr>
+          <w:rFonts w:ascii="Times New Roman" w:hAnsi="Times New Roman" w:cs="Times New Roman"/>
+        </w:rPr>
+        <w:t xml:space="preserve">                include snippets/fastcgi-php.conf;</w:t>
+      </w:r>
+    </w:p>
+    <w:p>
+      <w:pPr>
+        <w:pStyle w:val="Odsekzoznamu"/>
+        <w:ind w:left="1440"/>
+        <w:rPr>
+          <w:rFonts w:ascii="Times New Roman" w:hAnsi="Times New Roman" w:cs="Times New Roman"/>
+        </w:rPr>
+      </w:pPr>
+      <w:r>
+        <w:rPr>
+          <w:rFonts w:ascii="Times New Roman" w:hAnsi="Times New Roman" w:cs="Times New Roman"/>
+        </w:rPr>
+        <w:t xml:space="preserve">                fastcgi_pass unix:/var/run/php/php8.3-fpm.sock;</w:t>
       </w:r>
     </w:p>
     <w:p>
@@ -1914,148 +952,22 @@
         <w:rPr>
           <w:rFonts w:ascii="Times New Roman" w:hAnsi="Times New Roman" w:cs="Times New Roman"/>
         </w:rPr>
-        <w:t xml:space="preserve">        </w:t>
-      </w:r>
-      <w:proofErr w:type="spellStart"/>
-      <w:r>
-        <w:rPr>
-          <w:rFonts w:ascii="Times New Roman" w:hAnsi="Times New Roman" w:cs="Times New Roman"/>
-        </w:rPr>
-        <w:t>location</w:t>
-      </w:r>
-      <w:proofErr w:type="spellEnd"/>
-      <w:r>
-        <w:rPr>
-          <w:rFonts w:ascii="Times New Roman" w:hAnsi="Times New Roman" w:cs="Times New Roman"/>
-        </w:rPr>
-        <w:t xml:space="preserve"> ~ ^/z2/</w:t>
-      </w:r>
-      <w:proofErr w:type="spellStart"/>
-      <w:r>
-        <w:rPr>
-          <w:rFonts w:ascii="Times New Roman" w:hAnsi="Times New Roman" w:cs="Times New Roman"/>
-        </w:rPr>
-        <w:t>api</w:t>
-      </w:r>
-      <w:proofErr w:type="spellEnd"/>
-      <w:r>
-        <w:rPr>
-          <w:rFonts w:ascii="Times New Roman" w:hAnsi="Times New Roman" w:cs="Times New Roman"/>
-        </w:rPr>
-        <w:t>/v0/(.*)/?$ {</w:t>
-      </w:r>
-    </w:p>
-    <w:p>
-      <w:pPr>
-        <w:pStyle w:val="Odsekzoznamu"/>
-        <w:ind w:left="1440"/>
-        <w:rPr>
-          <w:rFonts w:ascii="Times New Roman" w:hAnsi="Times New Roman" w:cs="Times New Roman"/>
-        </w:rPr>
-      </w:pPr>
-      <w:r>
-        <w:rPr>
-          <w:rFonts w:ascii="Times New Roman" w:hAnsi="Times New Roman" w:cs="Times New Roman"/>
-        </w:rPr>
-        <w:t xml:space="preserve">                </w:t>
-      </w:r>
-      <w:proofErr w:type="spellStart"/>
-      <w:r>
-        <w:rPr>
-          <w:rFonts w:ascii="Times New Roman" w:hAnsi="Times New Roman" w:cs="Times New Roman"/>
-        </w:rPr>
-        <w:t>try_files</w:t>
-      </w:r>
-      <w:proofErr w:type="spellEnd"/>
-      <w:r>
-        <w:rPr>
-          <w:rFonts w:ascii="Times New Roman" w:hAnsi="Times New Roman" w:cs="Times New Roman"/>
-        </w:rPr>
-        <w:t xml:space="preserve"> $</w:t>
-      </w:r>
-      <w:proofErr w:type="spellStart"/>
-      <w:r>
-        <w:rPr>
-          <w:rFonts w:ascii="Times New Roman" w:hAnsi="Times New Roman" w:cs="Times New Roman"/>
-        </w:rPr>
-        <w:t>uri</w:t>
-      </w:r>
-      <w:proofErr w:type="spellEnd"/>
-      <w:r>
-        <w:rPr>
-          <w:rFonts w:ascii="Times New Roman" w:hAnsi="Times New Roman" w:cs="Times New Roman"/>
-        </w:rPr>
-        <w:t xml:space="preserve"> $</w:t>
-      </w:r>
-      <w:proofErr w:type="spellStart"/>
-      <w:r>
-        <w:rPr>
-          <w:rFonts w:ascii="Times New Roman" w:hAnsi="Times New Roman" w:cs="Times New Roman"/>
-        </w:rPr>
-        <w:t>uri</w:t>
-      </w:r>
-      <w:proofErr w:type="spellEnd"/>
-      <w:r>
-        <w:rPr>
-          <w:rFonts w:ascii="Times New Roman" w:hAnsi="Times New Roman" w:cs="Times New Roman"/>
-        </w:rPr>
-        <w:t>/ /</w:t>
-      </w:r>
-      <w:proofErr w:type="spellStart"/>
-      <w:r>
-        <w:rPr>
-          <w:rFonts w:ascii="Times New Roman" w:hAnsi="Times New Roman" w:cs="Times New Roman"/>
-        </w:rPr>
-        <w:t>directory</w:t>
-      </w:r>
-      <w:proofErr w:type="spellEnd"/>
-      <w:r>
-        <w:rPr>
-          <w:rFonts w:ascii="Times New Roman" w:hAnsi="Times New Roman" w:cs="Times New Roman"/>
-        </w:rPr>
-        <w:t>/z2/</w:t>
-      </w:r>
-      <w:proofErr w:type="spellStart"/>
-      <w:r>
-        <w:rPr>
-          <w:rFonts w:ascii="Times New Roman" w:hAnsi="Times New Roman" w:cs="Times New Roman"/>
-        </w:rPr>
-        <w:t>src</w:t>
-      </w:r>
-      <w:proofErr w:type="spellEnd"/>
-      <w:r>
-        <w:rPr>
-          <w:rFonts w:ascii="Times New Roman" w:hAnsi="Times New Roman" w:cs="Times New Roman"/>
-        </w:rPr>
-        <w:t>/</w:t>
-      </w:r>
-      <w:proofErr w:type="spellStart"/>
-      <w:r>
-        <w:rPr>
-          <w:rFonts w:ascii="Times New Roman" w:hAnsi="Times New Roman" w:cs="Times New Roman"/>
-        </w:rPr>
-        <w:t>api.php?route</w:t>
-      </w:r>
-      <w:proofErr w:type="spellEnd"/>
-      <w:r>
-        <w:rPr>
-          <w:rFonts w:ascii="Times New Roman" w:hAnsi="Times New Roman" w:cs="Times New Roman"/>
-        </w:rPr>
-        <w:t>=$1&amp;$</w:t>
-      </w:r>
-      <w:proofErr w:type="spellStart"/>
-      <w:r>
-        <w:rPr>
-          <w:rFonts w:ascii="Times New Roman" w:hAnsi="Times New Roman" w:cs="Times New Roman"/>
-        </w:rPr>
-        <w:t>args</w:t>
-      </w:r>
-      <w:proofErr w:type="spellEnd"/>
-      <w:r>
-        <w:rPr>
-          <w:rFonts w:ascii="Times New Roman" w:hAnsi="Times New Roman" w:cs="Times New Roman"/>
-        </w:rPr>
-        <w:t>;</w:t>
+        <w:t xml:space="preserve">        location ~ ^/z2/api/v0/(.*)/?$ {</w:t>
+      </w:r>
+    </w:p>
+    <w:p>
+      <w:pPr>
+        <w:pStyle w:val="Odsekzoznamu"/>
+        <w:ind w:left="1440"/>
+        <w:rPr>
+          <w:rFonts w:ascii="Times New Roman" w:hAnsi="Times New Roman" w:cs="Times New Roman"/>
+        </w:rPr>
+      </w:pPr>
+      <w:r>
+        <w:rPr>
+          <w:rFonts w:ascii="Times New Roman" w:hAnsi="Times New Roman" w:cs="Times New Roman"/>
+        </w:rPr>
+        <w:t xml:space="preserve">                try_files $uri $uri/ /directory/z2/src/api.php?route=$1&amp;$args;</w:t>
       </w:r>
     </w:p>
     <w:p>
@@ -2094,165 +1006,67 @@
         <w:rPr>
           <w:rFonts w:ascii="Times New Roman" w:hAnsi="Times New Roman" w:cs="Times New Roman"/>
         </w:rPr>
-        <w:t xml:space="preserve">        </w:t>
-      </w:r>
-      <w:proofErr w:type="spellStart"/>
-      <w:r>
-        <w:rPr>
-          <w:rFonts w:ascii="Times New Roman" w:hAnsi="Times New Roman" w:cs="Times New Roman"/>
-        </w:rPr>
-        <w:t>location</w:t>
-      </w:r>
-      <w:proofErr w:type="spellEnd"/>
-      <w:r>
-        <w:rPr>
-          <w:rFonts w:ascii="Times New Roman" w:hAnsi="Times New Roman" w:cs="Times New Roman"/>
-        </w:rPr>
-        <w:t xml:space="preserve"> /game {</w:t>
-      </w:r>
-    </w:p>
-    <w:p>
-      <w:pPr>
-        <w:pStyle w:val="Odsekzoznamu"/>
-        <w:ind w:left="1440"/>
-        <w:rPr>
-          <w:rFonts w:ascii="Times New Roman" w:hAnsi="Times New Roman" w:cs="Times New Roman"/>
-        </w:rPr>
-      </w:pPr>
-      <w:r>
-        <w:rPr>
-          <w:rFonts w:ascii="Times New Roman" w:hAnsi="Times New Roman" w:cs="Times New Roman"/>
-        </w:rPr>
-        <w:t xml:space="preserve">                </w:t>
-      </w:r>
-      <w:proofErr w:type="spellStart"/>
-      <w:r>
-        <w:rPr>
-          <w:rFonts w:ascii="Times New Roman" w:hAnsi="Times New Roman" w:cs="Times New Roman"/>
-        </w:rPr>
-        <w:t>proxy_http_version</w:t>
-      </w:r>
-      <w:proofErr w:type="spellEnd"/>
-      <w:r>
-        <w:rPr>
-          <w:rFonts w:ascii="Times New Roman" w:hAnsi="Times New Roman" w:cs="Times New Roman"/>
-        </w:rPr>
-        <w:t xml:space="preserve"> 1.1;</w:t>
-      </w:r>
-    </w:p>
-    <w:p>
-      <w:pPr>
-        <w:pStyle w:val="Odsekzoznamu"/>
-        <w:ind w:left="1440"/>
-        <w:rPr>
-          <w:rFonts w:ascii="Times New Roman" w:hAnsi="Times New Roman" w:cs="Times New Roman"/>
-        </w:rPr>
-      </w:pPr>
-      <w:r>
-        <w:rPr>
-          <w:rFonts w:ascii="Times New Roman" w:hAnsi="Times New Roman" w:cs="Times New Roman"/>
-        </w:rPr>
-        <w:t xml:space="preserve">                </w:t>
-      </w:r>
-      <w:proofErr w:type="spellStart"/>
-      <w:r>
-        <w:rPr>
-          <w:rFonts w:ascii="Times New Roman" w:hAnsi="Times New Roman" w:cs="Times New Roman"/>
-        </w:rPr>
-        <w:t>proxy_set_header</w:t>
-      </w:r>
-      <w:proofErr w:type="spellEnd"/>
-      <w:r>
-        <w:rPr>
-          <w:rFonts w:ascii="Times New Roman" w:hAnsi="Times New Roman" w:cs="Times New Roman"/>
-        </w:rPr>
-        <w:t xml:space="preserve"> Upgrade $</w:t>
-      </w:r>
-      <w:proofErr w:type="spellStart"/>
-      <w:r>
-        <w:rPr>
-          <w:rFonts w:ascii="Times New Roman" w:hAnsi="Times New Roman" w:cs="Times New Roman"/>
-        </w:rPr>
-        <w:t>http_upgrade</w:t>
-      </w:r>
-      <w:proofErr w:type="spellEnd"/>
-      <w:r>
-        <w:rPr>
-          <w:rFonts w:ascii="Times New Roman" w:hAnsi="Times New Roman" w:cs="Times New Roman"/>
-        </w:rPr>
-        <w:t>;</w:t>
-      </w:r>
-    </w:p>
-    <w:p>
-      <w:pPr>
-        <w:pStyle w:val="Odsekzoznamu"/>
-        <w:ind w:left="1440"/>
-        <w:rPr>
-          <w:rFonts w:ascii="Times New Roman" w:hAnsi="Times New Roman" w:cs="Times New Roman"/>
-        </w:rPr>
-      </w:pPr>
-      <w:r>
-        <w:rPr>
-          <w:rFonts w:ascii="Times New Roman" w:hAnsi="Times New Roman" w:cs="Times New Roman"/>
-        </w:rPr>
-        <w:t xml:space="preserve">                </w:t>
-      </w:r>
-      <w:proofErr w:type="spellStart"/>
-      <w:r>
-        <w:rPr>
-          <w:rFonts w:ascii="Times New Roman" w:hAnsi="Times New Roman" w:cs="Times New Roman"/>
-        </w:rPr>
-        <w:t>proxy_set_header</w:t>
-      </w:r>
-      <w:proofErr w:type="spellEnd"/>
-      <w:r>
-        <w:rPr>
-          <w:rFonts w:ascii="Times New Roman" w:hAnsi="Times New Roman" w:cs="Times New Roman"/>
-        </w:rPr>
-        <w:t xml:space="preserve"> </w:t>
-      </w:r>
-      <w:proofErr w:type="spellStart"/>
-      <w:r>
-        <w:rPr>
-          <w:rFonts w:ascii="Times New Roman" w:hAnsi="Times New Roman" w:cs="Times New Roman"/>
-        </w:rPr>
-        <w:t>Connection</w:t>
-      </w:r>
-      <w:proofErr w:type="spellEnd"/>
-      <w:r>
-        <w:rPr>
-          <w:rFonts w:ascii="Times New Roman" w:hAnsi="Times New Roman" w:cs="Times New Roman"/>
-        </w:rPr>
-        <w:t xml:space="preserve"> "upgrade";</w:t>
-      </w:r>
-    </w:p>
-    <w:p>
-      <w:pPr>
-        <w:pStyle w:val="Odsekzoznamu"/>
-        <w:ind w:left="1440"/>
-        <w:rPr>
-          <w:rFonts w:ascii="Times New Roman" w:hAnsi="Times New Roman" w:cs="Times New Roman"/>
-        </w:rPr>
-      </w:pPr>
-      <w:r>
-        <w:rPr>
-          <w:rFonts w:ascii="Times New Roman" w:hAnsi="Times New Roman" w:cs="Times New Roman"/>
-        </w:rPr>
-        <w:t xml:space="preserve">                </w:t>
-      </w:r>
-      <w:proofErr w:type="spellStart"/>
-      <w:r>
-        <w:rPr>
-          <w:rFonts w:ascii="Times New Roman" w:hAnsi="Times New Roman" w:cs="Times New Roman"/>
-        </w:rPr>
-        <w:t>proxy_pass</w:t>
-      </w:r>
-      <w:proofErr w:type="spellEnd"/>
-      <w:r>
-        <w:rPr>
-          <w:rFonts w:ascii="Times New Roman" w:hAnsi="Times New Roman" w:cs="Times New Roman"/>
-        </w:rPr>
-        <w:t xml:space="preserve"> http://localhost:8080;</w:t>
+        <w:t xml:space="preserve">        location /game {</w:t>
+      </w:r>
+    </w:p>
+    <w:p>
+      <w:pPr>
+        <w:pStyle w:val="Odsekzoznamu"/>
+        <w:ind w:left="1440"/>
+        <w:rPr>
+          <w:rFonts w:ascii="Times New Roman" w:hAnsi="Times New Roman" w:cs="Times New Roman"/>
+        </w:rPr>
+      </w:pPr>
+      <w:r>
+        <w:rPr>
+          <w:rFonts w:ascii="Times New Roman" w:hAnsi="Times New Roman" w:cs="Times New Roman"/>
+        </w:rPr>
+        <w:t xml:space="preserve">                proxy_http_version 1.1;</w:t>
+      </w:r>
+    </w:p>
+    <w:p>
+      <w:pPr>
+        <w:pStyle w:val="Odsekzoznamu"/>
+        <w:ind w:left="1440"/>
+        <w:rPr>
+          <w:rFonts w:ascii="Times New Roman" w:hAnsi="Times New Roman" w:cs="Times New Roman"/>
+        </w:rPr>
+      </w:pPr>
+      <w:r>
+        <w:rPr>
+          <w:rFonts w:ascii="Times New Roman" w:hAnsi="Times New Roman" w:cs="Times New Roman"/>
+        </w:rPr>
+        <w:t xml:space="preserve">                proxy_set_header Upgrade $http_upgrade;</w:t>
+      </w:r>
+    </w:p>
+    <w:p>
+      <w:pPr>
+        <w:pStyle w:val="Odsekzoznamu"/>
+        <w:ind w:left="1440"/>
+        <w:rPr>
+          <w:rFonts w:ascii="Times New Roman" w:hAnsi="Times New Roman" w:cs="Times New Roman"/>
+        </w:rPr>
+      </w:pPr>
+      <w:r>
+        <w:rPr>
+          <w:rFonts w:ascii="Times New Roman" w:hAnsi="Times New Roman" w:cs="Times New Roman"/>
+        </w:rPr>
+        <w:t xml:space="preserve">                proxy_set_header Connection "upgrade";</w:t>
+      </w:r>
+    </w:p>
+    <w:p>
+      <w:pPr>
+        <w:pStyle w:val="Odsekzoznamu"/>
+        <w:ind w:left="1440"/>
+        <w:rPr>
+          <w:rFonts w:ascii="Times New Roman" w:hAnsi="Times New Roman" w:cs="Times New Roman"/>
+        </w:rPr>
+      </w:pPr>
+      <w:r>
+        <w:rPr>
+          <w:rFonts w:ascii="Times New Roman" w:hAnsi="Times New Roman" w:cs="Times New Roman"/>
+        </w:rPr>
+        <w:t xml:space="preserve">                proxy_pass http://localhost:8080;</w:t>
       </w:r>
     </w:p>
     <w:p>
@@ -2291,435 +1105,127 @@
         <w:rPr>
           <w:rFonts w:ascii="Times New Roman" w:hAnsi="Times New Roman" w:cs="Times New Roman"/>
         </w:rPr>
-        <w:t xml:space="preserve">        </w:t>
-      </w:r>
-      <w:proofErr w:type="spellStart"/>
-      <w:r>
-        <w:rPr>
-          <w:rFonts w:ascii="Times New Roman" w:hAnsi="Times New Roman" w:cs="Times New Roman"/>
-        </w:rPr>
-        <w:t>location</w:t>
-      </w:r>
-      <w:proofErr w:type="spellEnd"/>
-      <w:r>
-        <w:rPr>
-          <w:rFonts w:ascii="Times New Roman" w:hAnsi="Times New Roman" w:cs="Times New Roman"/>
-        </w:rPr>
-        <w:t xml:space="preserve"> /</w:t>
-      </w:r>
-      <w:proofErr w:type="spellStart"/>
-      <w:r>
-        <w:rPr>
-          <w:rFonts w:ascii="Times New Roman" w:hAnsi="Times New Roman" w:cs="Times New Roman"/>
-        </w:rPr>
-        <w:t>api</w:t>
-      </w:r>
-      <w:proofErr w:type="spellEnd"/>
-      <w:r>
-        <w:rPr>
-          <w:rFonts w:ascii="Times New Roman" w:hAnsi="Times New Roman" w:cs="Times New Roman"/>
-        </w:rPr>
-        <w:t>/ {</w:t>
-      </w:r>
-    </w:p>
-    <w:p>
-      <w:pPr>
-        <w:pStyle w:val="Odsekzoznamu"/>
-        <w:ind w:left="1440"/>
-        <w:rPr>
-          <w:rFonts w:ascii="Times New Roman" w:hAnsi="Times New Roman" w:cs="Times New Roman"/>
-        </w:rPr>
-      </w:pPr>
-      <w:r>
-        <w:rPr>
-          <w:rFonts w:ascii="Times New Roman" w:hAnsi="Times New Roman" w:cs="Times New Roman"/>
-        </w:rPr>
-        <w:t xml:space="preserve">                </w:t>
-      </w:r>
-      <w:proofErr w:type="spellStart"/>
-      <w:r>
-        <w:rPr>
-          <w:rFonts w:ascii="Times New Roman" w:hAnsi="Times New Roman" w:cs="Times New Roman"/>
-        </w:rPr>
-        <w:t>proxy_pass</w:t>
-      </w:r>
-      <w:proofErr w:type="spellEnd"/>
-      <w:r>
-        <w:rPr>
-          <w:rFonts w:ascii="Times New Roman" w:hAnsi="Times New Roman" w:cs="Times New Roman"/>
-        </w:rPr>
-        <w:t xml:space="preserve"> http://localhost:8000;</w:t>
-      </w:r>
-    </w:p>
-    <w:p>
-      <w:pPr>
-        <w:pStyle w:val="Odsekzoznamu"/>
-        <w:ind w:left="1440"/>
-        <w:rPr>
-          <w:rFonts w:ascii="Times New Roman" w:hAnsi="Times New Roman" w:cs="Times New Roman"/>
-        </w:rPr>
-      </w:pPr>
-      <w:r>
-        <w:rPr>
-          <w:rFonts w:ascii="Times New Roman" w:hAnsi="Times New Roman" w:cs="Times New Roman"/>
-        </w:rPr>
-        <w:t xml:space="preserve">                </w:t>
-      </w:r>
-      <w:proofErr w:type="spellStart"/>
-      <w:r>
-        <w:rPr>
-          <w:rFonts w:ascii="Times New Roman" w:hAnsi="Times New Roman" w:cs="Times New Roman"/>
-        </w:rPr>
-        <w:t>proxy_http_version</w:t>
-      </w:r>
-      <w:proofErr w:type="spellEnd"/>
-      <w:r>
-        <w:rPr>
-          <w:rFonts w:ascii="Times New Roman" w:hAnsi="Times New Roman" w:cs="Times New Roman"/>
-        </w:rPr>
-        <w:t xml:space="preserve"> 1.1;</w:t>
-      </w:r>
-    </w:p>
-    <w:p>
-      <w:pPr>
-        <w:pStyle w:val="Odsekzoznamu"/>
-        <w:ind w:left="1440"/>
-        <w:rPr>
-          <w:rFonts w:ascii="Times New Roman" w:hAnsi="Times New Roman" w:cs="Times New Roman"/>
-        </w:rPr>
-      </w:pPr>
-      <w:r>
-        <w:rPr>
-          <w:rFonts w:ascii="Times New Roman" w:hAnsi="Times New Roman" w:cs="Times New Roman"/>
-        </w:rPr>
-        <w:t xml:space="preserve">                </w:t>
-      </w:r>
-      <w:proofErr w:type="spellStart"/>
-      <w:r>
-        <w:rPr>
-          <w:rFonts w:ascii="Times New Roman" w:hAnsi="Times New Roman" w:cs="Times New Roman"/>
-        </w:rPr>
-        <w:t>proxy_set_header</w:t>
-      </w:r>
-      <w:proofErr w:type="spellEnd"/>
-      <w:r>
-        <w:rPr>
-          <w:rFonts w:ascii="Times New Roman" w:hAnsi="Times New Roman" w:cs="Times New Roman"/>
-        </w:rPr>
-        <w:t xml:space="preserve"> </w:t>
-      </w:r>
-      <w:proofErr w:type="spellStart"/>
-      <w:r>
-        <w:rPr>
-          <w:rFonts w:ascii="Times New Roman" w:hAnsi="Times New Roman" w:cs="Times New Roman"/>
-        </w:rPr>
-        <w:t>Host</w:t>
-      </w:r>
-      <w:proofErr w:type="spellEnd"/>
-      <w:r>
-        <w:rPr>
-          <w:rFonts w:ascii="Times New Roman" w:hAnsi="Times New Roman" w:cs="Times New Roman"/>
-        </w:rPr>
-        <w:t xml:space="preserve"> $</w:t>
-      </w:r>
-      <w:proofErr w:type="spellStart"/>
-      <w:r>
-        <w:rPr>
-          <w:rFonts w:ascii="Times New Roman" w:hAnsi="Times New Roman" w:cs="Times New Roman"/>
-        </w:rPr>
-        <w:t>host</w:t>
-      </w:r>
-      <w:proofErr w:type="spellEnd"/>
-      <w:r>
-        <w:rPr>
-          <w:rFonts w:ascii="Times New Roman" w:hAnsi="Times New Roman" w:cs="Times New Roman"/>
-        </w:rPr>
-        <w:t>;</w:t>
-      </w:r>
-    </w:p>
-    <w:p>
-      <w:pPr>
-        <w:pStyle w:val="Odsekzoznamu"/>
-        <w:ind w:left="1440"/>
-        <w:rPr>
-          <w:rFonts w:ascii="Times New Roman" w:hAnsi="Times New Roman" w:cs="Times New Roman"/>
-        </w:rPr>
-      </w:pPr>
-      <w:r>
-        <w:rPr>
-          <w:rFonts w:ascii="Times New Roman" w:hAnsi="Times New Roman" w:cs="Times New Roman"/>
-        </w:rPr>
-        <w:t xml:space="preserve">                </w:t>
-      </w:r>
-      <w:proofErr w:type="spellStart"/>
-      <w:r>
-        <w:rPr>
-          <w:rFonts w:ascii="Times New Roman" w:hAnsi="Times New Roman" w:cs="Times New Roman"/>
-        </w:rPr>
-        <w:t>proxy_set_header</w:t>
-      </w:r>
-      <w:proofErr w:type="spellEnd"/>
-      <w:r>
-        <w:rPr>
-          <w:rFonts w:ascii="Times New Roman" w:hAnsi="Times New Roman" w:cs="Times New Roman"/>
-        </w:rPr>
-        <w:t xml:space="preserve"> X-</w:t>
-      </w:r>
-      <w:proofErr w:type="spellStart"/>
-      <w:r>
-        <w:rPr>
-          <w:rFonts w:ascii="Times New Roman" w:hAnsi="Times New Roman" w:cs="Times New Roman"/>
-        </w:rPr>
-        <w:t>Real</w:t>
-      </w:r>
-      <w:proofErr w:type="spellEnd"/>
-      <w:r>
-        <w:rPr>
-          <w:rFonts w:ascii="Times New Roman" w:hAnsi="Times New Roman" w:cs="Times New Roman"/>
-        </w:rPr>
-        <w:t>-IP $</w:t>
-      </w:r>
-      <w:proofErr w:type="spellStart"/>
-      <w:r>
-        <w:rPr>
-          <w:rFonts w:ascii="Times New Roman" w:hAnsi="Times New Roman" w:cs="Times New Roman"/>
-        </w:rPr>
-        <w:t>remote_addr</w:t>
-      </w:r>
-      <w:proofErr w:type="spellEnd"/>
-      <w:r>
-        <w:rPr>
-          <w:rFonts w:ascii="Times New Roman" w:hAnsi="Times New Roman" w:cs="Times New Roman"/>
-        </w:rPr>
-        <w:t>;</w:t>
-      </w:r>
-    </w:p>
-    <w:p>
-      <w:pPr>
-        <w:pStyle w:val="Odsekzoznamu"/>
-        <w:ind w:left="1440"/>
-        <w:rPr>
-          <w:rFonts w:ascii="Times New Roman" w:hAnsi="Times New Roman" w:cs="Times New Roman"/>
-        </w:rPr>
-      </w:pPr>
-      <w:r>
-        <w:rPr>
-          <w:rFonts w:ascii="Times New Roman" w:hAnsi="Times New Roman" w:cs="Times New Roman"/>
-        </w:rPr>
-        <w:t xml:space="preserve">                </w:t>
-      </w:r>
-      <w:proofErr w:type="spellStart"/>
-      <w:r>
-        <w:rPr>
-          <w:rFonts w:ascii="Times New Roman" w:hAnsi="Times New Roman" w:cs="Times New Roman"/>
-        </w:rPr>
-        <w:t>proxy_set_header</w:t>
-      </w:r>
-      <w:proofErr w:type="spellEnd"/>
-      <w:r>
-        <w:rPr>
-          <w:rFonts w:ascii="Times New Roman" w:hAnsi="Times New Roman" w:cs="Times New Roman"/>
-        </w:rPr>
-        <w:t xml:space="preserve"> X-</w:t>
-      </w:r>
-      <w:proofErr w:type="spellStart"/>
-      <w:r>
-        <w:rPr>
-          <w:rFonts w:ascii="Times New Roman" w:hAnsi="Times New Roman" w:cs="Times New Roman"/>
-        </w:rPr>
-        <w:t>Forwarded</w:t>
-      </w:r>
-      <w:proofErr w:type="spellEnd"/>
-      <w:r>
-        <w:rPr>
-          <w:rFonts w:ascii="Times New Roman" w:hAnsi="Times New Roman" w:cs="Times New Roman"/>
-        </w:rPr>
-        <w:t>-</w:t>
-      </w:r>
-      <w:proofErr w:type="spellStart"/>
-      <w:r>
-        <w:rPr>
-          <w:rFonts w:ascii="Times New Roman" w:hAnsi="Times New Roman" w:cs="Times New Roman"/>
-        </w:rPr>
-        <w:t>For</w:t>
-      </w:r>
-      <w:proofErr w:type="spellEnd"/>
-      <w:r>
-        <w:rPr>
-          <w:rFonts w:ascii="Times New Roman" w:hAnsi="Times New Roman" w:cs="Times New Roman"/>
-        </w:rPr>
-        <w:t xml:space="preserve"> $</w:t>
-      </w:r>
-      <w:proofErr w:type="spellStart"/>
-      <w:r>
-        <w:rPr>
-          <w:rFonts w:ascii="Times New Roman" w:hAnsi="Times New Roman" w:cs="Times New Roman"/>
-        </w:rPr>
-        <w:t>proxy_add_x_forwarded_for</w:t>
-      </w:r>
-      <w:proofErr w:type="spellEnd"/>
-      <w:r>
-        <w:rPr>
-          <w:rFonts w:ascii="Times New Roman" w:hAnsi="Times New Roman" w:cs="Times New Roman"/>
-        </w:rPr>
-        <w:t>;</w:t>
-      </w:r>
-    </w:p>
-    <w:p>
-      <w:pPr>
-        <w:pStyle w:val="Odsekzoznamu"/>
-        <w:ind w:left="1440"/>
-        <w:rPr>
-          <w:rFonts w:ascii="Times New Roman" w:hAnsi="Times New Roman" w:cs="Times New Roman"/>
-        </w:rPr>
-      </w:pPr>
-      <w:r>
-        <w:rPr>
-          <w:rFonts w:ascii="Times New Roman" w:hAnsi="Times New Roman" w:cs="Times New Roman"/>
-        </w:rPr>
-        <w:t xml:space="preserve">                </w:t>
-      </w:r>
-      <w:proofErr w:type="spellStart"/>
-      <w:r>
-        <w:rPr>
-          <w:rFonts w:ascii="Times New Roman" w:hAnsi="Times New Roman" w:cs="Times New Roman"/>
-        </w:rPr>
-        <w:t>proxy_set_header</w:t>
-      </w:r>
-      <w:proofErr w:type="spellEnd"/>
-      <w:r>
-        <w:rPr>
-          <w:rFonts w:ascii="Times New Roman" w:hAnsi="Times New Roman" w:cs="Times New Roman"/>
-        </w:rPr>
-        <w:t xml:space="preserve"> X-</w:t>
-      </w:r>
-      <w:proofErr w:type="spellStart"/>
-      <w:r>
-        <w:rPr>
-          <w:rFonts w:ascii="Times New Roman" w:hAnsi="Times New Roman" w:cs="Times New Roman"/>
-        </w:rPr>
-        <w:t>Forwarded</w:t>
-      </w:r>
-      <w:proofErr w:type="spellEnd"/>
-      <w:r>
-        <w:rPr>
-          <w:rFonts w:ascii="Times New Roman" w:hAnsi="Times New Roman" w:cs="Times New Roman"/>
-        </w:rPr>
-        <w:t>-</w:t>
-      </w:r>
-      <w:proofErr w:type="spellStart"/>
-      <w:r>
-        <w:rPr>
-          <w:rFonts w:ascii="Times New Roman" w:hAnsi="Times New Roman" w:cs="Times New Roman"/>
-        </w:rPr>
-        <w:t>Proto</w:t>
-      </w:r>
-      <w:proofErr w:type="spellEnd"/>
-      <w:r>
-        <w:rPr>
-          <w:rFonts w:ascii="Times New Roman" w:hAnsi="Times New Roman" w:cs="Times New Roman"/>
-        </w:rPr>
-        <w:t xml:space="preserve"> </w:t>
-      </w:r>
-      <w:proofErr w:type="spellStart"/>
-      <w:r>
-        <w:rPr>
-          <w:rFonts w:ascii="Times New Roman" w:hAnsi="Times New Roman" w:cs="Times New Roman"/>
-        </w:rPr>
-        <w:t>https</w:t>
-      </w:r>
-      <w:proofErr w:type="spellEnd"/>
-      <w:r>
-        <w:rPr>
-          <w:rFonts w:ascii="Times New Roman" w:hAnsi="Times New Roman" w:cs="Times New Roman"/>
-        </w:rPr>
-        <w:t>;</w:t>
-      </w:r>
-    </w:p>
-    <w:p>
-      <w:pPr>
-        <w:pStyle w:val="Odsekzoznamu"/>
-        <w:ind w:left="1440"/>
-        <w:rPr>
-          <w:rFonts w:ascii="Times New Roman" w:hAnsi="Times New Roman" w:cs="Times New Roman"/>
-        </w:rPr>
-      </w:pPr>
-      <w:r>
-        <w:rPr>
-          <w:rFonts w:ascii="Times New Roman" w:hAnsi="Times New Roman" w:cs="Times New Roman"/>
-        </w:rPr>
-        <w:t xml:space="preserve">                </w:t>
-      </w:r>
-      <w:proofErr w:type="spellStart"/>
-      <w:r>
-        <w:rPr>
-          <w:rFonts w:ascii="Times New Roman" w:hAnsi="Times New Roman" w:cs="Times New Roman"/>
-        </w:rPr>
-        <w:t>proxy_set_header</w:t>
-      </w:r>
-      <w:proofErr w:type="spellEnd"/>
-      <w:r>
-        <w:rPr>
-          <w:rFonts w:ascii="Times New Roman" w:hAnsi="Times New Roman" w:cs="Times New Roman"/>
-        </w:rPr>
-        <w:t xml:space="preserve"> Upgrade $</w:t>
-      </w:r>
-      <w:proofErr w:type="spellStart"/>
-      <w:r>
-        <w:rPr>
-          <w:rFonts w:ascii="Times New Roman" w:hAnsi="Times New Roman" w:cs="Times New Roman"/>
-        </w:rPr>
-        <w:t>http_upgrade</w:t>
-      </w:r>
-      <w:proofErr w:type="spellEnd"/>
-      <w:r>
-        <w:rPr>
-          <w:rFonts w:ascii="Times New Roman" w:hAnsi="Times New Roman" w:cs="Times New Roman"/>
-        </w:rPr>
-        <w:t>;</w:t>
-      </w:r>
-    </w:p>
-    <w:p>
-      <w:pPr>
-        <w:pStyle w:val="Odsekzoznamu"/>
-        <w:ind w:left="1440"/>
-        <w:rPr>
-          <w:rFonts w:ascii="Times New Roman" w:hAnsi="Times New Roman" w:cs="Times New Roman"/>
-        </w:rPr>
-      </w:pPr>
-      <w:r>
-        <w:rPr>
-          <w:rFonts w:ascii="Times New Roman" w:hAnsi="Times New Roman" w:cs="Times New Roman"/>
-        </w:rPr>
-        <w:t xml:space="preserve">                </w:t>
-      </w:r>
-      <w:proofErr w:type="spellStart"/>
-      <w:r>
-        <w:rPr>
-          <w:rFonts w:ascii="Times New Roman" w:hAnsi="Times New Roman" w:cs="Times New Roman"/>
-        </w:rPr>
-        <w:t>proxy_set_header</w:t>
-      </w:r>
-      <w:proofErr w:type="spellEnd"/>
-      <w:r>
-        <w:rPr>
-          <w:rFonts w:ascii="Times New Roman" w:hAnsi="Times New Roman" w:cs="Times New Roman"/>
-        </w:rPr>
-        <w:t xml:space="preserve"> </w:t>
-      </w:r>
-      <w:proofErr w:type="spellStart"/>
-      <w:r>
-        <w:rPr>
-          <w:rFonts w:ascii="Times New Roman" w:hAnsi="Times New Roman" w:cs="Times New Roman"/>
-        </w:rPr>
-        <w:t>Connection</w:t>
-      </w:r>
-      <w:proofErr w:type="spellEnd"/>
-      <w:r>
-        <w:rPr>
-          <w:rFonts w:ascii="Times New Roman" w:hAnsi="Times New Roman" w:cs="Times New Roman"/>
-        </w:rPr>
-        <w:t xml:space="preserve"> "upgrade";</w:t>
+        <w:t xml:space="preserve">        location /api/ {</w:t>
+      </w:r>
+    </w:p>
+    <w:p>
+      <w:pPr>
+        <w:pStyle w:val="Odsekzoznamu"/>
+        <w:ind w:left="1440"/>
+        <w:rPr>
+          <w:rFonts w:ascii="Times New Roman" w:hAnsi="Times New Roman" w:cs="Times New Roman"/>
+        </w:rPr>
+      </w:pPr>
+      <w:r>
+        <w:rPr>
+          <w:rFonts w:ascii="Times New Roman" w:hAnsi="Times New Roman" w:cs="Times New Roman"/>
+        </w:rPr>
+        <w:t xml:space="preserve">                proxy_pass http://localhost:8001;</w:t>
+      </w:r>
+    </w:p>
+    <w:p>
+      <w:pPr>
+        <w:pStyle w:val="Odsekzoznamu"/>
+        <w:ind w:left="1440"/>
+        <w:rPr>
+          <w:rFonts w:ascii="Times New Roman" w:hAnsi="Times New Roman" w:cs="Times New Roman"/>
+        </w:rPr>
+      </w:pPr>
+      <w:r>
+        <w:rPr>
+          <w:rFonts w:ascii="Times New Roman" w:hAnsi="Times New Roman" w:cs="Times New Roman"/>
+        </w:rPr>
+        <w:t xml:space="preserve">                proxy_http_version 1.1;</w:t>
+      </w:r>
+    </w:p>
+    <w:p>
+      <w:pPr>
+        <w:pStyle w:val="Odsekzoznamu"/>
+        <w:ind w:left="1440"/>
+        <w:rPr>
+          <w:rFonts w:ascii="Times New Roman" w:hAnsi="Times New Roman" w:cs="Times New Roman"/>
+        </w:rPr>
+      </w:pPr>
+      <w:r>
+        <w:rPr>
+          <w:rFonts w:ascii="Times New Roman" w:hAnsi="Times New Roman" w:cs="Times New Roman"/>
+        </w:rPr>
+        <w:t xml:space="preserve">                proxy_set_header Host $host;</w:t>
+      </w:r>
+    </w:p>
+    <w:p>
+      <w:pPr>
+        <w:pStyle w:val="Odsekzoznamu"/>
+        <w:ind w:left="1440"/>
+        <w:rPr>
+          <w:rFonts w:ascii="Times New Roman" w:hAnsi="Times New Roman" w:cs="Times New Roman"/>
+        </w:rPr>
+      </w:pPr>
+      <w:r>
+        <w:rPr>
+          <w:rFonts w:ascii="Times New Roman" w:hAnsi="Times New Roman" w:cs="Times New Roman"/>
+        </w:rPr>
+        <w:t xml:space="preserve">                proxy_set_header X-Real-IP $remote_addr;</w:t>
+      </w:r>
+    </w:p>
+    <w:p>
+      <w:pPr>
+        <w:pStyle w:val="Odsekzoznamu"/>
+        <w:ind w:left="1440"/>
+        <w:rPr>
+          <w:rFonts w:ascii="Times New Roman" w:hAnsi="Times New Roman" w:cs="Times New Roman"/>
+        </w:rPr>
+      </w:pPr>
+      <w:r>
+        <w:rPr>
+          <w:rFonts w:ascii="Times New Roman" w:hAnsi="Times New Roman" w:cs="Times New Roman"/>
+        </w:rPr>
+        <w:t xml:space="preserve">                proxy_set_header X-Forwarded-For $proxy_add_x_forwarded_for;</w:t>
+      </w:r>
+    </w:p>
+    <w:p>
+      <w:pPr>
+        <w:pStyle w:val="Odsekzoznamu"/>
+        <w:ind w:left="1440"/>
+        <w:rPr>
+          <w:rFonts w:ascii="Times New Roman" w:hAnsi="Times New Roman" w:cs="Times New Roman"/>
+        </w:rPr>
+      </w:pPr>
+      <w:r>
+        <w:rPr>
+          <w:rFonts w:ascii="Times New Roman" w:hAnsi="Times New Roman" w:cs="Times New Roman"/>
+        </w:rPr>
+        <w:t xml:space="preserve">                proxy_set_header X-Forwarded-Proto https;</w:t>
+      </w:r>
+    </w:p>
+    <w:p>
+      <w:pPr>
+        <w:pStyle w:val="Odsekzoznamu"/>
+        <w:ind w:left="1440"/>
+        <w:rPr>
+          <w:rFonts w:ascii="Times New Roman" w:hAnsi="Times New Roman" w:cs="Times New Roman"/>
+        </w:rPr>
+      </w:pPr>
+      <w:r>
+        <w:rPr>
+          <w:rFonts w:ascii="Times New Roman" w:hAnsi="Times New Roman" w:cs="Times New Roman"/>
+        </w:rPr>
+        <w:t xml:space="preserve">                proxy_set_header Upgrade $http_upgrade;</w:t>
+      </w:r>
+    </w:p>
+    <w:p>
+      <w:pPr>
+        <w:pStyle w:val="Odsekzoznamu"/>
+        <w:ind w:left="1440"/>
+        <w:rPr>
+          <w:rFonts w:ascii="Times New Roman" w:hAnsi="Times New Roman" w:cs="Times New Roman"/>
+        </w:rPr>
+      </w:pPr>
+      <w:r>
+        <w:rPr>
+          <w:rFonts w:ascii="Times New Roman" w:hAnsi="Times New Roman" w:cs="Times New Roman"/>
+        </w:rPr>
+        <w:t xml:space="preserve">                proxy_set_header Connection "upgrade";</w:t>
       </w:r>
     </w:p>
     <w:p>
@@ -2759,49 +1265,7 @@
           <w:rFonts w:ascii="Times New Roman" w:hAnsi="Times New Roman" w:cs="Times New Roman"/>
         </w:rPr>
         <w:lastRenderedPageBreak/>
-        <w:t xml:space="preserve">        </w:t>
-      </w:r>
-      <w:proofErr w:type="spellStart"/>
-      <w:r>
-        <w:rPr>
-          <w:rFonts w:ascii="Times New Roman" w:hAnsi="Times New Roman" w:cs="Times New Roman"/>
-        </w:rPr>
-        <w:t>include</w:t>
-      </w:r>
-      <w:proofErr w:type="spellEnd"/>
-      <w:r>
-        <w:rPr>
-          <w:rFonts w:ascii="Times New Roman" w:hAnsi="Times New Roman" w:cs="Times New Roman"/>
-        </w:rPr>
-        <w:t xml:space="preserve"> </w:t>
-      </w:r>
-      <w:proofErr w:type="spellStart"/>
-      <w:r>
-        <w:rPr>
-          <w:rFonts w:ascii="Times New Roman" w:hAnsi="Times New Roman" w:cs="Times New Roman"/>
-        </w:rPr>
-        <w:t>snippets</w:t>
-      </w:r>
-      <w:proofErr w:type="spellEnd"/>
-      <w:r>
-        <w:rPr>
-          <w:rFonts w:ascii="Times New Roman" w:hAnsi="Times New Roman" w:cs="Times New Roman"/>
-        </w:rPr>
-        <w:t>/</w:t>
-      </w:r>
-      <w:proofErr w:type="spellStart"/>
-      <w:r>
-        <w:rPr>
-          <w:rFonts w:ascii="Times New Roman" w:hAnsi="Times New Roman" w:cs="Times New Roman"/>
-        </w:rPr>
-        <w:t>phpmyadmin.conf</w:t>
-      </w:r>
-      <w:proofErr w:type="spellEnd"/>
-      <w:r>
-        <w:rPr>
-          <w:rFonts w:ascii="Times New Roman" w:hAnsi="Times New Roman" w:cs="Times New Roman"/>
-        </w:rPr>
-        <w:t>;</w:t>
+        <w:t xml:space="preserve">        include snippets/phpmyadmin.conf;</w:t>
       </w:r>
     </w:p>
     <w:p>
@@ -2843,21 +1307,7 @@
         <w:rPr>
           <w:rFonts w:ascii="Times New Roman" w:hAnsi="Times New Roman" w:cs="Times New Roman"/>
         </w:rPr>
-        <w:t xml:space="preserve">Nainštalovaný </w:t>
-      </w:r>
-      <w:proofErr w:type="spellStart"/>
-      <w:r>
-        <w:rPr>
-          <w:rFonts w:ascii="Times New Roman" w:hAnsi="Times New Roman" w:cs="Times New Roman"/>
-        </w:rPr>
-        <w:t>Docker</w:t>
-      </w:r>
-      <w:proofErr w:type="spellEnd"/>
-      <w:r>
-        <w:rPr>
-          <w:rFonts w:ascii="Times New Roman" w:hAnsi="Times New Roman" w:cs="Times New Roman"/>
-        </w:rPr>
-        <w:t>:</w:t>
+        <w:t>Nainštalovaný Docker:</w:t>
       </w:r>
     </w:p>
     <w:p>
@@ -2867,33 +1317,11 @@
           <w:rFonts w:ascii="Times New Roman" w:hAnsi="Times New Roman" w:cs="Times New Roman"/>
         </w:rPr>
       </w:pPr>
-      <w:proofErr w:type="spellStart"/>
-      <w:r>
-        <w:rPr>
-          <w:rFonts w:ascii="Times New Roman" w:hAnsi="Times New Roman" w:cs="Times New Roman"/>
-        </w:rPr>
-        <w:t>curl</w:t>
-      </w:r>
-      <w:proofErr w:type="spellEnd"/>
-      <w:r>
-        <w:rPr>
-          <w:rFonts w:ascii="Times New Roman" w:hAnsi="Times New Roman" w:cs="Times New Roman"/>
-        </w:rPr>
-        <w:t xml:space="preserve"> -</w:t>
-      </w:r>
-      <w:proofErr w:type="spellStart"/>
-      <w:r>
-        <w:rPr>
-          <w:rFonts w:ascii="Times New Roman" w:hAnsi="Times New Roman" w:cs="Times New Roman"/>
-        </w:rPr>
-        <w:t>fsSL</w:t>
-      </w:r>
-      <w:proofErr w:type="spellEnd"/>
-      <w:r>
-        <w:rPr>
-          <w:rFonts w:ascii="Times New Roman" w:hAnsi="Times New Roman" w:cs="Times New Roman"/>
-        </w:rPr>
-        <w:t xml:space="preserve"> https://get.docker.com -o get-docker.sh</w:t>
+      <w:r>
+        <w:rPr>
+          <w:rFonts w:ascii="Times New Roman" w:hAnsi="Times New Roman" w:cs="Times New Roman"/>
+        </w:rPr>
+        <w:t>curl -fsSL https://get.docker.com -o get-docker.sh</w:t>
       </w:r>
     </w:p>
     <w:p>
@@ -2903,33 +1331,11 @@
           <w:rFonts w:ascii="Times New Roman" w:hAnsi="Times New Roman" w:cs="Times New Roman"/>
         </w:rPr>
       </w:pPr>
-      <w:proofErr w:type="spellStart"/>
-      <w:r>
-        <w:rPr>
-          <w:rFonts w:ascii="Times New Roman" w:hAnsi="Times New Roman" w:cs="Times New Roman"/>
-        </w:rPr>
-        <w:t>sudo</w:t>
-      </w:r>
-      <w:proofErr w:type="spellEnd"/>
-      <w:r>
-        <w:rPr>
-          <w:rFonts w:ascii="Times New Roman" w:hAnsi="Times New Roman" w:cs="Times New Roman"/>
-        </w:rPr>
-        <w:t xml:space="preserve"> </w:t>
-      </w:r>
-      <w:proofErr w:type="spellStart"/>
-      <w:r>
-        <w:rPr>
-          <w:rFonts w:ascii="Times New Roman" w:hAnsi="Times New Roman" w:cs="Times New Roman"/>
-        </w:rPr>
-        <w:t>sh</w:t>
-      </w:r>
-      <w:proofErr w:type="spellEnd"/>
-      <w:r>
-        <w:rPr>
-          <w:rFonts w:ascii="Times New Roman" w:hAnsi="Times New Roman" w:cs="Times New Roman"/>
-        </w:rPr>
-        <w:t xml:space="preserve"> get-docker.sh</w:t>
+      <w:r>
+        <w:rPr>
+          <w:rFonts w:ascii="Times New Roman" w:hAnsi="Times New Roman" w:cs="Times New Roman"/>
+        </w:rPr>
+        <w:t>sudo sh get-docker.sh</w:t>
       </w:r>
     </w:p>
     <w:p>
@@ -2939,84 +1345,12 @@
           <w:rFonts w:ascii="Times New Roman" w:hAnsi="Times New Roman" w:cs="Times New Roman"/>
         </w:rPr>
       </w:pPr>
-      <w:proofErr w:type="spellStart"/>
-      <w:r>
-        <w:rPr>
-          <w:rFonts w:ascii="Times New Roman" w:hAnsi="Times New Roman" w:cs="Times New Roman"/>
-        </w:rPr>
-        <w:t>sudo</w:t>
-      </w:r>
-      <w:proofErr w:type="spellEnd"/>
-      <w:r>
-        <w:rPr>
-          <w:rFonts w:ascii="Times New Roman" w:hAnsi="Times New Roman" w:cs="Times New Roman"/>
-        </w:rPr>
-        <w:t xml:space="preserve"> </w:t>
-      </w:r>
-      <w:proofErr w:type="spellStart"/>
-      <w:r>
-        <w:rPr>
-          <w:rFonts w:ascii="Times New Roman" w:hAnsi="Times New Roman" w:cs="Times New Roman"/>
-        </w:rPr>
-        <w:t>apt</w:t>
-      </w:r>
-      <w:proofErr w:type="spellEnd"/>
-      <w:r>
-        <w:rPr>
-          <w:rFonts w:ascii="Times New Roman" w:hAnsi="Times New Roman" w:cs="Times New Roman"/>
-        </w:rPr>
-        <w:t xml:space="preserve"> </w:t>
-      </w:r>
-      <w:proofErr w:type="spellStart"/>
-      <w:r>
-        <w:rPr>
-          <w:rFonts w:ascii="Times New Roman" w:hAnsi="Times New Roman" w:cs="Times New Roman"/>
-        </w:rPr>
-        <w:t>install</w:t>
-      </w:r>
-      <w:proofErr w:type="spellEnd"/>
-      <w:r>
-        <w:rPr>
-          <w:rFonts w:ascii="Times New Roman" w:hAnsi="Times New Roman" w:cs="Times New Roman"/>
-        </w:rPr>
-        <w:t xml:space="preserve"> </w:t>
-      </w:r>
-      <w:proofErr w:type="spellStart"/>
-      <w:r>
-        <w:rPr>
-          <w:rFonts w:ascii="Times New Roman" w:hAnsi="Times New Roman" w:cs="Times New Roman"/>
-        </w:rPr>
-        <w:t>docker</w:t>
-      </w:r>
-      <w:proofErr w:type="spellEnd"/>
-      <w:r>
-        <w:rPr>
-          <w:rFonts w:ascii="Times New Roman" w:hAnsi="Times New Roman" w:cs="Times New Roman"/>
-        </w:rPr>
-        <w:t>-</w:t>
-      </w:r>
-      <w:proofErr w:type="spellStart"/>
-      <w:r>
-        <w:rPr>
-          <w:rFonts w:ascii="Times New Roman" w:hAnsi="Times New Roman" w:cs="Times New Roman"/>
-        </w:rPr>
-        <w:t>compose</w:t>
-      </w:r>
-      <w:proofErr w:type="spellEnd"/>
-      <w:r>
-        <w:rPr>
-          <w:rFonts w:ascii="Times New Roman" w:hAnsi="Times New Roman" w:cs="Times New Roman"/>
-        </w:rPr>
-        <w:t>-plugin</w:t>
-      </w:r>
-    </w:p>
-    <w:p>
-      <w:pPr>
-        <w:ind w:left="708" w:firstLine="708"/>
-        <w:rPr>
-          <w:rFonts w:ascii="Times New Roman" w:hAnsi="Times New Roman" w:cs="Times New Roman"/>
-        </w:rPr>
-      </w:pPr>
+      <w:r>
+        <w:rPr>
+          <w:rFonts w:ascii="Times New Roman" w:hAnsi="Times New Roman" w:cs="Times New Roman"/>
+        </w:rPr>
+        <w:t>sudo apt install docker-compose-plugin</w:t>
+      </w:r>
     </w:p>
     <w:p>
       <w:pPr>
@@ -3051,21 +1385,7 @@
         <w:rPr>
           <w:rFonts w:ascii="Times New Roman" w:hAnsi="Times New Roman" w:cs="Times New Roman"/>
         </w:rPr>
-        <w:t xml:space="preserve">Martin </w:t>
-      </w:r>
-      <w:proofErr w:type="spellStart"/>
-      <w:r>
-        <w:rPr>
-          <w:rFonts w:ascii="Times New Roman" w:hAnsi="Times New Roman" w:cs="Times New Roman"/>
-        </w:rPr>
-        <w:t>Skasko</w:t>
-      </w:r>
-      <w:proofErr w:type="spellEnd"/>
-      <w:r>
-        <w:rPr>
-          <w:rFonts w:ascii="Times New Roman" w:hAnsi="Times New Roman" w:cs="Times New Roman"/>
-        </w:rPr>
-        <w:t xml:space="preserve">: </w:t>
+        <w:t xml:space="preserve">Martin Skasko: </w:t>
       </w:r>
     </w:p>
     <w:p>
@@ -3097,33 +1417,11 @@
           <w:rFonts w:ascii="Times New Roman" w:hAnsi="Times New Roman" w:cs="Times New Roman"/>
         </w:rPr>
       </w:pPr>
-      <w:proofErr w:type="spellStart"/>
-      <w:r>
-        <w:rPr>
-          <w:rFonts w:ascii="Times New Roman" w:hAnsi="Times New Roman" w:cs="Times New Roman"/>
-        </w:rPr>
-        <w:t>Kontajnerizácia</w:t>
-      </w:r>
-      <w:proofErr w:type="spellEnd"/>
-      <w:r>
-        <w:rPr>
-          <w:rFonts w:ascii="Times New Roman" w:hAnsi="Times New Roman" w:cs="Times New Roman"/>
-        </w:rPr>
-        <w:t xml:space="preserve"> pomocou </w:t>
-      </w:r>
-      <w:proofErr w:type="spellStart"/>
-      <w:r>
-        <w:rPr>
-          <w:rFonts w:ascii="Times New Roman" w:hAnsi="Times New Roman" w:cs="Times New Roman"/>
-        </w:rPr>
-        <w:t>Docker</w:t>
-      </w:r>
-      <w:proofErr w:type="spellEnd"/>
-      <w:r>
-        <w:rPr>
-          <w:rFonts w:ascii="Times New Roman" w:hAnsi="Times New Roman" w:cs="Times New Roman"/>
-        </w:rPr>
-        <w:t>-u</w:t>
+      <w:r>
+        <w:rPr>
+          <w:rFonts w:ascii="Times New Roman" w:hAnsi="Times New Roman" w:cs="Times New Roman"/>
+        </w:rPr>
+        <w:t>Kontajnerizácia pomocou Docker-u</w:t>
       </w:r>
     </w:p>
     <w:p>
@@ -3137,19 +1435,11 @@
           <w:rFonts w:ascii="Times New Roman" w:hAnsi="Times New Roman" w:cs="Times New Roman"/>
         </w:rPr>
       </w:pPr>
-      <w:proofErr w:type="spellStart"/>
-      <w:r>
-        <w:rPr>
-          <w:rFonts w:ascii="Times New Roman" w:hAnsi="Times New Roman" w:cs="Times New Roman"/>
-        </w:rPr>
-        <w:t>Frontend</w:t>
-      </w:r>
-      <w:proofErr w:type="spellEnd"/>
-      <w:r>
-        <w:rPr>
-          <w:rFonts w:ascii="Times New Roman" w:hAnsi="Times New Roman" w:cs="Times New Roman"/>
-        </w:rPr>
-        <w:t xml:space="preserve"> </w:t>
+      <w:r>
+        <w:rPr>
+          <w:rFonts w:ascii="Times New Roman" w:hAnsi="Times New Roman" w:cs="Times New Roman"/>
+        </w:rPr>
+        <w:t xml:space="preserve">Frontend </w:t>
       </w:r>
       <w:r>
         <w:rPr>
@@ -3215,27 +1505,13 @@
         <w:rPr>
           <w:rFonts w:ascii="Times New Roman" w:hAnsi="Times New Roman" w:cs="Times New Roman"/>
         </w:rPr>
-        <w:t xml:space="preserve">, </w:t>
-      </w:r>
-      <w:proofErr w:type="spellStart"/>
-      <w:r>
-        <w:rPr>
-          <w:rFonts w:ascii="Times New Roman" w:hAnsi="Times New Roman" w:cs="Times New Roman"/>
-        </w:rPr>
-        <w:t>b</w:t>
-      </w:r>
-      <w:r>
-        <w:rPr>
-          <w:rFonts w:ascii="Times New Roman" w:hAnsi="Times New Roman" w:cs="Times New Roman"/>
-        </w:rPr>
-        <w:t>ymazanie</w:t>
-      </w:r>
-      <w:proofErr w:type="spellEnd"/>
-      <w:r>
-        <w:rPr>
-          <w:rFonts w:ascii="Times New Roman" w:hAnsi="Times New Roman" w:cs="Times New Roman"/>
-        </w:rPr>
-        <w:t xml:space="preserve"> stránok z</w:t>
+        <w:t>, b</w:t>
+      </w:r>
+      <w:r>
+        <w:rPr>
+          <w:rFonts w:ascii="Times New Roman" w:hAnsi="Times New Roman" w:cs="Times New Roman"/>
+        </w:rPr>
+        <w:t>ymazanie stránok z</w:t>
       </w:r>
       <w:r>
         <w:rPr>
@@ -3309,7 +1585,6 @@
           <w:rFonts w:ascii="Times New Roman" w:hAnsi="Times New Roman" w:cs="Times New Roman"/>
         </w:rPr>
       </w:pPr>
-      <w:proofErr w:type="spellStart"/>
       <w:r>
         <w:rPr>
           <w:rFonts w:ascii="Times New Roman" w:hAnsi="Times New Roman" w:cs="Times New Roman"/>
@@ -3320,28 +1595,7 @@
         <w:rPr>
           <w:rFonts w:ascii="Times New Roman" w:hAnsi="Times New Roman" w:cs="Times New Roman"/>
         </w:rPr>
-        <w:t>ackend</w:t>
-      </w:r>
-      <w:proofErr w:type="spellEnd"/>
-      <w:r>
-        <w:rPr>
-          <w:rFonts w:ascii="Times New Roman" w:hAnsi="Times New Roman" w:cs="Times New Roman"/>
-        </w:rPr>
-        <w:t xml:space="preserve"> aj </w:t>
-      </w:r>
-      <w:proofErr w:type="spellStart"/>
-      <w:r>
-        <w:rPr>
-          <w:rFonts w:ascii="Times New Roman" w:hAnsi="Times New Roman" w:cs="Times New Roman"/>
-        </w:rPr>
-        <w:t>frontend</w:t>
-      </w:r>
-      <w:proofErr w:type="spellEnd"/>
-      <w:r>
-        <w:rPr>
-          <w:rFonts w:ascii="Times New Roman" w:hAnsi="Times New Roman" w:cs="Times New Roman"/>
-        </w:rPr>
-        <w:t xml:space="preserve"> výpisu histórie</w:t>
+        <w:t>ackend aj frontend výpisu histórie</w:t>
       </w:r>
     </w:p>
     <w:p>
@@ -3365,35 +1619,7 @@
         <w:rPr>
           <w:rFonts w:ascii="Times New Roman" w:hAnsi="Times New Roman" w:cs="Times New Roman"/>
         </w:rPr>
-        <w:t xml:space="preserve">potvrdenie vymazania histórie cez </w:t>
-      </w:r>
-      <w:proofErr w:type="spellStart"/>
-      <w:r>
-        <w:rPr>
-          <w:rFonts w:ascii="Times New Roman" w:hAnsi="Times New Roman" w:cs="Times New Roman"/>
-        </w:rPr>
-        <w:t>modal</w:t>
-      </w:r>
-      <w:proofErr w:type="spellEnd"/>
-      <w:r>
-        <w:rPr>
-          <w:rFonts w:ascii="Times New Roman" w:hAnsi="Times New Roman" w:cs="Times New Roman"/>
-        </w:rPr>
-        <w:t xml:space="preserve"> a upravené kódovanie exportovaného </w:t>
-      </w:r>
-      <w:proofErr w:type="spellStart"/>
-      <w:r>
-        <w:rPr>
-          <w:rFonts w:ascii="Times New Roman" w:hAnsi="Times New Roman" w:cs="Times New Roman"/>
-        </w:rPr>
-        <w:t>csv</w:t>
-      </w:r>
-      <w:proofErr w:type="spellEnd"/>
-      <w:r>
-        <w:rPr>
-          <w:rFonts w:ascii="Times New Roman" w:hAnsi="Times New Roman" w:cs="Times New Roman"/>
-        </w:rPr>
-        <w:t xml:space="preserve"> súboru</w:t>
+        <w:t>potvrdenie vymazania histórie cez modal a upravené kódovanie exportovaného csv súboru</w:t>
       </w:r>
     </w:p>
     <w:p>
@@ -3411,16 +1637,8 @@
         <w:rPr>
           <w:rFonts w:ascii="Times New Roman" w:hAnsi="Times New Roman" w:cs="Times New Roman"/>
         </w:rPr>
-        <w:t xml:space="preserve">Dávid Oliver </w:t>
-      </w:r>
-      <w:proofErr w:type="spellStart"/>
-      <w:r>
-        <w:rPr>
-          <w:rFonts w:ascii="Times New Roman" w:hAnsi="Times New Roman" w:cs="Times New Roman"/>
-        </w:rPr>
-        <w:t>Spirczak</w:t>
-      </w:r>
-      <w:proofErr w:type="spellEnd"/>
+        <w:t>Dávid Oliver Spirczak</w:t>
+      </w:r>
       <w:r>
         <w:rPr>
           <w:rFonts w:ascii="Times New Roman" w:hAnsi="Times New Roman" w:cs="Times New Roman"/>
@@ -3505,7 +1723,6 @@
           <w:rFonts w:ascii="Times New Roman" w:hAnsi="Times New Roman" w:cs="Times New Roman"/>
         </w:rPr>
       </w:pPr>
-      <w:proofErr w:type="spellStart"/>
       <w:r>
         <w:rPr>
           <w:rFonts w:ascii="Times New Roman" w:hAnsi="Times New Roman" w:cs="Times New Roman"/>
@@ -3516,14 +1733,7 @@
         <w:rPr>
           <w:rFonts w:ascii="Times New Roman" w:hAnsi="Times New Roman" w:cs="Times New Roman"/>
         </w:rPr>
-        <w:t>ackend</w:t>
-      </w:r>
-      <w:proofErr w:type="spellEnd"/>
-      <w:r>
-        <w:rPr>
-          <w:rFonts w:ascii="Times New Roman" w:hAnsi="Times New Roman" w:cs="Times New Roman"/>
-        </w:rPr>
-        <w:t xml:space="preserve"> pre vymazanie strán PDF</w:t>
+        <w:t>ackend pre vymazanie strán PDF</w:t>
       </w:r>
       <w:r>
         <w:rPr>
@@ -3607,21 +1817,7 @@
         <w:rPr>
           <w:rFonts w:ascii="Times New Roman" w:hAnsi="Times New Roman" w:cs="Times New Roman"/>
         </w:rPr>
-        <w:t> </w:t>
-      </w:r>
-      <w:proofErr w:type="spellStart"/>
-      <w:r>
-        <w:rPr>
-          <w:rFonts w:ascii="Times New Roman" w:hAnsi="Times New Roman" w:cs="Times New Roman"/>
-        </w:rPr>
-        <w:t>backend</w:t>
-      </w:r>
-      <w:proofErr w:type="spellEnd"/>
-      <w:r>
-        <w:rPr>
-          <w:rFonts w:ascii="Times New Roman" w:hAnsi="Times New Roman" w:cs="Times New Roman"/>
-        </w:rPr>
-        <w:t xml:space="preserve"> pre </w:t>
+        <w:t xml:space="preserve"> backend pre </w:t>
       </w:r>
       <w:r>
         <w:rPr>
@@ -3657,44 +1853,8 @@
         <w:rPr>
           <w:rFonts w:ascii="Times New Roman" w:hAnsi="Times New Roman" w:cs="Times New Roman"/>
         </w:rPr>
-        <w:t>prava /</w:t>
-      </w:r>
-      <w:proofErr w:type="spellStart"/>
-      <w:r>
-        <w:rPr>
-          <w:rFonts w:ascii="Times New Roman" w:hAnsi="Times New Roman" w:cs="Times New Roman"/>
-        </w:rPr>
-        <w:t>api</w:t>
-      </w:r>
-      <w:proofErr w:type="spellEnd"/>
-      <w:r>
-        <w:rPr>
-          <w:rFonts w:ascii="Times New Roman" w:hAnsi="Times New Roman" w:cs="Times New Roman"/>
-        </w:rPr>
-        <w:t>/</w:t>
-      </w:r>
-      <w:proofErr w:type="spellStart"/>
-      <w:r>
-        <w:rPr>
-          <w:rFonts w:ascii="Times New Roman" w:hAnsi="Times New Roman" w:cs="Times New Roman"/>
-        </w:rPr>
-        <w:t>docs</w:t>
-      </w:r>
-      <w:proofErr w:type="spellEnd"/>
-      <w:r>
-        <w:rPr>
-          <w:rFonts w:ascii="Times New Roman" w:hAnsi="Times New Roman" w:cs="Times New Roman"/>
-        </w:rPr>
-        <w:t xml:space="preserve"> a </w:t>
-      </w:r>
-      <w:proofErr w:type="spellStart"/>
-      <w:r>
-        <w:rPr>
-          <w:rFonts w:ascii="Times New Roman" w:hAnsi="Times New Roman" w:cs="Times New Roman"/>
-        </w:rPr>
-        <w:t>docker-compose.yaml</w:t>
-      </w:r>
-      <w:proofErr w:type="spellEnd"/>
+        <w:t>prava /api/docs a docker-compose.yaml</w:t>
+      </w:r>
     </w:p>
     <w:p>
       <w:pPr>
@@ -3789,21 +1949,7 @@
         <w:rPr>
           <w:rFonts w:ascii="Times New Roman" w:hAnsi="Times New Roman" w:cs="Times New Roman"/>
         </w:rPr>
-        <w:t xml:space="preserve">Úprava odkazovanie na </w:t>
-      </w:r>
-      <w:proofErr w:type="spellStart"/>
-      <w:r>
-        <w:rPr>
-          <w:rFonts w:ascii="Times New Roman" w:hAnsi="Times New Roman" w:cs="Times New Roman"/>
-        </w:rPr>
-        <w:t>api</w:t>
-      </w:r>
-      <w:proofErr w:type="spellEnd"/>
-      <w:r>
-        <w:rPr>
-          <w:rFonts w:ascii="Times New Roman" w:hAnsi="Times New Roman" w:cs="Times New Roman"/>
-        </w:rPr>
-        <w:t xml:space="preserve"> pre funkčnosť na servery</w:t>
+        <w:t>Úprava odkazovanie na api pre funkčnosť na servery</w:t>
       </w:r>
     </w:p>
     <w:p>
@@ -3859,33 +2005,11 @@
           <w:rFonts w:ascii="Times New Roman" w:hAnsi="Times New Roman" w:cs="Times New Roman"/>
         </w:rPr>
       </w:pPr>
-      <w:proofErr w:type="spellStart"/>
-      <w:r>
-        <w:rPr>
-          <w:rFonts w:ascii="Times New Roman" w:hAnsi="Times New Roman" w:cs="Times New Roman"/>
-        </w:rPr>
-        <w:t>Frontend</w:t>
-      </w:r>
-      <w:proofErr w:type="spellEnd"/>
-      <w:r>
-        <w:rPr>
-          <w:rFonts w:ascii="Times New Roman" w:hAnsi="Times New Roman" w:cs="Times New Roman"/>
-        </w:rPr>
-        <w:t xml:space="preserve">, </w:t>
-      </w:r>
-      <w:proofErr w:type="spellStart"/>
-      <w:r>
-        <w:rPr>
-          <w:rFonts w:ascii="Times New Roman" w:hAnsi="Times New Roman" w:cs="Times New Roman"/>
-        </w:rPr>
-        <w:t>backend</w:t>
-      </w:r>
-      <w:proofErr w:type="spellEnd"/>
-      <w:r>
-        <w:rPr>
-          <w:rFonts w:ascii="Times New Roman" w:hAnsi="Times New Roman" w:cs="Times New Roman"/>
-        </w:rPr>
-        <w:t xml:space="preserve"> pre</w:t>
+      <w:r>
+        <w:rPr>
+          <w:rFonts w:ascii="Times New Roman" w:hAnsi="Times New Roman" w:cs="Times New Roman"/>
+        </w:rPr>
+        <w:t>Frontend, backend pre</w:t>
       </w:r>
       <w:r>
         <w:rPr>
@@ -3893,19 +2017,11 @@
         </w:rPr>
         <w:t xml:space="preserve"> </w:t>
       </w:r>
-      <w:proofErr w:type="spellStart"/>
-      <w:r>
-        <w:rPr>
-          <w:rFonts w:ascii="Times New Roman" w:hAnsi="Times New Roman" w:cs="Times New Roman"/>
-        </w:rPr>
-        <w:t>kovertovanie</w:t>
-      </w:r>
-      <w:proofErr w:type="spellEnd"/>
-      <w:r>
-        <w:rPr>
-          <w:rFonts w:ascii="Times New Roman" w:hAnsi="Times New Roman" w:cs="Times New Roman"/>
-        </w:rPr>
-        <w:t xml:space="preserve"> PDF do textu, </w:t>
+      <w:r>
+        <w:rPr>
+          <w:rFonts w:ascii="Times New Roman" w:hAnsi="Times New Roman" w:cs="Times New Roman"/>
+        </w:rPr>
+        <w:t xml:space="preserve">kovertovanie PDF do textu, </w:t>
       </w:r>
       <w:r>
         <w:rPr>
@@ -3937,19 +2053,11 @@
           <w:rFonts w:ascii="Times New Roman" w:hAnsi="Times New Roman" w:cs="Times New Roman"/>
         </w:rPr>
       </w:pPr>
-      <w:proofErr w:type="spellStart"/>
-      <w:r>
-        <w:rPr>
-          <w:rFonts w:ascii="Times New Roman" w:hAnsi="Times New Roman" w:cs="Times New Roman"/>
-        </w:rPr>
-        <w:t>Backend</w:t>
-      </w:r>
-      <w:proofErr w:type="spellEnd"/>
-      <w:r>
-        <w:rPr>
-          <w:rFonts w:ascii="Times New Roman" w:hAnsi="Times New Roman" w:cs="Times New Roman"/>
-        </w:rPr>
-        <w:t xml:space="preserve"> pre </w:t>
+      <w:r>
+        <w:rPr>
+          <w:rFonts w:ascii="Times New Roman" w:hAnsi="Times New Roman" w:cs="Times New Roman"/>
+        </w:rPr>
+        <w:t xml:space="preserve">Backend pre </w:t>
       </w:r>
       <w:r>
         <w:rPr>

</xml_diff>